<commit_message>
Fixing date in release notes
</commit_message>
<xml_diff>
--- a/Documentation/ProfilesRNS_ReleaseNotes.docx
+++ b/Documentation/ProfilesRNS_ReleaseNotes.docx
@@ -8545,7 +8545,12 @@
     <w:p/>
     <w:p>
       <w:r>
-        <w:t>Release Date: September 5,</w:t>
+        <w:t>Release Date: September 17</w:t>
+      </w:r>
+      <w:bookmarkStart w:id="32" w:name="_GoBack"/>
+      <w:bookmarkEnd w:id="32"/>
+      <w:r>
+        <w:t>,</w:t>
       </w:r>
       <w:r>
         <w:rPr>
@@ -8561,11 +8566,11 @@
       <w:pPr>
         <w:pStyle w:val="Heading2"/>
       </w:pPr>
-      <w:bookmarkStart w:id="32" w:name="_Toc397523657"/>
+      <w:bookmarkStart w:id="33" w:name="_Toc397523657"/>
       <w:r>
         <w:t>Bug Fixes</w:t>
       </w:r>
-      <w:bookmarkEnd w:id="32"/>
+      <w:bookmarkEnd w:id="33"/>
     </w:p>
     <w:p>
       <w:r>
@@ -8580,11 +8585,11 @@
       <w:pPr>
         <w:pStyle w:val="Heading2"/>
       </w:pPr>
-      <w:bookmarkStart w:id="33" w:name="_Toc397523658"/>
+      <w:bookmarkStart w:id="34" w:name="_Toc397523658"/>
       <w:r>
         <w:t>What’s New</w:t>
       </w:r>
-      <w:bookmarkEnd w:id="33"/>
+      <w:bookmarkEnd w:id="34"/>
     </w:p>
     <w:p>
       <w:pPr>
@@ -8623,12 +8628,7 @@
     </w:p>
     <w:p>
       <w:r>
-        <w:t>4. All new features from</w:t>
-      </w:r>
-      <w:bookmarkStart w:id="34" w:name="_GoBack"/>
-      <w:bookmarkEnd w:id="34"/>
-      <w:r>
-        <w:t xml:space="preserve"> versions 2.1.0 and 2.5.0 are included in 2.5.1.</w:t>
+        <w:t>4. All new features from versions 2.1.0 and 2.5.0 are included in 2.5.1.</w:t>
       </w:r>
     </w:p>
     <w:p>
@@ -9322,7 +9322,7 @@
           <w:rPr>
             <w:noProof/>
           </w:rPr>
-          <w:t>13</w:t>
+          <w:t>15</w:t>
         </w:r>
         <w:r>
           <w:rPr>

</xml_diff>

<commit_message>
Changed to install data and associated stored procedures to remove automatically generated columns.
</commit_message>
<xml_diff>
--- a/Documentation/ProfilesRNS_ReleaseNotes.docx
+++ b/Documentation/ProfilesRNS_ReleaseNotes.docx
@@ -8547,49 +8547,748 @@
       <w:r>
         <w:t>Release Date: September 17</w:t>
       </w:r>
-      <w:bookmarkStart w:id="32" w:name="_GoBack"/>
+      <w:r>
+        <w:t>,</w:t>
+      </w:r>
+      <w:r>
+        <w:rPr>
+          <w:vertAlign w:val="superscript"/>
+        </w:rPr>
+        <w:t xml:space="preserve"> </w:t>
+      </w:r>
+      <w:r>
+        <w:t>2014</w:t>
+      </w:r>
+    </w:p>
+    <w:p>
+      <w:pPr>
+        <w:pStyle w:val="Heading2"/>
+      </w:pPr>
+      <w:bookmarkStart w:id="32" w:name="_Toc397523657"/>
+      <w:r>
+        <w:t>Bug Fixes</w:t>
+      </w:r>
       <w:bookmarkEnd w:id="32"/>
-      <w:r>
-        <w:t>,</w:t>
-      </w:r>
-      <w:r>
-        <w:rPr>
-          <w:vertAlign w:val="superscript"/>
-        </w:rPr>
+    </w:p>
+    <w:p>
+      <w:r>
+        <w:t xml:space="preserve">1. </w:t>
+      </w:r>
+      <w:r>
+        <w:t>There are no bug fixes in version 2.5.1</w:t>
+      </w:r>
+    </w:p>
+    <w:p/>
+    <w:p>
+      <w:pPr>
+        <w:pStyle w:val="Heading2"/>
+      </w:pPr>
+      <w:bookmarkStart w:id="33" w:name="_Toc397523658"/>
+      <w:r>
+        <w:t>What’s New</w:t>
+      </w:r>
+      <w:bookmarkEnd w:id="33"/>
+    </w:p>
+    <w:p>
+      <w:pPr>
+        <w:pStyle w:val="ListParagraph"/>
+        <w:ind w:left="0"/>
+      </w:pPr>
+      <w:r>
+        <w:t>1. Eagle-</w:t>
+      </w:r>
+      <w:proofErr w:type="spellStart"/>
+      <w:r>
+        <w:t>i</w:t>
+      </w:r>
+      <w:proofErr w:type="spellEnd"/>
+      <w:r>
+        <w:t xml:space="preserve"> module to display eagle-</w:t>
+      </w:r>
+      <w:proofErr w:type="spellStart"/>
+      <w:r>
+        <w:t>i</w:t>
+      </w:r>
+      <w:proofErr w:type="spellEnd"/>
+      <w:r>
+        <w:t xml:space="preserve"> resources on a profile page.</w:t>
+      </w:r>
+    </w:p>
+    <w:p>
+      <w:r>
+        <w:t>2. Database efficiency improvements (see Database Changes for details)</w:t>
+      </w:r>
+    </w:p>
+    <w:p>
+      <w:r>
+        <w:t>3. Search results modified to enable right click in the browser, and to enable keyboard navigation.</w:t>
+      </w:r>
+    </w:p>
+    <w:p>
+      <w:r>
+        <w:t>4. All new features from versions 2.1.0 and 2.5.0 are included in 2.5.1.</w:t>
+      </w:r>
+    </w:p>
+    <w:p>
+      <w:pPr>
+        <w:pStyle w:val="Heading2"/>
+      </w:pPr>
+    </w:p>
+    <w:p>
+      <w:pPr>
+        <w:pStyle w:val="Heading2"/>
+      </w:pPr>
+      <w:bookmarkStart w:id="34" w:name="_Toc397523659"/>
+      <w:r>
+        <w:t>Database Changes</w:t>
+      </w:r>
+      <w:bookmarkEnd w:id="34"/>
+    </w:p>
+    <w:p>
+      <w:r>
+        <w:t xml:space="preserve">1. </w:t>
+      </w:r>
+      <w:r>
+        <w:t>[ORNG.].</w:t>
+      </w:r>
+      <w:proofErr w:type="spellStart"/>
+      <w:r>
+        <w:t>AddAppToPerson</w:t>
+      </w:r>
+      <w:proofErr w:type="spellEnd"/>
+      <w:r>
+        <w:t xml:space="preserve"> – More efficient creation of triples.</w:t>
+      </w:r>
+    </w:p>
+    <w:p>
+      <w:r>
+        <w:t xml:space="preserve">2. </w:t>
+      </w:r>
+      <w:r>
+        <w:t>[ORNG.].</w:t>
+      </w:r>
+      <w:proofErr w:type="spellStart"/>
+      <w:r>
+        <w:t>RemoveAppFromPerson</w:t>
+      </w:r>
+      <w:proofErr w:type="spellEnd"/>
+      <w:r>
+        <w:t xml:space="preserve"> – More efficient deleting of triples.</w:t>
+      </w:r>
+    </w:p>
+    <w:p>
+      <w:r>
+        <w:t xml:space="preserve">3. </w:t>
+      </w:r>
+      <w:r>
+        <w:t>[ORNG.].Apps</w:t>
+      </w:r>
+      <w:r>
+        <w:t xml:space="preserve"> – Adding a default to Requires Registration column, needed to allow upgrade scripts to run</w:t>
+      </w:r>
+    </w:p>
+    <w:p>
+      <w:r>
+        <w:t xml:space="preserve">4. </w:t>
+      </w:r>
+      <w:r>
+        <w:t>[RDF.].</w:t>
+      </w:r>
+      <w:proofErr w:type="spellStart"/>
+      <w:proofErr w:type="gramStart"/>
+      <w:r>
+        <w:t>vwLiteral</w:t>
+      </w:r>
+      <w:proofErr w:type="spellEnd"/>
+      <w:proofErr w:type="gramEnd"/>
+      <w:r>
+        <w:t xml:space="preserve"> – New view used for more efficient </w:t>
+      </w:r>
+      <w:proofErr w:type="spellStart"/>
+      <w:r>
+        <w:t>fulltext</w:t>
+      </w:r>
+      <w:proofErr w:type="spellEnd"/>
+      <w:r>
+        <w:t xml:space="preserve"> searching.</w:t>
+      </w:r>
+    </w:p>
+    <w:p>
+      <w:pPr>
+        <w:ind w:left="270" w:hanging="270"/>
+      </w:pPr>
+      <w:r>
+        <w:t xml:space="preserve">5. </w:t>
+      </w:r>
+      <w:r>
+        <w:t>[</w:t>
+      </w:r>
+      <w:proofErr w:type="spellStart"/>
+      <w:r>
+        <w:t>RDF.SemWeb</w:t>
+      </w:r>
+      <w:proofErr w:type="spellEnd"/>
+      <w:r>
+        <w:t xml:space="preserve">].vwHash2Base64 </w:t>
+      </w:r>
+      <w:r>
+        <w:t xml:space="preserve">– </w:t>
+      </w:r>
+      <w:r>
+        <w:t xml:space="preserve">Cache hash values for </w:t>
+      </w:r>
+      <w:proofErr w:type="spellStart"/>
+      <w:r>
+        <w:t>SemWeb</w:t>
+      </w:r>
+      <w:proofErr w:type="spellEnd"/>
+      <w:r>
+        <w:t>, updated during nightly job.</w:t>
+      </w:r>
+    </w:p>
+    <w:p>
+      <w:pPr>
+        <w:ind w:left="270" w:hanging="270"/>
+      </w:pPr>
+      <w:r>
+        <w:t xml:space="preserve">6. </w:t>
+      </w:r>
+      <w:r>
+        <w:t>[</w:t>
+      </w:r>
+      <w:proofErr w:type="spellStart"/>
+      <w:r>
+        <w:t>RDF.SemWeb</w:t>
+      </w:r>
+      <w:proofErr w:type="spellEnd"/>
+      <w:r>
+        <w:t>].UpdateHash2Base64</w:t>
+      </w:r>
+      <w:r>
         <w:t xml:space="preserve"> </w:t>
       </w:r>
       <w:r>
-        <w:t>2014</w:t>
+        <w:t xml:space="preserve">– Cache hash values for </w:t>
+      </w:r>
+      <w:proofErr w:type="spellStart"/>
+      <w:r>
+        <w:t>SemWeb</w:t>
+      </w:r>
+      <w:proofErr w:type="spellEnd"/>
+      <w:r>
+        <w:t>, updated during nightly job.</w:t>
+      </w:r>
+    </w:p>
+    <w:p>
+      <w:pPr>
+        <w:ind w:left="270" w:hanging="270"/>
+      </w:pPr>
+      <w:r>
+        <w:t xml:space="preserve">7. </w:t>
+      </w:r>
+      <w:r>
+        <w:t>[</w:t>
+      </w:r>
+      <w:proofErr w:type="spellStart"/>
+      <w:r>
+        <w:t>RDF.SemWeb</w:t>
+      </w:r>
+      <w:proofErr w:type="spellEnd"/>
+      <w:r>
+        <w:t>].Hash2Base64</w:t>
+      </w:r>
+      <w:r>
+        <w:t xml:space="preserve"> </w:t>
+      </w:r>
+      <w:r>
+        <w:t xml:space="preserve">– Cache hash values for </w:t>
+      </w:r>
+      <w:proofErr w:type="spellStart"/>
+      <w:r>
+        <w:t>SemWeb</w:t>
+      </w:r>
+      <w:proofErr w:type="spellEnd"/>
+      <w:r>
+        <w:t>, updated during nightly job.</w:t>
+      </w:r>
+    </w:p>
+    <w:p>
+      <w:r>
+        <w:t xml:space="preserve">8. </w:t>
+      </w:r>
+      <w:r>
+        <w:t>[Search.].</w:t>
+      </w:r>
+      <w:proofErr w:type="spellStart"/>
+      <w:r>
+        <w:t>LookupNodes</w:t>
+      </w:r>
+      <w:proofErr w:type="spellEnd"/>
+      <w:r>
+        <w:t xml:space="preserve"> – Edited to use [RDF.].</w:t>
+      </w:r>
+      <w:proofErr w:type="spellStart"/>
+      <w:proofErr w:type="gramStart"/>
+      <w:r>
+        <w:t>vwLiteral</w:t>
+      </w:r>
+      <w:proofErr w:type="spellEnd"/>
+      <w:proofErr w:type="gramEnd"/>
+    </w:p>
+    <w:p>
+      <w:r>
+        <w:t xml:space="preserve">9. </w:t>
+      </w:r>
+      <w:r>
+        <w:t>[Search.].</w:t>
+      </w:r>
+      <w:proofErr w:type="spellStart"/>
+      <w:r>
+        <w:t>ParseSearchString</w:t>
+      </w:r>
+      <w:proofErr w:type="spellEnd"/>
+      <w:r>
+        <w:t xml:space="preserve"> – Improved efficiency for search</w:t>
+      </w:r>
+    </w:p>
+    <w:p>
+      <w:r>
+        <w:t xml:space="preserve">10. </w:t>
+      </w:r>
+      <w:r>
+        <w:t>[</w:t>
+      </w:r>
+      <w:proofErr w:type="spellStart"/>
+      <w:r>
+        <w:t>Search.Cache</w:t>
+      </w:r>
+      <w:proofErr w:type="spellEnd"/>
+      <w:r>
+        <w:t>]</w:t>
+      </w:r>
+      <w:proofErr w:type="gramStart"/>
+      <w:r>
+        <w:t>.[</w:t>
+      </w:r>
+      <w:proofErr w:type="spellStart"/>
+      <w:proofErr w:type="gramEnd"/>
+      <w:r>
+        <w:t>History.UpdateTopSearchPhrase</w:t>
+      </w:r>
+      <w:proofErr w:type="spellEnd"/>
+      <w:r>
+        <w:t>]</w:t>
+      </w:r>
+      <w:r>
+        <w:t xml:space="preserve"> – Improved efficiency for search</w:t>
+      </w:r>
+    </w:p>
+    <w:p>
+      <w:r>
+        <w:t xml:space="preserve">11. </w:t>
+      </w:r>
+      <w:r>
+        <w:t>[</w:t>
+      </w:r>
+      <w:proofErr w:type="spellStart"/>
+      <w:r>
+        <w:t>Search.Cache</w:t>
+      </w:r>
+      <w:proofErr w:type="spellEnd"/>
+      <w:r>
+        <w:t>]</w:t>
+      </w:r>
+      <w:proofErr w:type="gramStart"/>
+      <w:r>
+        <w:t>.[</w:t>
+      </w:r>
+      <w:proofErr w:type="spellStart"/>
+      <w:proofErr w:type="gramEnd"/>
+      <w:r>
+        <w:t>Private.GetConnection</w:t>
+      </w:r>
+      <w:proofErr w:type="spellEnd"/>
+      <w:r>
+        <w:t>]</w:t>
+      </w:r>
+      <w:r>
+        <w:t xml:space="preserve"> – Edited to use [RDF.].</w:t>
+      </w:r>
+      <w:proofErr w:type="spellStart"/>
+      <w:proofErr w:type="gramStart"/>
+      <w:r>
+        <w:t>vwLiteral</w:t>
+      </w:r>
+      <w:proofErr w:type="spellEnd"/>
+      <w:proofErr w:type="gramEnd"/>
+    </w:p>
+    <w:p>
+      <w:r>
+        <w:t xml:space="preserve">12. </w:t>
+      </w:r>
+      <w:r>
+        <w:t>[</w:t>
+      </w:r>
+      <w:proofErr w:type="spellStart"/>
+      <w:r>
+        <w:t>Search.Cache</w:t>
+      </w:r>
+      <w:proofErr w:type="spellEnd"/>
+      <w:r>
+        <w:t>]</w:t>
+      </w:r>
+      <w:proofErr w:type="gramStart"/>
+      <w:r>
+        <w:t>.[</w:t>
+      </w:r>
+      <w:proofErr w:type="spellStart"/>
+      <w:proofErr w:type="gramEnd"/>
+      <w:r>
+        <w:t>Private.GetNodes</w:t>
+      </w:r>
+      <w:proofErr w:type="spellEnd"/>
+      <w:r>
+        <w:t>]</w:t>
+      </w:r>
+      <w:r>
+        <w:t xml:space="preserve"> – Edited to use [RDF.].</w:t>
+      </w:r>
+      <w:proofErr w:type="spellStart"/>
+      <w:proofErr w:type="gramStart"/>
+      <w:r>
+        <w:t>vwLiteral</w:t>
+      </w:r>
+      <w:proofErr w:type="spellEnd"/>
+      <w:proofErr w:type="gramEnd"/>
+    </w:p>
+    <w:p>
+      <w:r>
+        <w:t xml:space="preserve">13. </w:t>
+      </w:r>
+      <w:r>
+        <w:t>[</w:t>
+      </w:r>
+      <w:proofErr w:type="spellStart"/>
+      <w:r>
+        <w:t>Search.Cache</w:t>
+      </w:r>
+      <w:proofErr w:type="spellEnd"/>
+      <w:r>
+        <w:t>]</w:t>
+      </w:r>
+      <w:proofErr w:type="gramStart"/>
+      <w:r>
+        <w:t>.[</w:t>
+      </w:r>
+      <w:proofErr w:type="spellStart"/>
+      <w:proofErr w:type="gramEnd"/>
+      <w:r>
+        <w:t>Private.NodeMap</w:t>
+      </w:r>
+      <w:proofErr w:type="spellEnd"/>
+      <w:r>
+        <w:t>]</w:t>
+      </w:r>
+      <w:r>
+        <w:t xml:space="preserve"> – Edited to use [RDF.].</w:t>
+      </w:r>
+      <w:proofErr w:type="spellStart"/>
+      <w:proofErr w:type="gramStart"/>
+      <w:r>
+        <w:t>vwLiteral</w:t>
+      </w:r>
+      <w:proofErr w:type="spellEnd"/>
+      <w:proofErr w:type="gramEnd"/>
+    </w:p>
+    <w:p>
+      <w:r>
+        <w:t>14. [</w:t>
+      </w:r>
+      <w:proofErr w:type="spellStart"/>
+      <w:r>
+        <w:t>Search.Cache</w:t>
+      </w:r>
+      <w:proofErr w:type="spellEnd"/>
+      <w:r>
+        <w:t>]</w:t>
+      </w:r>
+      <w:proofErr w:type="gramStart"/>
+      <w:r>
+        <w:t>.[</w:t>
+      </w:r>
+      <w:proofErr w:type="spellStart"/>
+      <w:proofErr w:type="gramEnd"/>
+      <w:r>
+        <w:t>Public.GetConnection</w:t>
+      </w:r>
+      <w:proofErr w:type="spellEnd"/>
+      <w:r>
+        <w:t>]</w:t>
+      </w:r>
+      <w:r>
+        <w:t xml:space="preserve"> – Edited to use [RDF.].</w:t>
+      </w:r>
+      <w:proofErr w:type="spellStart"/>
+      <w:proofErr w:type="gramStart"/>
+      <w:r>
+        <w:t>vwLiteral</w:t>
+      </w:r>
+      <w:proofErr w:type="spellEnd"/>
+      <w:proofErr w:type="gramEnd"/>
+    </w:p>
+    <w:p>
+      <w:r>
+        <w:t>15. [</w:t>
+      </w:r>
+      <w:proofErr w:type="spellStart"/>
+      <w:r>
+        <w:t>Search.Cache</w:t>
+      </w:r>
+      <w:proofErr w:type="spellEnd"/>
+      <w:r>
+        <w:t>]</w:t>
+      </w:r>
+      <w:proofErr w:type="gramStart"/>
+      <w:r>
+        <w:t>.[</w:t>
+      </w:r>
+      <w:proofErr w:type="spellStart"/>
+      <w:proofErr w:type="gramEnd"/>
+      <w:r>
+        <w:t>Public.GetNodes</w:t>
+      </w:r>
+      <w:proofErr w:type="spellEnd"/>
+      <w:r>
+        <w:t>]</w:t>
+      </w:r>
+      <w:r>
+        <w:t xml:space="preserve"> – Edited to use [RDF.].</w:t>
+      </w:r>
+      <w:proofErr w:type="spellStart"/>
+      <w:proofErr w:type="gramStart"/>
+      <w:r>
+        <w:t>vwLiteral</w:t>
+      </w:r>
+      <w:proofErr w:type="spellEnd"/>
+      <w:proofErr w:type="gramEnd"/>
+    </w:p>
+    <w:p>
+      <w:r>
+        <w:t>16. [</w:t>
+      </w:r>
+      <w:proofErr w:type="spellStart"/>
+      <w:r>
+        <w:t>Search.Cache</w:t>
+      </w:r>
+      <w:proofErr w:type="spellEnd"/>
+      <w:r>
+        <w:t>]</w:t>
+      </w:r>
+      <w:proofErr w:type="gramStart"/>
+      <w:r>
+        <w:t>.[</w:t>
+      </w:r>
+      <w:proofErr w:type="spellStart"/>
+      <w:proofErr w:type="gramEnd"/>
+      <w:r>
+        <w:t>Public.NodeMap</w:t>
+      </w:r>
+      <w:proofErr w:type="spellEnd"/>
+      <w:r>
+        <w:t>]</w:t>
+      </w:r>
+      <w:r>
+        <w:t xml:space="preserve"> – Edited to use [RDF.].</w:t>
+      </w:r>
+      <w:proofErr w:type="spellStart"/>
+      <w:proofErr w:type="gramStart"/>
+      <w:r>
+        <w:t>vwLiteral</w:t>
+      </w:r>
+      <w:proofErr w:type="spellEnd"/>
+      <w:proofErr w:type="gramEnd"/>
+    </w:p>
+    <w:p>
+      <w:pPr>
+        <w:ind w:left="360" w:hanging="360"/>
+      </w:pPr>
+      <w:r>
+        <w:t>17. [</w:t>
+      </w:r>
+      <w:proofErr w:type="spellStart"/>
+      <w:r>
+        <w:t>User.Session</w:t>
+      </w:r>
+      <w:proofErr w:type="spellEnd"/>
+      <w:r>
+        <w:t>]</w:t>
+      </w:r>
+      <w:proofErr w:type="gramStart"/>
+      <w:r>
+        <w:t>.[</w:t>
+      </w:r>
+      <w:proofErr w:type="spellStart"/>
+      <w:proofErr w:type="gramEnd"/>
+      <w:r>
+        <w:t>DeleteOldSessionRDF</w:t>
+      </w:r>
+      <w:proofErr w:type="spellEnd"/>
+      <w:r>
+        <w:t>]</w:t>
+      </w:r>
+      <w:r>
+        <w:t xml:space="preserve"> – Clear out RDF for old sessions to avoid site slowing down over time</w:t>
+      </w:r>
+    </w:p>
+    <w:p>
+      <w:r>
+        <w:t>18. [</w:t>
+      </w:r>
+      <w:proofErr w:type="spellStart"/>
+      <w:r>
+        <w:t>Profile.Data</w:t>
+      </w:r>
+      <w:proofErr w:type="spellEnd"/>
+      <w:r>
+        <w:t>]</w:t>
+      </w:r>
+      <w:proofErr w:type="gramStart"/>
+      <w:r>
+        <w:t>.[</w:t>
+      </w:r>
+      <w:proofErr w:type="gramEnd"/>
+      <w:r>
+        <w:t>EagleI.HTML]</w:t>
+      </w:r>
+      <w:r>
+        <w:t xml:space="preserve"> – New eagle-</w:t>
+      </w:r>
+      <w:proofErr w:type="spellStart"/>
+      <w:r>
+        <w:t>i</w:t>
+      </w:r>
+      <w:proofErr w:type="spellEnd"/>
+      <w:r>
+        <w:t xml:space="preserve"> functionality</w:t>
+      </w:r>
+    </w:p>
+    <w:p>
+      <w:r>
+        <w:t>19. [</w:t>
+      </w:r>
+      <w:proofErr w:type="spellStart"/>
+      <w:r>
+        <w:t>Profile.Data</w:t>
+      </w:r>
+      <w:proofErr w:type="spellEnd"/>
+      <w:r>
+        <w:t>]</w:t>
+      </w:r>
+      <w:proofErr w:type="gramStart"/>
+      <w:r>
+        <w:t>.[</w:t>
+      </w:r>
+      <w:proofErr w:type="spellStart"/>
+      <w:proofErr w:type="gramEnd"/>
+      <w:r>
+        <w:t>EagleI.ImportXML</w:t>
+      </w:r>
+      <w:proofErr w:type="spellEnd"/>
+      <w:r>
+        <w:t>]</w:t>
+      </w:r>
+      <w:r>
+        <w:t xml:space="preserve"> – New eagle-</w:t>
+      </w:r>
+      <w:proofErr w:type="spellStart"/>
+      <w:r>
+        <w:t>i</w:t>
+      </w:r>
+      <w:proofErr w:type="spellEnd"/>
+      <w:r>
+        <w:t xml:space="preserve"> functionality</w:t>
+      </w:r>
+    </w:p>
+    <w:p>
+      <w:r>
+        <w:t>20. [</w:t>
+      </w:r>
+      <w:proofErr w:type="spellStart"/>
+      <w:r>
+        <w:t>Profile.Data</w:t>
+      </w:r>
+      <w:proofErr w:type="spellEnd"/>
+      <w:r>
+        <w:t>]</w:t>
+      </w:r>
+      <w:proofErr w:type="gramStart"/>
+      <w:r>
+        <w:t>.[</w:t>
+      </w:r>
+      <w:proofErr w:type="spellStart"/>
+      <w:proofErr w:type="gramEnd"/>
+      <w:r>
+        <w:t>EagleI.UpdateEagleITables</w:t>
+      </w:r>
+      <w:proofErr w:type="spellEnd"/>
+      <w:r>
+        <w:t>]</w:t>
+      </w:r>
+      <w:r>
+        <w:t xml:space="preserve"> – New eagle-</w:t>
+      </w:r>
+      <w:proofErr w:type="spellStart"/>
+      <w:r>
+        <w:t>i</w:t>
+      </w:r>
+      <w:proofErr w:type="spellEnd"/>
+      <w:r>
+        <w:t xml:space="preserve"> functionality</w:t>
+      </w:r>
+    </w:p>
+    <w:p>
+      <w:pPr>
+        <w:pStyle w:val="Heading1"/>
+      </w:pPr>
+      <w:r>
+        <w:t xml:space="preserve">Profiles RNS </w:t>
+      </w:r>
+      <w:r>
+        <w:t>&lt;Future Version&gt;</w:t>
+      </w:r>
+    </w:p>
+    <w:p>
+      <w:r>
+        <w:t xml:space="preserve"> </w:t>
+      </w:r>
+    </w:p>
+    <w:p>
+      <w:r>
+        <w:t>Release Date: &lt;Enter Date Here&gt;</w:t>
       </w:r>
     </w:p>
     <w:p>
       <w:pPr>
         <w:pStyle w:val="Heading2"/>
       </w:pPr>
-      <w:bookmarkStart w:id="33" w:name="_Toc397523657"/>
-      <w:r>
+      <w:r>
+        <w:lastRenderedPageBreak/>
         <w:t>Bug Fixes</w:t>
       </w:r>
-      <w:bookmarkEnd w:id="33"/>
     </w:p>
     <w:p>
       <w:r>
         <w:t xml:space="preserve">1. </w:t>
       </w:r>
-      <w:r>
-        <w:t>There are no bug fixes in version 2.5.1</w:t>
-      </w:r>
     </w:p>
     <w:p/>
     <w:p>
       <w:pPr>
         <w:pStyle w:val="Heading2"/>
       </w:pPr>
-      <w:bookmarkStart w:id="34" w:name="_Toc397523658"/>
       <w:r>
         <w:t>What’s New</w:t>
       </w:r>
-      <w:bookmarkEnd w:id="34"/>
     </w:p>
     <w:p>
       <w:pPr>
@@ -8597,38 +9296,27 @@
         <w:ind w:left="0"/>
       </w:pPr>
       <w:r>
-        <w:t>1. Eagle-</w:t>
-      </w:r>
-      <w:proofErr w:type="spellStart"/>
-      <w:r>
-        <w:t>i</w:t>
-      </w:r>
-      <w:proofErr w:type="spellEnd"/>
-      <w:r>
-        <w:t xml:space="preserve"> module to display eagle-</w:t>
-      </w:r>
-      <w:proofErr w:type="spellStart"/>
-      <w:r>
-        <w:t>i</w:t>
-      </w:r>
-      <w:proofErr w:type="spellEnd"/>
-      <w:r>
-        <w:t xml:space="preserve"> resources on a profile page.</w:t>
-      </w:r>
-    </w:p>
-    <w:p>
-      <w:r>
-        <w:t>2. Database efficiency improvements (see Database Changes for details)</w:t>
-      </w:r>
-    </w:p>
-    <w:p>
-      <w:r>
-        <w:t>3. Search results modified to enable right click in the browser, and to enable keyboard navigation.</w:t>
-      </w:r>
-    </w:p>
-    <w:p>
-      <w:r>
-        <w:t>4. All new features from versions 2.1.0 and 2.5.0 are included in 2.5.1.</w:t>
+        <w:t xml:space="preserve">1. </w:t>
+      </w:r>
+      <w:r>
+        <w:t>A number of small changes to help with source control and release activities</w:t>
+      </w:r>
+      <w:bookmarkStart w:id="35" w:name="_GoBack"/>
+      <w:bookmarkEnd w:id="35"/>
+    </w:p>
+    <w:p>
+      <w:r>
+        <w:t xml:space="preserve">2. </w:t>
+      </w:r>
+    </w:p>
+    <w:p>
+      <w:r>
+        <w:t xml:space="preserve">3. </w:t>
+      </w:r>
+    </w:p>
+    <w:p>
+      <w:r>
+        <w:t xml:space="preserve">4. </w:t>
       </w:r>
     </w:p>
     <w:p>
@@ -8640,42 +9328,37 @@
       <w:pPr>
         <w:pStyle w:val="Heading2"/>
       </w:pPr>
-      <w:bookmarkStart w:id="35" w:name="_Toc397523659"/>
       <w:r>
         <w:t>Database Changes</w:t>
       </w:r>
-      <w:bookmarkEnd w:id="35"/>
     </w:p>
     <w:p>
       <w:r>
         <w:t xml:space="preserve">1. </w:t>
       </w:r>
       <w:r>
-        <w:t>[ORNG.].</w:t>
-      </w:r>
-      <w:proofErr w:type="spellStart"/>
-      <w:r>
-        <w:t>AddAppToPerson</w:t>
-      </w:r>
-      <w:proofErr w:type="spellEnd"/>
-      <w:r>
-        <w:t xml:space="preserve"> – More efficient creation of triples.</w:t>
-      </w:r>
-    </w:p>
-    <w:p>
-      <w:r>
-        <w:t xml:space="preserve">2. </w:t>
-      </w:r>
-      <w:r>
-        <w:t>[ORNG.].</w:t>
-      </w:r>
-      <w:proofErr w:type="spellStart"/>
-      <w:r>
-        <w:t>RemoveAppFromPerson</w:t>
-      </w:r>
-      <w:proofErr w:type="spellEnd"/>
-      <w:r>
-        <w:t xml:space="preserve"> – More efficient deleting of triples.</w:t>
+        <w:t>[Framework.].</w:t>
+      </w:r>
+      <w:proofErr w:type="spellStart"/>
+      <w:r>
+        <w:t>CreateInstallData</w:t>
+      </w:r>
+      <w:proofErr w:type="spellEnd"/>
+      <w:r>
+        <w:t xml:space="preserve"> – Edited to avoid putting automatically generated values into install data</w:t>
+      </w:r>
+    </w:p>
+    <w:p>
+      <w:r>
+        <w:t>2. [Framework.].</w:t>
+      </w:r>
+      <w:proofErr w:type="spellStart"/>
+      <w:r>
+        <w:t>LoadInstallData</w:t>
+      </w:r>
+      <w:proofErr w:type="spellEnd"/>
+      <w:r>
+        <w:t xml:space="preserve"> – Edited to handle automatically generated values being removed from the install data</w:t>
       </w:r>
     </w:p>
     <w:p>
@@ -8683,569 +9366,26 @@
         <w:t xml:space="preserve">3. </w:t>
       </w:r>
       <w:r>
-        <w:t>[ORNG.].Apps</w:t>
-      </w:r>
-      <w:r>
-        <w:t xml:space="preserve"> – Adding a default to Requires Registration column, needed to allow upgrade scripts to run</w:t>
-      </w:r>
-    </w:p>
-    <w:p>
-      <w:r>
-        <w:t xml:space="preserve">4. </w:t>
-      </w:r>
-      <w:r>
-        <w:t>[RDF.].</w:t>
-      </w:r>
-      <w:proofErr w:type="spellStart"/>
-      <w:proofErr w:type="gramStart"/>
-      <w:r>
-        <w:t>vwLiteral</w:t>
-      </w:r>
-      <w:proofErr w:type="spellEnd"/>
-      <w:proofErr w:type="gramEnd"/>
-      <w:r>
-        <w:t xml:space="preserve"> – New view used for more efficient </w:t>
-      </w:r>
-      <w:proofErr w:type="spellStart"/>
-      <w:r>
-        <w:t>fulltext</w:t>
-      </w:r>
-      <w:proofErr w:type="spellEnd"/>
-      <w:r>
-        <w:t xml:space="preserve"> searching.</w:t>
-      </w:r>
-    </w:p>
-    <w:p>
-      <w:pPr>
-        <w:ind w:left="270" w:hanging="270"/>
-      </w:pPr>
-      <w:r>
-        <w:t xml:space="preserve">5. </w:t>
-      </w:r>
-      <w:r>
-        <w:t>[</w:t>
-      </w:r>
-      <w:proofErr w:type="spellStart"/>
-      <w:r>
-        <w:t>RDF.SemWeb</w:t>
-      </w:r>
-      <w:proofErr w:type="spellEnd"/>
-      <w:r>
-        <w:t xml:space="preserve">].vwHash2Base64 </w:t>
-      </w:r>
-      <w:r>
-        <w:t xml:space="preserve">– </w:t>
-      </w:r>
-      <w:r>
-        <w:t xml:space="preserve">Cache hash values for </w:t>
-      </w:r>
-      <w:proofErr w:type="spellStart"/>
-      <w:r>
-        <w:t>SemWeb</w:t>
-      </w:r>
-      <w:proofErr w:type="spellEnd"/>
-      <w:r>
-        <w:t>, updated during nightly job.</w:t>
-      </w:r>
-    </w:p>
-    <w:p>
-      <w:pPr>
-        <w:ind w:left="270" w:hanging="270"/>
-      </w:pPr>
-      <w:r>
-        <w:t xml:space="preserve">6. </w:t>
-      </w:r>
-      <w:r>
-        <w:t>[</w:t>
-      </w:r>
-      <w:proofErr w:type="spellStart"/>
-      <w:r>
-        <w:t>RDF.SemWeb</w:t>
-      </w:r>
-      <w:proofErr w:type="spellEnd"/>
-      <w:r>
-        <w:t>].UpdateHash2Base64</w:t>
-      </w:r>
-      <w:r>
-        <w:t xml:space="preserve"> </w:t>
-      </w:r>
-      <w:r>
-        <w:t xml:space="preserve">– Cache hash values for </w:t>
-      </w:r>
-      <w:proofErr w:type="spellStart"/>
-      <w:r>
-        <w:t>SemWeb</w:t>
-      </w:r>
-      <w:proofErr w:type="spellEnd"/>
-      <w:r>
-        <w:t>, updated during nightly job.</w:t>
-      </w:r>
-    </w:p>
-    <w:p>
-      <w:pPr>
-        <w:ind w:left="270" w:hanging="270"/>
-      </w:pPr>
-      <w:r>
-        <w:t xml:space="preserve">7. </w:t>
-      </w:r>
-      <w:r>
-        <w:t>[</w:t>
-      </w:r>
-      <w:proofErr w:type="spellStart"/>
-      <w:r>
-        <w:t>RDF.SemWeb</w:t>
-      </w:r>
-      <w:proofErr w:type="spellEnd"/>
-      <w:r>
-        <w:t>].Hash2Base64</w:t>
-      </w:r>
-      <w:r>
-        <w:t xml:space="preserve"> </w:t>
-      </w:r>
-      <w:r>
-        <w:t xml:space="preserve">– Cache hash values for </w:t>
-      </w:r>
-      <w:proofErr w:type="spellStart"/>
-      <w:r>
-        <w:t>SemWeb</w:t>
-      </w:r>
-      <w:proofErr w:type="spellEnd"/>
-      <w:r>
-        <w:t>, updated during nightly job.</w:t>
-      </w:r>
-    </w:p>
-    <w:p>
-      <w:r>
-        <w:t xml:space="preserve">8. </w:t>
-      </w:r>
-      <w:r>
-        <w:t>[Search.].</w:t>
-      </w:r>
-      <w:proofErr w:type="spellStart"/>
-      <w:r>
-        <w:t>LookupNodes</w:t>
-      </w:r>
-      <w:proofErr w:type="spellEnd"/>
-      <w:r>
-        <w:t xml:space="preserve"> – Edited to use [RDF.].</w:t>
-      </w:r>
-      <w:proofErr w:type="spellStart"/>
-      <w:proofErr w:type="gramStart"/>
-      <w:r>
-        <w:t>vwLiteral</w:t>
-      </w:r>
-      <w:proofErr w:type="spellEnd"/>
-      <w:proofErr w:type="gramEnd"/>
-    </w:p>
-    <w:p>
-      <w:r>
-        <w:t xml:space="preserve">9. </w:t>
-      </w:r>
-      <w:r>
-        <w:t>[Search.].</w:t>
-      </w:r>
-      <w:proofErr w:type="spellStart"/>
-      <w:r>
-        <w:t>ParseSearchString</w:t>
-      </w:r>
-      <w:proofErr w:type="spellEnd"/>
-      <w:r>
-        <w:t xml:space="preserve"> – Improved efficiency for search</w:t>
-      </w:r>
-    </w:p>
-    <w:p>
-      <w:r>
-        <w:t xml:space="preserve">10. </w:t>
-      </w:r>
-      <w:r>
-        <w:t>[</w:t>
-      </w:r>
-      <w:proofErr w:type="spellStart"/>
-      <w:r>
-        <w:t>Search.Cache</w:t>
-      </w:r>
-      <w:proofErr w:type="spellEnd"/>
-      <w:r>
-        <w:t>]</w:t>
-      </w:r>
-      <w:proofErr w:type="gramStart"/>
-      <w:r>
-        <w:t>.[</w:t>
-      </w:r>
-      <w:proofErr w:type="spellStart"/>
-      <w:proofErr w:type="gramEnd"/>
-      <w:r>
-        <w:t>History.UpdateTopSearchPhrase</w:t>
-      </w:r>
-      <w:proofErr w:type="spellEnd"/>
-      <w:r>
-        <w:t>]</w:t>
-      </w:r>
-      <w:r>
-        <w:t xml:space="preserve"> – Improved efficiency for search</w:t>
-      </w:r>
-    </w:p>
-    <w:p>
-      <w:r>
-        <w:t xml:space="preserve">11. </w:t>
-      </w:r>
-      <w:r>
-        <w:t>[</w:t>
-      </w:r>
-      <w:proofErr w:type="spellStart"/>
-      <w:r>
-        <w:t>Search.Cache</w:t>
-      </w:r>
-      <w:proofErr w:type="spellEnd"/>
-      <w:r>
-        <w:t>]</w:t>
-      </w:r>
-      <w:proofErr w:type="gramStart"/>
-      <w:r>
-        <w:t>.[</w:t>
-      </w:r>
-      <w:proofErr w:type="spellStart"/>
-      <w:proofErr w:type="gramEnd"/>
-      <w:r>
-        <w:t>Private.GetConnection</w:t>
-      </w:r>
-      <w:proofErr w:type="spellEnd"/>
-      <w:r>
-        <w:t>]</w:t>
-      </w:r>
-      <w:r>
-        <w:t xml:space="preserve"> – Edited to use [RDF.].</w:t>
-      </w:r>
-      <w:proofErr w:type="spellStart"/>
-      <w:proofErr w:type="gramStart"/>
-      <w:r>
-        <w:t>vwLiteral</w:t>
-      </w:r>
-      <w:proofErr w:type="spellEnd"/>
-      <w:proofErr w:type="gramEnd"/>
-    </w:p>
-    <w:p>
-      <w:r>
-        <w:t xml:space="preserve">12. </w:t>
-      </w:r>
-      <w:r>
-        <w:t>[</w:t>
-      </w:r>
-      <w:proofErr w:type="spellStart"/>
-      <w:r>
-        <w:t>Search.Cache</w:t>
-      </w:r>
-      <w:proofErr w:type="spellEnd"/>
-      <w:r>
-        <w:t>]</w:t>
-      </w:r>
-      <w:proofErr w:type="gramStart"/>
-      <w:r>
-        <w:t>.[</w:t>
-      </w:r>
-      <w:proofErr w:type="spellStart"/>
-      <w:proofErr w:type="gramEnd"/>
-      <w:r>
-        <w:t>Private.GetNodes</w:t>
-      </w:r>
-      <w:proofErr w:type="spellEnd"/>
-      <w:r>
-        <w:t>]</w:t>
-      </w:r>
-      <w:r>
-        <w:t xml:space="preserve"> – Edited to use [RDF.].</w:t>
-      </w:r>
-      <w:proofErr w:type="spellStart"/>
-      <w:proofErr w:type="gramStart"/>
-      <w:r>
-        <w:t>vwLiteral</w:t>
-      </w:r>
-      <w:proofErr w:type="spellEnd"/>
-      <w:proofErr w:type="gramEnd"/>
-    </w:p>
-    <w:p>
-      <w:r>
-        <w:t xml:space="preserve">13. </w:t>
-      </w:r>
-      <w:r>
-        <w:t>[</w:t>
-      </w:r>
-      <w:proofErr w:type="spellStart"/>
-      <w:r>
-        <w:t>Search.Cache</w:t>
-      </w:r>
-      <w:proofErr w:type="spellEnd"/>
-      <w:r>
-        <w:t>]</w:t>
-      </w:r>
-      <w:proofErr w:type="gramStart"/>
-      <w:r>
-        <w:t>.[</w:t>
-      </w:r>
-      <w:proofErr w:type="spellStart"/>
-      <w:proofErr w:type="gramEnd"/>
-      <w:r>
-        <w:t>Private.NodeMap</w:t>
-      </w:r>
-      <w:proofErr w:type="spellEnd"/>
-      <w:r>
-        <w:t>]</w:t>
-      </w:r>
-      <w:r>
-        <w:t xml:space="preserve"> – Edited to use [RDF.].</w:t>
-      </w:r>
-      <w:proofErr w:type="spellStart"/>
-      <w:proofErr w:type="gramStart"/>
-      <w:r>
-        <w:t>vwLiteral</w:t>
-      </w:r>
-      <w:proofErr w:type="spellEnd"/>
-      <w:proofErr w:type="gramEnd"/>
-    </w:p>
-    <w:p>
-      <w:r>
-        <w:t>14. [</w:t>
-      </w:r>
-      <w:proofErr w:type="spellStart"/>
-      <w:r>
-        <w:t>Search.Cache</w:t>
-      </w:r>
-      <w:proofErr w:type="spellEnd"/>
-      <w:r>
-        <w:t>]</w:t>
-      </w:r>
-      <w:proofErr w:type="gramStart"/>
-      <w:r>
-        <w:t>.[</w:t>
-      </w:r>
-      <w:proofErr w:type="spellStart"/>
-      <w:proofErr w:type="gramEnd"/>
-      <w:r>
-        <w:t>Public.GetConnection</w:t>
-      </w:r>
-      <w:proofErr w:type="spellEnd"/>
-      <w:r>
-        <w:t>]</w:t>
-      </w:r>
-      <w:r>
-        <w:t xml:space="preserve"> – Edited to use [RDF.].</w:t>
-      </w:r>
-      <w:proofErr w:type="spellStart"/>
-      <w:proofErr w:type="gramStart"/>
-      <w:r>
-        <w:t>vwLiteral</w:t>
-      </w:r>
-      <w:proofErr w:type="spellEnd"/>
-      <w:proofErr w:type="gramEnd"/>
-    </w:p>
-    <w:p>
-      <w:r>
-        <w:t>15. [</w:t>
-      </w:r>
-      <w:proofErr w:type="spellStart"/>
-      <w:r>
-        <w:t>Search.Cache</w:t>
-      </w:r>
-      <w:proofErr w:type="spellEnd"/>
-      <w:r>
-        <w:t>]</w:t>
-      </w:r>
-      <w:proofErr w:type="gramStart"/>
-      <w:r>
-        <w:t>.[</w:t>
-      </w:r>
-      <w:proofErr w:type="spellStart"/>
-      <w:proofErr w:type="gramEnd"/>
-      <w:r>
-        <w:t>Public.GetNodes</w:t>
-      </w:r>
-      <w:proofErr w:type="spellEnd"/>
-      <w:r>
-        <w:t>]</w:t>
-      </w:r>
-      <w:r>
-        <w:t xml:space="preserve"> – Edited to use [RDF.].</w:t>
-      </w:r>
-      <w:proofErr w:type="spellStart"/>
-      <w:proofErr w:type="gramStart"/>
-      <w:r>
-        <w:t>vwLiteral</w:t>
-      </w:r>
-      <w:proofErr w:type="spellEnd"/>
-      <w:proofErr w:type="gramEnd"/>
-    </w:p>
-    <w:p>
-      <w:r>
-        <w:t>16. [</w:t>
-      </w:r>
-      <w:proofErr w:type="spellStart"/>
-      <w:r>
-        <w:t>Search.Cache</w:t>
-      </w:r>
-      <w:proofErr w:type="spellEnd"/>
-      <w:r>
-        <w:t>]</w:t>
-      </w:r>
-      <w:proofErr w:type="gramStart"/>
-      <w:r>
-        <w:t>.[</w:t>
-      </w:r>
-      <w:proofErr w:type="spellStart"/>
-      <w:proofErr w:type="gramEnd"/>
-      <w:r>
-        <w:t>Public.NodeMap</w:t>
-      </w:r>
-      <w:proofErr w:type="spellEnd"/>
-      <w:r>
-        <w:t>]</w:t>
-      </w:r>
-      <w:r>
-        <w:t xml:space="preserve"> – Edited to use [RDF.].</w:t>
-      </w:r>
-      <w:proofErr w:type="spellStart"/>
-      <w:proofErr w:type="gramStart"/>
-      <w:r>
-        <w:t>vwLiteral</w:t>
-      </w:r>
-      <w:proofErr w:type="spellEnd"/>
-      <w:proofErr w:type="gramEnd"/>
-    </w:p>
-    <w:p>
-      <w:pPr>
-        <w:ind w:left="360" w:hanging="360"/>
-      </w:pPr>
-      <w:r>
-        <w:t>17. [</w:t>
-      </w:r>
-      <w:proofErr w:type="spellStart"/>
-      <w:r>
-        <w:t>User.Session</w:t>
-      </w:r>
-      <w:proofErr w:type="spellEnd"/>
-      <w:r>
-        <w:t>]</w:t>
-      </w:r>
-      <w:proofErr w:type="gramStart"/>
-      <w:r>
-        <w:t>.[</w:t>
-      </w:r>
-      <w:proofErr w:type="spellStart"/>
-      <w:proofErr w:type="gramEnd"/>
-      <w:r>
-        <w:t>DeleteOldSessionRDF</w:t>
-      </w:r>
-      <w:proofErr w:type="spellEnd"/>
-      <w:r>
-        <w:t>]</w:t>
-      </w:r>
-      <w:r>
-        <w:t xml:space="preserve"> – Clear out RDF for old sessions to avoid site slowing down over time</w:t>
-      </w:r>
-    </w:p>
-    <w:p>
-      <w:r>
-        <w:t>18. [</w:t>
-      </w:r>
-      <w:proofErr w:type="spellStart"/>
-      <w:r>
-        <w:t>Profile.Data</w:t>
-      </w:r>
-      <w:proofErr w:type="spellEnd"/>
-      <w:r>
-        <w:t>]</w:t>
-      </w:r>
-      <w:proofErr w:type="gramStart"/>
-      <w:r>
-        <w:t>.[</w:t>
-      </w:r>
-      <w:proofErr w:type="gramEnd"/>
-      <w:r>
-        <w:t>EagleI.HTML]</w:t>
-      </w:r>
-      <w:r>
-        <w:t xml:space="preserve"> – New eagle-</w:t>
-      </w:r>
-      <w:proofErr w:type="spellStart"/>
-      <w:r>
-        <w:t>i</w:t>
-      </w:r>
-      <w:proofErr w:type="spellEnd"/>
-      <w:r>
-        <w:t xml:space="preserve"> functionality</w:t>
-      </w:r>
-    </w:p>
-    <w:p>
-      <w:r>
-        <w:t>19. [</w:t>
-      </w:r>
-      <w:proofErr w:type="spellStart"/>
-      <w:r>
-        <w:t>Profile.Data</w:t>
-      </w:r>
-      <w:proofErr w:type="spellEnd"/>
-      <w:r>
-        <w:t>]</w:t>
-      </w:r>
-      <w:proofErr w:type="gramStart"/>
-      <w:r>
-        <w:t>.[</w:t>
-      </w:r>
-      <w:proofErr w:type="spellStart"/>
-      <w:proofErr w:type="gramEnd"/>
-      <w:r>
-        <w:t>EagleI.ImportXML</w:t>
-      </w:r>
-      <w:proofErr w:type="spellEnd"/>
-      <w:r>
-        <w:t>]</w:t>
-      </w:r>
-      <w:r>
-        <w:t xml:space="preserve"> – New eagle-</w:t>
-      </w:r>
-      <w:proofErr w:type="spellStart"/>
-      <w:r>
-        <w:t>i</w:t>
-      </w:r>
-      <w:proofErr w:type="spellEnd"/>
-      <w:r>
-        <w:t xml:space="preserve"> functionality</w:t>
-      </w:r>
-    </w:p>
-    <w:p>
-      <w:r>
-        <w:t>20. [</w:t>
-      </w:r>
-      <w:proofErr w:type="spellStart"/>
-      <w:r>
-        <w:t>Profile.Data</w:t>
-      </w:r>
-      <w:proofErr w:type="spellEnd"/>
-      <w:r>
-        <w:t>]</w:t>
-      </w:r>
-      <w:proofErr w:type="gramStart"/>
-      <w:r>
-        <w:t>.[</w:t>
-      </w:r>
-      <w:proofErr w:type="spellStart"/>
-      <w:proofErr w:type="gramEnd"/>
-      <w:r>
-        <w:t>EagleI.UpdateEagleITables</w:t>
-      </w:r>
-      <w:proofErr w:type="spellEnd"/>
-      <w:r>
-        <w:t>]</w:t>
-      </w:r>
-      <w:r>
-        <w:t xml:space="preserve"> – New eagle-</w:t>
-      </w:r>
-      <w:proofErr w:type="spellStart"/>
-      <w:r>
-        <w:t>i</w:t>
-      </w:r>
-      <w:proofErr w:type="spellEnd"/>
-      <w:r>
-        <w:t xml:space="preserve"> functionality</w:t>
+        <w:t>[Ontology.].</w:t>
+      </w:r>
+      <w:proofErr w:type="spellStart"/>
+      <w:r>
+        <w:t>CleanUp</w:t>
+      </w:r>
+      <w:proofErr w:type="spellEnd"/>
+      <w:r>
+        <w:t xml:space="preserve"> – Added </w:t>
+      </w:r>
+      <w:r>
+        <w:t xml:space="preserve">[Framework.].Job to </w:t>
+      </w:r>
+      <w:proofErr w:type="spellStart"/>
+      <w:r>
+        <w:t>UpdateIDs</w:t>
+      </w:r>
+      <w:proofErr w:type="spellEnd"/>
+      <w:r>
+        <w:t xml:space="preserve"> action</w:t>
       </w:r>
     </w:p>
     <w:p/>
@@ -9322,7 +9462,7 @@
           <w:rPr>
             <w:noProof/>
           </w:rPr>
-          <w:t>15</w:t>
+          <w:t>16</w:t>
         </w:r>
         <w:r>
           <w:rPr>

</xml_diff>

<commit_message>
Update to Release Notes
</commit_message>
<xml_diff>
--- a/Documentation/ProfilesRNS_ReleaseNotes.docx
+++ b/Documentation/ProfilesRNS_ReleaseNotes.docx
@@ -183,6 +183,7 @@
           <w:docPartUnique/>
         </w:docPartObj>
       </w:sdtPr>
+      <w:sdtEndPr/>
       <w:sdtContent>
         <w:p>
           <w:pPr>
@@ -3035,49 +3036,47 @@
       <w:r>
         <w:br w:type="page"/>
       </w:r>
-      <w:bookmarkStart w:id="0" w:name="_GoBack"/>
-      <w:bookmarkEnd w:id="0"/>
     </w:p>
     <w:p>
       <w:pPr>
         <w:pStyle w:val="Heading1"/>
       </w:pPr>
+      <w:bookmarkStart w:id="0" w:name="_Toc414540865"/>
       <w:bookmarkStart w:id="1" w:name="_Toc295078070"/>
-      <w:bookmarkStart w:id="2" w:name="_Toc414540865"/>
       <w:r>
         <w:lastRenderedPageBreak/>
         <w:t>Profiles RNS Beta</w:t>
       </w:r>
+      <w:bookmarkEnd w:id="0"/>
+    </w:p>
+    <w:p>
+      <w:pPr>
+        <w:spacing w:after="0" w:line="240" w:lineRule="auto"/>
+      </w:pPr>
+    </w:p>
+    <w:p>
+      <w:pPr>
+        <w:spacing w:after="0" w:line="240" w:lineRule="auto"/>
+      </w:pPr>
+      <w:r>
+        <w:t>This was the original open source version of Profiles RNS. It used a traditional relational database model, rather than RDF. Minor updates were release approximately once a month. The last release of Profiles RNS Beta was July 22, 2011.</w:t>
+      </w:r>
+    </w:p>
+    <w:p>
+      <w:pPr>
+        <w:pStyle w:val="Heading2"/>
+      </w:pPr>
+    </w:p>
+    <w:p>
+      <w:pPr>
+        <w:pStyle w:val="Heading2"/>
+      </w:pPr>
+      <w:bookmarkStart w:id="2" w:name="_Toc414540866"/>
+      <w:r>
+        <w:t>Known Issues</w:t>
+      </w:r>
+      <w:bookmarkEnd w:id="1"/>
       <w:bookmarkEnd w:id="2"/>
-    </w:p>
-    <w:p>
-      <w:pPr>
-        <w:spacing w:after="0" w:line="240" w:lineRule="auto"/>
-      </w:pPr>
-    </w:p>
-    <w:p>
-      <w:pPr>
-        <w:spacing w:after="0" w:line="240" w:lineRule="auto"/>
-      </w:pPr>
-      <w:r>
-        <w:t>This was the original open source version of Profiles RNS. It used a traditional relational database model, rather than RDF. Minor updates were release approximately once a month. The last release of Profiles RNS Beta was July 22, 2011.</w:t>
-      </w:r>
-    </w:p>
-    <w:p>
-      <w:pPr>
-        <w:pStyle w:val="Heading2"/>
-      </w:pPr>
-    </w:p>
-    <w:p>
-      <w:pPr>
-        <w:pStyle w:val="Heading2"/>
-      </w:pPr>
-      <w:bookmarkStart w:id="3" w:name="_Toc414540866"/>
-      <w:r>
-        <w:t>Known Issues</w:t>
-      </w:r>
-      <w:bookmarkEnd w:id="1"/>
-      <w:bookmarkEnd w:id="3"/>
     </w:p>
     <w:p>
       <w:pPr>
@@ -3305,53 +3304,53 @@
       <w:pPr>
         <w:pStyle w:val="Heading1"/>
       </w:pPr>
-      <w:bookmarkStart w:id="4" w:name="_Toc414540867"/>
+      <w:bookmarkStart w:id="3" w:name="_Toc414540867"/>
       <w:r>
         <w:lastRenderedPageBreak/>
         <w:t>Profiles RNS 1.0.0</w:t>
       </w:r>
+      <w:bookmarkEnd w:id="3"/>
+    </w:p>
+    <w:p>
+      <w:pPr>
+        <w:spacing w:after="0" w:line="240" w:lineRule="auto"/>
+      </w:pPr>
+    </w:p>
+    <w:p>
+      <w:pPr>
+        <w:spacing w:after="0" w:line="240" w:lineRule="auto"/>
+      </w:pPr>
+      <w:r>
+        <w:t>Release Date: June 1, 2012</w:t>
+      </w:r>
+    </w:p>
+    <w:p>
+      <w:pPr>
+        <w:spacing w:after="0" w:line="240" w:lineRule="auto"/>
+      </w:pPr>
+    </w:p>
+    <w:p>
+      <w:pPr>
+        <w:spacing w:after="0" w:line="240" w:lineRule="auto"/>
+      </w:pPr>
+      <w:r>
+        <w:t>Five release candidates were made available leading up to the final version of the software.</w:t>
+      </w:r>
+    </w:p>
+    <w:p>
+      <w:pPr>
+        <w:spacing w:after="0" w:line="240" w:lineRule="auto"/>
+      </w:pPr>
+    </w:p>
+    <w:p>
+      <w:pPr>
+        <w:pStyle w:val="Heading2"/>
+      </w:pPr>
+      <w:bookmarkStart w:id="4" w:name="_Toc414540868"/>
+      <w:r>
+        <w:t>What’s New</w:t>
+      </w:r>
       <w:bookmarkEnd w:id="4"/>
-    </w:p>
-    <w:p>
-      <w:pPr>
-        <w:spacing w:after="0" w:line="240" w:lineRule="auto"/>
-      </w:pPr>
-    </w:p>
-    <w:p>
-      <w:pPr>
-        <w:spacing w:after="0" w:line="240" w:lineRule="auto"/>
-      </w:pPr>
-      <w:r>
-        <w:t>Release Date: June 1, 2012</w:t>
-      </w:r>
-    </w:p>
-    <w:p>
-      <w:pPr>
-        <w:spacing w:after="0" w:line="240" w:lineRule="auto"/>
-      </w:pPr>
-    </w:p>
-    <w:p>
-      <w:pPr>
-        <w:spacing w:after="0" w:line="240" w:lineRule="auto"/>
-      </w:pPr>
-      <w:r>
-        <w:t>Five release candidates were made available leading up to the final version of the software.</w:t>
-      </w:r>
-    </w:p>
-    <w:p>
-      <w:pPr>
-        <w:spacing w:after="0" w:line="240" w:lineRule="auto"/>
-      </w:pPr>
-    </w:p>
-    <w:p>
-      <w:pPr>
-        <w:pStyle w:val="Heading2"/>
-      </w:pPr>
-      <w:bookmarkStart w:id="5" w:name="_Toc414540868"/>
-      <w:r>
-        <w:t>What’s New</w:t>
-      </w:r>
-      <w:bookmarkEnd w:id="5"/>
     </w:p>
     <w:p>
       <w:pPr>
@@ -3404,11 +3403,11 @@
       <w:pPr>
         <w:pStyle w:val="Heading2"/>
       </w:pPr>
-      <w:bookmarkStart w:id="6" w:name="_Toc414540869"/>
+      <w:bookmarkStart w:id="5" w:name="_Toc414540869"/>
       <w:r>
         <w:t>Known Issues</w:t>
       </w:r>
-      <w:bookmarkEnd w:id="6"/>
+      <w:bookmarkEnd w:id="5"/>
     </w:p>
     <w:p>
       <w:pPr>
@@ -3450,46 +3449,46 @@
       <w:pPr>
         <w:pStyle w:val="Heading1"/>
       </w:pPr>
-      <w:bookmarkStart w:id="7" w:name="_Toc414540870"/>
+      <w:bookmarkStart w:id="6" w:name="_Toc414540870"/>
       <w:r>
         <w:lastRenderedPageBreak/>
         <w:t>Profiles RNS 1.0.1</w:t>
       </w:r>
+      <w:bookmarkEnd w:id="6"/>
+    </w:p>
+    <w:p>
+      <w:pPr>
+        <w:spacing w:after="0" w:line="240" w:lineRule="auto"/>
+      </w:pPr>
+    </w:p>
+    <w:p>
+      <w:pPr>
+        <w:spacing w:after="0" w:line="240" w:lineRule="auto"/>
+      </w:pPr>
+      <w:r>
+        <w:t xml:space="preserve">Release Date: July </w:t>
+      </w:r>
+      <w:r>
+        <w:t>3</w:t>
+      </w:r>
+      <w:r>
+        <w:t>, 2012</w:t>
+      </w:r>
+    </w:p>
+    <w:p>
+      <w:pPr>
+        <w:spacing w:after="0" w:line="240" w:lineRule="auto"/>
+      </w:pPr>
+    </w:p>
+    <w:p>
+      <w:pPr>
+        <w:pStyle w:val="Heading2"/>
+      </w:pPr>
+      <w:bookmarkStart w:id="7" w:name="_Toc414540871"/>
+      <w:r>
+        <w:t>What’s New</w:t>
+      </w:r>
       <w:bookmarkEnd w:id="7"/>
-    </w:p>
-    <w:p>
-      <w:pPr>
-        <w:spacing w:after="0" w:line="240" w:lineRule="auto"/>
-      </w:pPr>
-    </w:p>
-    <w:p>
-      <w:pPr>
-        <w:spacing w:after="0" w:line="240" w:lineRule="auto"/>
-      </w:pPr>
-      <w:r>
-        <w:t xml:space="preserve">Release Date: July </w:t>
-      </w:r>
-      <w:r>
-        <w:t>3</w:t>
-      </w:r>
-      <w:r>
-        <w:t>, 2012</w:t>
-      </w:r>
-    </w:p>
-    <w:p>
-      <w:pPr>
-        <w:spacing w:after="0" w:line="240" w:lineRule="auto"/>
-      </w:pPr>
-    </w:p>
-    <w:p>
-      <w:pPr>
-        <w:pStyle w:val="Heading2"/>
-      </w:pPr>
-      <w:bookmarkStart w:id="8" w:name="_Toc414540871"/>
-      <w:r>
-        <w:t>What’s New</w:t>
-      </w:r>
-      <w:bookmarkEnd w:id="8"/>
     </w:p>
     <w:p>
       <w:pPr>
@@ -3649,49 +3648,49 @@
       <w:pPr>
         <w:pStyle w:val="Heading1"/>
       </w:pPr>
-      <w:bookmarkStart w:id="9" w:name="_Toc414540872"/>
+      <w:bookmarkStart w:id="8" w:name="_Toc414540872"/>
       <w:r>
         <w:lastRenderedPageBreak/>
         <w:t>Profiles RNS 1.0.2</w:t>
       </w:r>
+      <w:bookmarkEnd w:id="8"/>
+    </w:p>
+    <w:p>
+      <w:pPr>
+        <w:spacing w:after="0" w:line="240" w:lineRule="auto"/>
+      </w:pPr>
+    </w:p>
+    <w:p>
+      <w:pPr>
+        <w:spacing w:after="0" w:line="240" w:lineRule="auto"/>
+      </w:pPr>
+      <w:r>
+        <w:t>Release Date: August</w:t>
+      </w:r>
+      <w:r>
+        <w:t xml:space="preserve"> </w:t>
+      </w:r>
+      <w:r>
+        <w:t>21</w:t>
+      </w:r>
+      <w:r>
+        <w:t>, 2012</w:t>
+      </w:r>
+    </w:p>
+    <w:p>
+      <w:pPr>
+        <w:spacing w:after="0" w:line="240" w:lineRule="auto"/>
+      </w:pPr>
+    </w:p>
+    <w:p>
+      <w:pPr>
+        <w:pStyle w:val="Heading2"/>
+      </w:pPr>
+      <w:bookmarkStart w:id="9" w:name="_Toc414540873"/>
+      <w:r>
+        <w:t>Bug Fixes</w:t>
+      </w:r>
       <w:bookmarkEnd w:id="9"/>
-    </w:p>
-    <w:p>
-      <w:pPr>
-        <w:spacing w:after="0" w:line="240" w:lineRule="auto"/>
-      </w:pPr>
-    </w:p>
-    <w:p>
-      <w:pPr>
-        <w:spacing w:after="0" w:line="240" w:lineRule="auto"/>
-      </w:pPr>
-      <w:r>
-        <w:t>Release Date: August</w:t>
-      </w:r>
-      <w:r>
-        <w:t xml:space="preserve"> </w:t>
-      </w:r>
-      <w:r>
-        <w:t>21</w:t>
-      </w:r>
-      <w:r>
-        <w:t>, 2012</w:t>
-      </w:r>
-    </w:p>
-    <w:p>
-      <w:pPr>
-        <w:spacing w:after="0" w:line="240" w:lineRule="auto"/>
-      </w:pPr>
-    </w:p>
-    <w:p>
-      <w:pPr>
-        <w:pStyle w:val="Heading2"/>
-      </w:pPr>
-      <w:bookmarkStart w:id="10" w:name="_Toc414540873"/>
-      <w:r>
-        <w:t>Bug Fixes</w:t>
-      </w:r>
-      <w:bookmarkEnd w:id="10"/>
     </w:p>
     <w:p>
       <w:pPr>
@@ -4025,11 +4024,11 @@
         <w:pStyle w:val="Heading2"/>
         <w:spacing w:before="120" w:after="120" w:line="240" w:lineRule="auto"/>
       </w:pPr>
-      <w:bookmarkStart w:id="11" w:name="_Toc414540874"/>
+      <w:bookmarkStart w:id="10" w:name="_Toc414540874"/>
       <w:r>
         <w:t>What’s New</w:t>
       </w:r>
-      <w:bookmarkEnd w:id="11"/>
+      <w:bookmarkEnd w:id="10"/>
     </w:p>
     <w:p>
       <w:pPr>
@@ -4265,40 +4264,40 @@
       <w:pPr>
         <w:pStyle w:val="Heading1"/>
       </w:pPr>
-      <w:bookmarkStart w:id="12" w:name="_Toc414540875"/>
+      <w:bookmarkStart w:id="11" w:name="_Toc414540875"/>
       <w:r>
         <w:lastRenderedPageBreak/>
         <w:t>Profiles RNS 1.0.3</w:t>
       </w:r>
+      <w:bookmarkEnd w:id="11"/>
+    </w:p>
+    <w:p>
+      <w:pPr>
+        <w:spacing w:after="0" w:line="240" w:lineRule="auto"/>
+      </w:pPr>
+    </w:p>
+    <w:p>
+      <w:pPr>
+        <w:spacing w:after="0" w:line="240" w:lineRule="auto"/>
+      </w:pPr>
+      <w:r>
+        <w:t>Release Date: March 11, 2013</w:t>
+      </w:r>
+    </w:p>
+    <w:p>
+      <w:pPr>
+        <w:spacing w:after="0" w:line="240" w:lineRule="auto"/>
+      </w:pPr>
+    </w:p>
+    <w:p>
+      <w:pPr>
+        <w:pStyle w:val="Heading2"/>
+      </w:pPr>
+      <w:bookmarkStart w:id="12" w:name="_Toc414540876"/>
+      <w:r>
+        <w:t>Bug Fixes</w:t>
+      </w:r>
       <w:bookmarkEnd w:id="12"/>
-    </w:p>
-    <w:p>
-      <w:pPr>
-        <w:spacing w:after="0" w:line="240" w:lineRule="auto"/>
-      </w:pPr>
-    </w:p>
-    <w:p>
-      <w:pPr>
-        <w:spacing w:after="0" w:line="240" w:lineRule="auto"/>
-      </w:pPr>
-      <w:r>
-        <w:t>Release Date: March 11, 2013</w:t>
-      </w:r>
-    </w:p>
-    <w:p>
-      <w:pPr>
-        <w:spacing w:after="0" w:line="240" w:lineRule="auto"/>
-      </w:pPr>
-    </w:p>
-    <w:p>
-      <w:pPr>
-        <w:pStyle w:val="Heading2"/>
-      </w:pPr>
-      <w:bookmarkStart w:id="13" w:name="_Toc414540876"/>
-      <w:r>
-        <w:t>Bug Fixes</w:t>
-      </w:r>
-      <w:bookmarkEnd w:id="13"/>
     </w:p>
     <w:p>
       <w:pPr>
@@ -4904,11 +4903,11 @@
         <w:pStyle w:val="Heading2"/>
         <w:spacing w:before="120" w:after="120" w:line="240" w:lineRule="auto"/>
       </w:pPr>
-      <w:bookmarkStart w:id="14" w:name="_Toc414540877"/>
+      <w:bookmarkStart w:id="13" w:name="_Toc414540877"/>
       <w:r>
         <w:t>What’s New</w:t>
       </w:r>
-      <w:bookmarkEnd w:id="14"/>
+      <w:bookmarkEnd w:id="13"/>
     </w:p>
     <w:p>
       <w:pPr>
@@ -5195,11 +5194,11 @@
         <w:pStyle w:val="Heading2"/>
         <w:spacing w:before="120" w:after="120" w:line="240" w:lineRule="auto"/>
       </w:pPr>
-      <w:bookmarkStart w:id="15" w:name="_Toc414540878"/>
+      <w:bookmarkStart w:id="14" w:name="_Toc414540878"/>
       <w:r>
         <w:t>Database Changes</w:t>
       </w:r>
-      <w:bookmarkEnd w:id="15"/>
+      <w:bookmarkEnd w:id="14"/>
     </w:p>
     <w:p>
       <w:pPr>
@@ -7117,12 +7116,12 @@
       <w:pPr>
         <w:pStyle w:val="Heading1"/>
       </w:pPr>
-      <w:bookmarkStart w:id="16" w:name="_Toc414540879"/>
+      <w:bookmarkStart w:id="15" w:name="_Toc414540879"/>
       <w:r>
         <w:lastRenderedPageBreak/>
         <w:t>Profiles RNS 1.0.4</w:t>
       </w:r>
-      <w:bookmarkEnd w:id="16"/>
+      <w:bookmarkEnd w:id="15"/>
     </w:p>
     <w:p>
       <w:pPr>
@@ -7185,11 +7184,11 @@
       <w:pPr>
         <w:pStyle w:val="Heading2"/>
       </w:pPr>
-      <w:bookmarkStart w:id="17" w:name="_Toc414540880"/>
+      <w:bookmarkStart w:id="16" w:name="_Toc414540880"/>
       <w:r>
         <w:t>Bug Fixes</w:t>
       </w:r>
-      <w:bookmarkEnd w:id="17"/>
+      <w:bookmarkEnd w:id="16"/>
     </w:p>
     <w:p>
       <w:pPr>
@@ -7556,11 +7555,11 @@
         <w:pStyle w:val="Heading2"/>
         <w:spacing w:before="120" w:after="120" w:line="240" w:lineRule="auto"/>
       </w:pPr>
-      <w:bookmarkStart w:id="18" w:name="_Toc414540881"/>
+      <w:bookmarkStart w:id="17" w:name="_Toc414540881"/>
       <w:r>
         <w:t>What’s New</w:t>
       </w:r>
-      <w:bookmarkEnd w:id="18"/>
+      <w:bookmarkEnd w:id="17"/>
     </w:p>
     <w:p>
       <w:pPr>
@@ -7700,11 +7699,11 @@
         <w:pStyle w:val="Heading2"/>
         <w:spacing w:before="120" w:after="120" w:line="240" w:lineRule="auto"/>
       </w:pPr>
-      <w:bookmarkStart w:id="19" w:name="_Toc414540882"/>
+      <w:bookmarkStart w:id="18" w:name="_Toc414540882"/>
       <w:r>
         <w:t>Database Changes</w:t>
       </w:r>
-      <w:bookmarkEnd w:id="19"/>
+      <w:bookmarkEnd w:id="18"/>
     </w:p>
     <w:p>
       <w:pPr>
@@ -7913,11 +7912,11 @@
       <w:pPr>
         <w:pStyle w:val="Heading1"/>
       </w:pPr>
-      <w:bookmarkStart w:id="20" w:name="_Toc414540883"/>
+      <w:bookmarkStart w:id="19" w:name="_Toc414540883"/>
       <w:r>
         <w:t>Profiles RNS 2.0.0</w:t>
       </w:r>
-      <w:bookmarkEnd w:id="20"/>
+      <w:bookmarkEnd w:id="19"/>
     </w:p>
     <w:p/>
     <w:p>
@@ -7955,11 +7954,11 @@
       <w:pPr>
         <w:pStyle w:val="Heading2"/>
       </w:pPr>
-      <w:bookmarkStart w:id="21" w:name="_Toc414540884"/>
+      <w:bookmarkStart w:id="20" w:name="_Toc414540884"/>
       <w:r>
         <w:t>Bug Fixes</w:t>
       </w:r>
-      <w:bookmarkEnd w:id="21"/>
+      <w:bookmarkEnd w:id="20"/>
       <w:r>
         <w:t xml:space="preserve"> </w:t>
       </w:r>
@@ -8037,11 +8036,11 @@
       <w:pPr>
         <w:pStyle w:val="Heading2"/>
       </w:pPr>
-      <w:bookmarkStart w:id="22" w:name="_Toc414540885"/>
+      <w:bookmarkStart w:id="21" w:name="_Toc414540885"/>
       <w:r>
         <w:t>What’s New</w:t>
       </w:r>
-      <w:bookmarkEnd w:id="22"/>
+      <w:bookmarkEnd w:id="21"/>
       <w:r>
         <w:t xml:space="preserve"> </w:t>
       </w:r>
@@ -8082,11 +8081,11 @@
       <w:pPr>
         <w:pStyle w:val="Heading2"/>
       </w:pPr>
-      <w:bookmarkStart w:id="23" w:name="_Toc414540886"/>
+      <w:bookmarkStart w:id="22" w:name="_Toc414540886"/>
       <w:r>
         <w:t>Database Changes</w:t>
       </w:r>
-      <w:bookmarkEnd w:id="23"/>
+      <w:bookmarkEnd w:id="22"/>
       <w:r>
         <w:t xml:space="preserve"> </w:t>
       </w:r>
@@ -8165,79 +8164,79 @@
       <w:pPr>
         <w:pStyle w:val="Heading1"/>
       </w:pPr>
-      <w:bookmarkStart w:id="24" w:name="_Toc414540887"/>
+      <w:bookmarkStart w:id="23" w:name="_Toc414540887"/>
       <w:r>
         <w:lastRenderedPageBreak/>
         <w:t>Profiles RNS 2.1.0</w:t>
       </w:r>
+      <w:bookmarkEnd w:id="23"/>
+    </w:p>
+    <w:p/>
+    <w:p>
+      <w:r>
+        <w:t>Release Date: July 25</w:t>
+      </w:r>
+      <w:r>
+        <w:t>,</w:t>
+      </w:r>
+      <w:r>
+        <w:rPr>
+          <w:vertAlign w:val="superscript"/>
+        </w:rPr>
+        <w:t xml:space="preserve"> </w:t>
+      </w:r>
+      <w:r>
+        <w:t>2014</w:t>
+      </w:r>
+    </w:p>
+    <w:p>
+      <w:pPr>
+        <w:pStyle w:val="Heading2"/>
+      </w:pPr>
+      <w:bookmarkStart w:id="24" w:name="_Toc414540888"/>
+      <w:r>
+        <w:t>Bug Fixes</w:t>
+      </w:r>
       <w:bookmarkEnd w:id="24"/>
     </w:p>
+    <w:p>
+      <w:r>
+        <w:t xml:space="preserve">1. New </w:t>
+      </w:r>
+      <w:proofErr w:type="spellStart"/>
+      <w:r>
+        <w:t>xslt</w:t>
+      </w:r>
+      <w:proofErr w:type="spellEnd"/>
+      <w:r>
+        <w:t xml:space="preserve"> for display of Awards and Honors</w:t>
+      </w:r>
+    </w:p>
+    <w:p>
+      <w:r>
+        <w:t>2. Fix for why? Links not displaying on Chrome.</w:t>
+      </w:r>
+    </w:p>
+    <w:p>
+      <w:r>
+        <w:t>3. Fix to “See All” link on concept pages</w:t>
+      </w:r>
+    </w:p>
+    <w:p>
+      <w:r>
+        <w:t>4. Minor database fixes, see below for details.</w:t>
+      </w:r>
+    </w:p>
     <w:p/>
     <w:p>
-      <w:r>
-        <w:t>Release Date: July 25</w:t>
-      </w:r>
-      <w:r>
-        <w:t>,</w:t>
-      </w:r>
-      <w:r>
-        <w:rPr>
-          <w:vertAlign w:val="superscript"/>
-        </w:rPr>
-        <w:t xml:space="preserve"> </w:t>
-      </w:r>
-      <w:r>
-        <w:t>2014</w:t>
-      </w:r>
-    </w:p>
-    <w:p>
       <w:pPr>
         <w:pStyle w:val="Heading2"/>
       </w:pPr>
-      <w:bookmarkStart w:id="25" w:name="_Toc414540888"/>
-      <w:r>
-        <w:t>Bug Fixes</w:t>
+      <w:bookmarkStart w:id="25" w:name="_Toc414540889"/>
+      <w:r>
+        <w:t>What’s New</w:t>
       </w:r>
       <w:bookmarkEnd w:id="25"/>
-    </w:p>
-    <w:p>
-      <w:r>
-        <w:t xml:space="preserve">1. New </w:t>
-      </w:r>
-      <w:proofErr w:type="spellStart"/>
-      <w:r>
-        <w:t>xslt</w:t>
-      </w:r>
-      <w:proofErr w:type="spellEnd"/>
-      <w:r>
-        <w:t xml:space="preserve"> for display of Awards and Honors</w:t>
-      </w:r>
-    </w:p>
-    <w:p>
-      <w:r>
-        <w:t>2. Fix for why? Links not displaying on Chrome.</w:t>
-      </w:r>
-    </w:p>
-    <w:p>
-      <w:r>
-        <w:t>3. Fix to “See All” link on concept pages</w:t>
-      </w:r>
-    </w:p>
-    <w:p>
-      <w:r>
-        <w:t>4. Minor database fixes, see below for details.</w:t>
-      </w:r>
-    </w:p>
-    <w:p/>
-    <w:p>
-      <w:pPr>
-        <w:pStyle w:val="Heading2"/>
-      </w:pPr>
-      <w:bookmarkStart w:id="26" w:name="_Toc414540889"/>
-      <w:r>
-        <w:t>What’s New</w:t>
-      </w:r>
-      <w:bookmarkEnd w:id="26"/>
     </w:p>
     <w:p>
       <w:pPr>
@@ -8267,11 +8266,11 @@
       <w:pPr>
         <w:pStyle w:val="Heading2"/>
       </w:pPr>
-      <w:bookmarkStart w:id="27" w:name="_Toc414540890"/>
+      <w:bookmarkStart w:id="26" w:name="_Toc414540890"/>
       <w:r>
         <w:t>Database Changes</w:t>
       </w:r>
-      <w:bookmarkEnd w:id="27"/>
+      <w:bookmarkEnd w:id="26"/>
     </w:p>
     <w:p>
       <w:r>
@@ -8578,146 +8577,146 @@
       <w:pPr>
         <w:pStyle w:val="Heading1"/>
       </w:pPr>
-      <w:bookmarkStart w:id="28" w:name="_Toc414540891"/>
+      <w:bookmarkStart w:id="27" w:name="_Toc414540891"/>
       <w:r>
         <w:t>Profiles 2.5.0</w:t>
       </w:r>
+      <w:bookmarkEnd w:id="27"/>
+    </w:p>
+    <w:p/>
+    <w:p>
+      <w:r>
+        <w:t>Release Date August 5, 2014</w:t>
+      </w:r>
+    </w:p>
+    <w:p>
+      <w:pPr>
+        <w:pStyle w:val="Heading2"/>
+      </w:pPr>
+      <w:bookmarkStart w:id="28" w:name="_Toc414540892"/>
+      <w:r>
+        <w:t>Bug Fixes</w:t>
+      </w:r>
       <w:bookmarkEnd w:id="28"/>
     </w:p>
+    <w:p>
+      <w:r>
+        <w:t>There are no bug fixes in version 2.5.0</w:t>
+      </w:r>
+    </w:p>
+    <w:p>
+      <w:pPr>
+        <w:pStyle w:val="Heading2"/>
+      </w:pPr>
+      <w:bookmarkStart w:id="29" w:name="_Toc414540893"/>
+      <w:r>
+        <w:t>What’s New</w:t>
+      </w:r>
+      <w:bookmarkEnd w:id="29"/>
+    </w:p>
+    <w:p>
+      <w:r>
+        <w:t>ORCID Integration</w:t>
+      </w:r>
+    </w:p>
+    <w:p>
+      <w:pPr>
+        <w:pStyle w:val="Heading2"/>
+      </w:pPr>
+      <w:bookmarkStart w:id="30" w:name="_Toc414540894"/>
+      <w:r>
+        <w:t>Database Changes</w:t>
+      </w:r>
+      <w:bookmarkEnd w:id="30"/>
+    </w:p>
+    <w:p>
+      <w:r>
+        <w:t>1. [ORCID.] – New Schema created.</w:t>
+      </w:r>
+    </w:p>
+    <w:p>
+      <w:r>
+        <w:t>2. [Framework.].[</w:t>
+      </w:r>
+      <w:proofErr w:type="spellStart"/>
+      <w:r>
+        <w:t>CreateInstallData</w:t>
+      </w:r>
+      <w:proofErr w:type="spellEnd"/>
+      <w:r>
+        <w:t>] – Stored Procedure changed to create install data for ORCID module.</w:t>
+      </w:r>
+    </w:p>
+    <w:p>
+      <w:r>
+        <w:t>3. [Framework.].[</w:t>
+      </w:r>
+      <w:proofErr w:type="spellStart"/>
+      <w:r>
+        <w:t>LoadInstallData</w:t>
+      </w:r>
+      <w:proofErr w:type="spellEnd"/>
+      <w:r>
+        <w:t>] – Stored Procedure changed to load install data for ORCID module</w:t>
+      </w:r>
+    </w:p>
     <w:p/>
     <w:p>
-      <w:r>
-        <w:t>Release Date August 5, 2014</w:t>
+      <w:pPr>
+        <w:pStyle w:val="Heading1"/>
+      </w:pPr>
+      <w:bookmarkStart w:id="31" w:name="_Toc414540895"/>
+      <w:r>
+        <w:t>Profiles RNS 2.5.1</w:t>
+      </w:r>
+      <w:bookmarkEnd w:id="31"/>
+    </w:p>
+    <w:p/>
+    <w:p>
+      <w:r>
+        <w:t>Release Date: September 17</w:t>
+      </w:r>
+      <w:r>
+        <w:t>,</w:t>
+      </w:r>
+      <w:r>
+        <w:rPr>
+          <w:vertAlign w:val="superscript"/>
+        </w:rPr>
+        <w:t xml:space="preserve"> </w:t>
+      </w:r>
+      <w:r>
+        <w:t>2014</w:t>
       </w:r>
     </w:p>
     <w:p>
       <w:pPr>
         <w:pStyle w:val="Heading2"/>
       </w:pPr>
-      <w:bookmarkStart w:id="29" w:name="_Toc414540892"/>
+      <w:bookmarkStart w:id="32" w:name="_Toc414540896"/>
       <w:r>
         <w:t>Bug Fixes</w:t>
       </w:r>
-      <w:bookmarkEnd w:id="29"/>
-    </w:p>
-    <w:p>
-      <w:r>
-        <w:t>There are no bug fixes in version 2.5.0</w:t>
-      </w:r>
-    </w:p>
+      <w:bookmarkEnd w:id="32"/>
+    </w:p>
+    <w:p>
+      <w:r>
+        <w:t xml:space="preserve">1. </w:t>
+      </w:r>
+      <w:r>
+        <w:t>There are no bug fixes in version 2.5.1</w:t>
+      </w:r>
+    </w:p>
+    <w:p/>
     <w:p>
       <w:pPr>
         <w:pStyle w:val="Heading2"/>
       </w:pPr>
-      <w:bookmarkStart w:id="30" w:name="_Toc414540893"/>
+      <w:bookmarkStart w:id="33" w:name="_Toc414540897"/>
       <w:r>
         <w:t>What’s New</w:t>
       </w:r>
-      <w:bookmarkEnd w:id="30"/>
-    </w:p>
-    <w:p>
-      <w:r>
-        <w:t>ORCID Integration</w:t>
-      </w:r>
-    </w:p>
-    <w:p>
-      <w:pPr>
-        <w:pStyle w:val="Heading2"/>
-      </w:pPr>
-      <w:bookmarkStart w:id="31" w:name="_Toc414540894"/>
-      <w:r>
-        <w:t>Database Changes</w:t>
-      </w:r>
-      <w:bookmarkEnd w:id="31"/>
-    </w:p>
-    <w:p>
-      <w:r>
-        <w:t>1. [ORCID.] – New Schema created.</w:t>
-      </w:r>
-    </w:p>
-    <w:p>
-      <w:r>
-        <w:t>2. [Framework.].[</w:t>
-      </w:r>
-      <w:proofErr w:type="spellStart"/>
-      <w:r>
-        <w:t>CreateInstallData</w:t>
-      </w:r>
-      <w:proofErr w:type="spellEnd"/>
-      <w:r>
-        <w:t>] – Stored Procedure changed to create install data for ORCID module.</w:t>
-      </w:r>
-    </w:p>
-    <w:p>
-      <w:r>
-        <w:t>3. [Framework.].[</w:t>
-      </w:r>
-      <w:proofErr w:type="spellStart"/>
-      <w:r>
-        <w:t>LoadInstallData</w:t>
-      </w:r>
-      <w:proofErr w:type="spellEnd"/>
-      <w:r>
-        <w:t>] – Stored Procedure changed to load install data for ORCID module</w:t>
-      </w:r>
-    </w:p>
-    <w:p/>
-    <w:p>
-      <w:pPr>
-        <w:pStyle w:val="Heading1"/>
-      </w:pPr>
-      <w:bookmarkStart w:id="32" w:name="_Toc414540895"/>
-      <w:r>
-        <w:t>Profiles RNS 2.5.1</w:t>
-      </w:r>
-      <w:bookmarkEnd w:id="32"/>
-    </w:p>
-    <w:p/>
-    <w:p>
-      <w:r>
-        <w:t>Release Date: September 17</w:t>
-      </w:r>
-      <w:r>
-        <w:t>,</w:t>
-      </w:r>
-      <w:r>
-        <w:rPr>
-          <w:vertAlign w:val="superscript"/>
-        </w:rPr>
-        <w:t xml:space="preserve"> </w:t>
-      </w:r>
-      <w:r>
-        <w:t>2014</w:t>
-      </w:r>
-    </w:p>
-    <w:p>
-      <w:pPr>
-        <w:pStyle w:val="Heading2"/>
-      </w:pPr>
-      <w:bookmarkStart w:id="33" w:name="_Toc414540896"/>
-      <w:r>
-        <w:t>Bug Fixes</w:t>
-      </w:r>
       <w:bookmarkEnd w:id="33"/>
-    </w:p>
-    <w:p>
-      <w:r>
-        <w:t xml:space="preserve">1. </w:t>
-      </w:r>
-      <w:r>
-        <w:t>There are no bug fixes in version 2.5.1</w:t>
-      </w:r>
-    </w:p>
-    <w:p/>
-    <w:p>
-      <w:pPr>
-        <w:pStyle w:val="Heading2"/>
-      </w:pPr>
-      <w:bookmarkStart w:id="34" w:name="_Toc414540897"/>
-      <w:r>
-        <w:t>What’s New</w:t>
-      </w:r>
-      <w:bookmarkEnd w:id="34"/>
     </w:p>
     <w:p>
       <w:pPr>
@@ -8768,634 +8767,634 @@
       <w:pPr>
         <w:pStyle w:val="Heading2"/>
       </w:pPr>
-      <w:bookmarkStart w:id="35" w:name="_Toc414540898"/>
+      <w:bookmarkStart w:id="34" w:name="_Toc414540898"/>
       <w:r>
         <w:t>Database Changes</w:t>
       </w:r>
+      <w:bookmarkEnd w:id="34"/>
+    </w:p>
+    <w:p>
+      <w:r>
+        <w:t xml:space="preserve">1. </w:t>
+      </w:r>
+      <w:r>
+        <w:t>[ORNG.].</w:t>
+      </w:r>
+      <w:proofErr w:type="spellStart"/>
+      <w:r>
+        <w:t>AddAppToPerson</w:t>
+      </w:r>
+      <w:proofErr w:type="spellEnd"/>
+      <w:r>
+        <w:t xml:space="preserve"> – More efficient creation of triples.</w:t>
+      </w:r>
+    </w:p>
+    <w:p>
+      <w:r>
+        <w:t xml:space="preserve">2. </w:t>
+      </w:r>
+      <w:r>
+        <w:t>[ORNG.].</w:t>
+      </w:r>
+      <w:proofErr w:type="spellStart"/>
+      <w:r>
+        <w:t>RemoveAppFromPerson</w:t>
+      </w:r>
+      <w:proofErr w:type="spellEnd"/>
+      <w:r>
+        <w:t xml:space="preserve"> – More efficient deleting of triples.</w:t>
+      </w:r>
+    </w:p>
+    <w:p>
+      <w:r>
+        <w:t xml:space="preserve">3. </w:t>
+      </w:r>
+      <w:r>
+        <w:t>[ORNG.].Apps</w:t>
+      </w:r>
+      <w:r>
+        <w:t xml:space="preserve"> – Adding a default to Requires Registration column, needed to allow upgrade scripts to run</w:t>
+      </w:r>
+    </w:p>
+    <w:p>
+      <w:r>
+        <w:t xml:space="preserve">4. </w:t>
+      </w:r>
+      <w:r>
+        <w:t>[RDF.].</w:t>
+      </w:r>
+      <w:proofErr w:type="spellStart"/>
+      <w:proofErr w:type="gramStart"/>
+      <w:r>
+        <w:t>vwLiteral</w:t>
+      </w:r>
+      <w:proofErr w:type="spellEnd"/>
+      <w:proofErr w:type="gramEnd"/>
+      <w:r>
+        <w:t xml:space="preserve"> – New view used for more efficient </w:t>
+      </w:r>
+      <w:proofErr w:type="spellStart"/>
+      <w:r>
+        <w:t>fulltext</w:t>
+      </w:r>
+      <w:proofErr w:type="spellEnd"/>
+      <w:r>
+        <w:t xml:space="preserve"> searching.</w:t>
+      </w:r>
+    </w:p>
+    <w:p>
+      <w:pPr>
+        <w:ind w:left="270" w:hanging="270"/>
+      </w:pPr>
+      <w:r>
+        <w:t xml:space="preserve">5. </w:t>
+      </w:r>
+      <w:r>
+        <w:t>[</w:t>
+      </w:r>
+      <w:proofErr w:type="spellStart"/>
+      <w:r>
+        <w:t>RDF.SemWeb</w:t>
+      </w:r>
+      <w:proofErr w:type="spellEnd"/>
+      <w:r>
+        <w:t xml:space="preserve">].vwHash2Base64 </w:t>
+      </w:r>
+      <w:r>
+        <w:t xml:space="preserve">– </w:t>
+      </w:r>
+      <w:r>
+        <w:t xml:space="preserve">Cache hash values for </w:t>
+      </w:r>
+      <w:proofErr w:type="spellStart"/>
+      <w:r>
+        <w:t>SemWeb</w:t>
+      </w:r>
+      <w:proofErr w:type="spellEnd"/>
+      <w:r>
+        <w:t>, updated during nightly job.</w:t>
+      </w:r>
+    </w:p>
+    <w:p>
+      <w:pPr>
+        <w:ind w:left="270" w:hanging="270"/>
+      </w:pPr>
+      <w:r>
+        <w:t xml:space="preserve">6. </w:t>
+      </w:r>
+      <w:r>
+        <w:t>[</w:t>
+      </w:r>
+      <w:proofErr w:type="spellStart"/>
+      <w:r>
+        <w:t>RDF.SemWeb</w:t>
+      </w:r>
+      <w:proofErr w:type="spellEnd"/>
+      <w:r>
+        <w:t>].UpdateHash2Base64</w:t>
+      </w:r>
+      <w:r>
+        <w:t xml:space="preserve"> </w:t>
+      </w:r>
+      <w:r>
+        <w:t xml:space="preserve">– Cache hash values for </w:t>
+      </w:r>
+      <w:proofErr w:type="spellStart"/>
+      <w:r>
+        <w:t>SemWeb</w:t>
+      </w:r>
+      <w:proofErr w:type="spellEnd"/>
+      <w:r>
+        <w:t>, updated during nightly job.</w:t>
+      </w:r>
+    </w:p>
+    <w:p>
+      <w:pPr>
+        <w:ind w:left="270" w:hanging="270"/>
+      </w:pPr>
+      <w:r>
+        <w:t xml:space="preserve">7. </w:t>
+      </w:r>
+      <w:r>
+        <w:t>[</w:t>
+      </w:r>
+      <w:proofErr w:type="spellStart"/>
+      <w:r>
+        <w:t>RDF.SemWeb</w:t>
+      </w:r>
+      <w:proofErr w:type="spellEnd"/>
+      <w:r>
+        <w:t>].Hash2Base64</w:t>
+      </w:r>
+      <w:r>
+        <w:t xml:space="preserve"> </w:t>
+      </w:r>
+      <w:r>
+        <w:t xml:space="preserve">– Cache hash values for </w:t>
+      </w:r>
+      <w:proofErr w:type="spellStart"/>
+      <w:r>
+        <w:t>SemWeb</w:t>
+      </w:r>
+      <w:proofErr w:type="spellEnd"/>
+      <w:r>
+        <w:t>, updated during nightly job.</w:t>
+      </w:r>
+    </w:p>
+    <w:p>
+      <w:r>
+        <w:t xml:space="preserve">8. </w:t>
+      </w:r>
+      <w:r>
+        <w:t>[Search.].</w:t>
+      </w:r>
+      <w:proofErr w:type="spellStart"/>
+      <w:r>
+        <w:t>LookupNodes</w:t>
+      </w:r>
+      <w:proofErr w:type="spellEnd"/>
+      <w:r>
+        <w:t xml:space="preserve"> – Edited to use [RDF.].</w:t>
+      </w:r>
+      <w:proofErr w:type="spellStart"/>
+      <w:proofErr w:type="gramStart"/>
+      <w:r>
+        <w:t>vwLiteral</w:t>
+      </w:r>
+      <w:proofErr w:type="spellEnd"/>
+      <w:proofErr w:type="gramEnd"/>
+    </w:p>
+    <w:p>
+      <w:r>
+        <w:t xml:space="preserve">9. </w:t>
+      </w:r>
+      <w:r>
+        <w:t>[Search.].</w:t>
+      </w:r>
+      <w:proofErr w:type="spellStart"/>
+      <w:r>
+        <w:t>ParseSearchString</w:t>
+      </w:r>
+      <w:proofErr w:type="spellEnd"/>
+      <w:r>
+        <w:t xml:space="preserve"> – Improved efficiency for search</w:t>
+      </w:r>
+    </w:p>
+    <w:p>
+      <w:r>
+        <w:t xml:space="preserve">10. </w:t>
+      </w:r>
+      <w:r>
+        <w:t>[</w:t>
+      </w:r>
+      <w:proofErr w:type="spellStart"/>
+      <w:r>
+        <w:t>Search.Cache</w:t>
+      </w:r>
+      <w:proofErr w:type="spellEnd"/>
+      <w:r>
+        <w:t>]</w:t>
+      </w:r>
+      <w:proofErr w:type="gramStart"/>
+      <w:r>
+        <w:t>.[</w:t>
+      </w:r>
+      <w:proofErr w:type="spellStart"/>
+      <w:proofErr w:type="gramEnd"/>
+      <w:r>
+        <w:t>History.UpdateTopSearchPhrase</w:t>
+      </w:r>
+      <w:proofErr w:type="spellEnd"/>
+      <w:r>
+        <w:t>]</w:t>
+      </w:r>
+      <w:r>
+        <w:t xml:space="preserve"> – Improved efficiency for search</w:t>
+      </w:r>
+    </w:p>
+    <w:p>
+      <w:r>
+        <w:t xml:space="preserve">11. </w:t>
+      </w:r>
+      <w:r>
+        <w:t>[</w:t>
+      </w:r>
+      <w:proofErr w:type="spellStart"/>
+      <w:r>
+        <w:t>Search.Cache</w:t>
+      </w:r>
+      <w:proofErr w:type="spellEnd"/>
+      <w:r>
+        <w:t>]</w:t>
+      </w:r>
+      <w:proofErr w:type="gramStart"/>
+      <w:r>
+        <w:t>.[</w:t>
+      </w:r>
+      <w:proofErr w:type="spellStart"/>
+      <w:proofErr w:type="gramEnd"/>
+      <w:r>
+        <w:t>Private.GetConnection</w:t>
+      </w:r>
+      <w:proofErr w:type="spellEnd"/>
+      <w:r>
+        <w:t>]</w:t>
+      </w:r>
+      <w:r>
+        <w:t xml:space="preserve"> – Edited to use [RDF.].</w:t>
+      </w:r>
+      <w:proofErr w:type="spellStart"/>
+      <w:proofErr w:type="gramStart"/>
+      <w:r>
+        <w:t>vwLiteral</w:t>
+      </w:r>
+      <w:proofErr w:type="spellEnd"/>
+      <w:proofErr w:type="gramEnd"/>
+    </w:p>
+    <w:p>
+      <w:r>
+        <w:t xml:space="preserve">12. </w:t>
+      </w:r>
+      <w:r>
+        <w:t>[</w:t>
+      </w:r>
+      <w:proofErr w:type="spellStart"/>
+      <w:r>
+        <w:t>Search.Cache</w:t>
+      </w:r>
+      <w:proofErr w:type="spellEnd"/>
+      <w:r>
+        <w:t>]</w:t>
+      </w:r>
+      <w:proofErr w:type="gramStart"/>
+      <w:r>
+        <w:t>.[</w:t>
+      </w:r>
+      <w:proofErr w:type="spellStart"/>
+      <w:proofErr w:type="gramEnd"/>
+      <w:r>
+        <w:t>Private.GetNodes</w:t>
+      </w:r>
+      <w:proofErr w:type="spellEnd"/>
+      <w:r>
+        <w:t>]</w:t>
+      </w:r>
+      <w:r>
+        <w:t xml:space="preserve"> – Edited to use [RDF.].</w:t>
+      </w:r>
+      <w:proofErr w:type="spellStart"/>
+      <w:proofErr w:type="gramStart"/>
+      <w:r>
+        <w:t>vwLiteral</w:t>
+      </w:r>
+      <w:proofErr w:type="spellEnd"/>
+      <w:proofErr w:type="gramEnd"/>
+    </w:p>
+    <w:p>
+      <w:r>
+        <w:t xml:space="preserve">13. </w:t>
+      </w:r>
+      <w:r>
+        <w:t>[</w:t>
+      </w:r>
+      <w:proofErr w:type="spellStart"/>
+      <w:r>
+        <w:t>Search.Cache</w:t>
+      </w:r>
+      <w:proofErr w:type="spellEnd"/>
+      <w:r>
+        <w:t>]</w:t>
+      </w:r>
+      <w:proofErr w:type="gramStart"/>
+      <w:r>
+        <w:t>.[</w:t>
+      </w:r>
+      <w:proofErr w:type="spellStart"/>
+      <w:proofErr w:type="gramEnd"/>
+      <w:r>
+        <w:t>Private.NodeMap</w:t>
+      </w:r>
+      <w:proofErr w:type="spellEnd"/>
+      <w:r>
+        <w:t>]</w:t>
+      </w:r>
+      <w:r>
+        <w:t xml:space="preserve"> – Edited to use [RDF.].</w:t>
+      </w:r>
+      <w:proofErr w:type="spellStart"/>
+      <w:proofErr w:type="gramStart"/>
+      <w:r>
+        <w:t>vwLiteral</w:t>
+      </w:r>
+      <w:proofErr w:type="spellEnd"/>
+      <w:proofErr w:type="gramEnd"/>
+    </w:p>
+    <w:p>
+      <w:r>
+        <w:t>14. [</w:t>
+      </w:r>
+      <w:proofErr w:type="spellStart"/>
+      <w:r>
+        <w:t>Search.Cache</w:t>
+      </w:r>
+      <w:proofErr w:type="spellEnd"/>
+      <w:r>
+        <w:t>]</w:t>
+      </w:r>
+      <w:proofErr w:type="gramStart"/>
+      <w:r>
+        <w:t>.[</w:t>
+      </w:r>
+      <w:proofErr w:type="spellStart"/>
+      <w:proofErr w:type="gramEnd"/>
+      <w:r>
+        <w:t>Public.GetConnection</w:t>
+      </w:r>
+      <w:proofErr w:type="spellEnd"/>
+      <w:r>
+        <w:t>]</w:t>
+      </w:r>
+      <w:r>
+        <w:t xml:space="preserve"> – Edited to use [RDF.].</w:t>
+      </w:r>
+      <w:proofErr w:type="spellStart"/>
+      <w:proofErr w:type="gramStart"/>
+      <w:r>
+        <w:t>vwLiteral</w:t>
+      </w:r>
+      <w:proofErr w:type="spellEnd"/>
+      <w:proofErr w:type="gramEnd"/>
+    </w:p>
+    <w:p>
+      <w:r>
+        <w:t>15. [</w:t>
+      </w:r>
+      <w:proofErr w:type="spellStart"/>
+      <w:r>
+        <w:t>Search.Cache</w:t>
+      </w:r>
+      <w:proofErr w:type="spellEnd"/>
+      <w:r>
+        <w:t>]</w:t>
+      </w:r>
+      <w:proofErr w:type="gramStart"/>
+      <w:r>
+        <w:t>.[</w:t>
+      </w:r>
+      <w:proofErr w:type="spellStart"/>
+      <w:proofErr w:type="gramEnd"/>
+      <w:r>
+        <w:t>Public.GetNodes</w:t>
+      </w:r>
+      <w:proofErr w:type="spellEnd"/>
+      <w:r>
+        <w:t>]</w:t>
+      </w:r>
+      <w:r>
+        <w:t xml:space="preserve"> – Edited to use [RDF.].</w:t>
+      </w:r>
+      <w:proofErr w:type="spellStart"/>
+      <w:proofErr w:type="gramStart"/>
+      <w:r>
+        <w:t>vwLiteral</w:t>
+      </w:r>
+      <w:proofErr w:type="spellEnd"/>
+      <w:proofErr w:type="gramEnd"/>
+    </w:p>
+    <w:p>
+      <w:r>
+        <w:t>16. [</w:t>
+      </w:r>
+      <w:proofErr w:type="spellStart"/>
+      <w:r>
+        <w:t>Search.Cache</w:t>
+      </w:r>
+      <w:proofErr w:type="spellEnd"/>
+      <w:r>
+        <w:t>]</w:t>
+      </w:r>
+      <w:proofErr w:type="gramStart"/>
+      <w:r>
+        <w:t>.[</w:t>
+      </w:r>
+      <w:proofErr w:type="spellStart"/>
+      <w:proofErr w:type="gramEnd"/>
+      <w:r>
+        <w:t>Public.NodeMap</w:t>
+      </w:r>
+      <w:proofErr w:type="spellEnd"/>
+      <w:r>
+        <w:t>]</w:t>
+      </w:r>
+      <w:r>
+        <w:t xml:space="preserve"> – Edited to use [RDF.].</w:t>
+      </w:r>
+      <w:proofErr w:type="spellStart"/>
+      <w:proofErr w:type="gramStart"/>
+      <w:r>
+        <w:t>vwLiteral</w:t>
+      </w:r>
+      <w:proofErr w:type="spellEnd"/>
+      <w:proofErr w:type="gramEnd"/>
+    </w:p>
+    <w:p>
+      <w:pPr>
+        <w:ind w:left="360" w:hanging="360"/>
+      </w:pPr>
+      <w:r>
+        <w:t>17. [</w:t>
+      </w:r>
+      <w:proofErr w:type="spellStart"/>
+      <w:r>
+        <w:t>User.Session</w:t>
+      </w:r>
+      <w:proofErr w:type="spellEnd"/>
+      <w:r>
+        <w:t>]</w:t>
+      </w:r>
+      <w:proofErr w:type="gramStart"/>
+      <w:r>
+        <w:t>.[</w:t>
+      </w:r>
+      <w:proofErr w:type="spellStart"/>
+      <w:proofErr w:type="gramEnd"/>
+      <w:r>
+        <w:t>DeleteOldSessionRDF</w:t>
+      </w:r>
+      <w:proofErr w:type="spellEnd"/>
+      <w:r>
+        <w:t>]</w:t>
+      </w:r>
+      <w:r>
+        <w:t xml:space="preserve"> – Clear out RDF for old sessions to avoid site slowing down over time</w:t>
+      </w:r>
+    </w:p>
+    <w:p>
+      <w:r>
+        <w:t>18. [</w:t>
+      </w:r>
+      <w:proofErr w:type="spellStart"/>
+      <w:r>
+        <w:t>Profile.Data</w:t>
+      </w:r>
+      <w:proofErr w:type="spellEnd"/>
+      <w:r>
+        <w:t>]</w:t>
+      </w:r>
+      <w:proofErr w:type="gramStart"/>
+      <w:r>
+        <w:t>.[</w:t>
+      </w:r>
+      <w:proofErr w:type="gramEnd"/>
+      <w:r>
+        <w:t>EagleI.HTML]</w:t>
+      </w:r>
+      <w:r>
+        <w:t xml:space="preserve"> – New eagle-</w:t>
+      </w:r>
+      <w:proofErr w:type="spellStart"/>
+      <w:r>
+        <w:t>i</w:t>
+      </w:r>
+      <w:proofErr w:type="spellEnd"/>
+      <w:r>
+        <w:t xml:space="preserve"> functionality</w:t>
+      </w:r>
+    </w:p>
+    <w:p>
+      <w:r>
+        <w:t>19. [</w:t>
+      </w:r>
+      <w:proofErr w:type="spellStart"/>
+      <w:r>
+        <w:t>Profile.Data</w:t>
+      </w:r>
+      <w:proofErr w:type="spellEnd"/>
+      <w:r>
+        <w:t>]</w:t>
+      </w:r>
+      <w:proofErr w:type="gramStart"/>
+      <w:r>
+        <w:t>.[</w:t>
+      </w:r>
+      <w:proofErr w:type="spellStart"/>
+      <w:proofErr w:type="gramEnd"/>
+      <w:r>
+        <w:t>EagleI.ImportXML</w:t>
+      </w:r>
+      <w:proofErr w:type="spellEnd"/>
+      <w:r>
+        <w:t>]</w:t>
+      </w:r>
+      <w:r>
+        <w:t xml:space="preserve"> – New eagle-</w:t>
+      </w:r>
+      <w:proofErr w:type="spellStart"/>
+      <w:r>
+        <w:t>i</w:t>
+      </w:r>
+      <w:proofErr w:type="spellEnd"/>
+      <w:r>
+        <w:t xml:space="preserve"> functionality</w:t>
+      </w:r>
+    </w:p>
+    <w:p>
+      <w:r>
+        <w:t>20. [</w:t>
+      </w:r>
+      <w:proofErr w:type="spellStart"/>
+      <w:r>
+        <w:t>Profile.Data</w:t>
+      </w:r>
+      <w:proofErr w:type="spellEnd"/>
+      <w:r>
+        <w:t>]</w:t>
+      </w:r>
+      <w:proofErr w:type="gramStart"/>
+      <w:r>
+        <w:t>.[</w:t>
+      </w:r>
+      <w:proofErr w:type="spellStart"/>
+      <w:proofErr w:type="gramEnd"/>
+      <w:r>
+        <w:t>EagleI.UpdateEagleITables</w:t>
+      </w:r>
+      <w:proofErr w:type="spellEnd"/>
+      <w:r>
+        <w:t>]</w:t>
+      </w:r>
+      <w:r>
+        <w:t xml:space="preserve"> – New eagle-</w:t>
+      </w:r>
+      <w:proofErr w:type="spellStart"/>
+      <w:r>
+        <w:t>i</w:t>
+      </w:r>
+      <w:proofErr w:type="spellEnd"/>
+      <w:r>
+        <w:t xml:space="preserve"> functionality</w:t>
+      </w:r>
+    </w:p>
+    <w:p>
+      <w:pPr>
+        <w:pStyle w:val="Heading1"/>
+      </w:pPr>
+      <w:bookmarkStart w:id="35" w:name="_Toc414540899"/>
+      <w:r>
+        <w:t xml:space="preserve">Profiles RNS </w:t>
+      </w:r>
+      <w:r>
+        <w:t>2.6</w:t>
+      </w:r>
+      <w:r>
+        <w:t>.0</w:t>
+      </w:r>
       <w:bookmarkEnd w:id="35"/>
     </w:p>
     <w:p>
       <w:r>
-        <w:t xml:space="preserve">1. </w:t>
-      </w:r>
-      <w:r>
-        <w:t>[ORNG.].</w:t>
-      </w:r>
-      <w:proofErr w:type="spellStart"/>
-      <w:r>
-        <w:t>AddAppToPerson</w:t>
-      </w:r>
-      <w:proofErr w:type="spellEnd"/>
-      <w:r>
-        <w:t xml:space="preserve"> – More efficient creation of triples.</w:t>
-      </w:r>
-    </w:p>
-    <w:p>
-      <w:r>
-        <w:t xml:space="preserve">2. </w:t>
-      </w:r>
-      <w:r>
-        <w:t>[ORNG.].</w:t>
-      </w:r>
-      <w:proofErr w:type="spellStart"/>
-      <w:r>
-        <w:t>RemoveAppFromPerson</w:t>
-      </w:r>
-      <w:proofErr w:type="spellEnd"/>
-      <w:r>
-        <w:t xml:space="preserve"> – More efficient deleting of triples.</w:t>
-      </w:r>
-    </w:p>
-    <w:p>
-      <w:r>
-        <w:t xml:space="preserve">3. </w:t>
-      </w:r>
-      <w:r>
-        <w:t>[ORNG.].Apps</w:t>
-      </w:r>
-      <w:r>
-        <w:t xml:space="preserve"> – Adding a default to Requires Registration column, needed to allow upgrade scripts to run</w:t>
-      </w:r>
-    </w:p>
-    <w:p>
-      <w:r>
-        <w:t xml:space="preserve">4. </w:t>
-      </w:r>
-      <w:r>
-        <w:t>[RDF.].</w:t>
-      </w:r>
-      <w:proofErr w:type="spellStart"/>
-      <w:proofErr w:type="gramStart"/>
-      <w:r>
-        <w:t>vwLiteral</w:t>
-      </w:r>
-      <w:proofErr w:type="spellEnd"/>
-      <w:proofErr w:type="gramEnd"/>
-      <w:r>
-        <w:t xml:space="preserve"> – New view used for more efficient </w:t>
-      </w:r>
-      <w:proofErr w:type="spellStart"/>
-      <w:r>
-        <w:t>fulltext</w:t>
-      </w:r>
-      <w:proofErr w:type="spellEnd"/>
-      <w:r>
-        <w:t xml:space="preserve"> searching.</w:t>
-      </w:r>
-    </w:p>
-    <w:p>
-      <w:pPr>
-        <w:ind w:left="270" w:hanging="270"/>
-      </w:pPr>
-      <w:r>
-        <w:t xml:space="preserve">5. </w:t>
-      </w:r>
-      <w:r>
-        <w:t>[</w:t>
-      </w:r>
-      <w:proofErr w:type="spellStart"/>
-      <w:r>
-        <w:t>RDF.SemWeb</w:t>
-      </w:r>
-      <w:proofErr w:type="spellEnd"/>
-      <w:r>
-        <w:t xml:space="preserve">].vwHash2Base64 </w:t>
-      </w:r>
-      <w:r>
-        <w:t xml:space="preserve">– </w:t>
-      </w:r>
-      <w:r>
-        <w:t xml:space="preserve">Cache hash values for </w:t>
-      </w:r>
-      <w:proofErr w:type="spellStart"/>
-      <w:r>
-        <w:t>SemWeb</w:t>
-      </w:r>
-      <w:proofErr w:type="spellEnd"/>
-      <w:r>
-        <w:t>, updated during nightly job.</w:t>
-      </w:r>
-    </w:p>
-    <w:p>
-      <w:pPr>
-        <w:ind w:left="270" w:hanging="270"/>
-      </w:pPr>
-      <w:r>
-        <w:t xml:space="preserve">6. </w:t>
-      </w:r>
-      <w:r>
-        <w:t>[</w:t>
-      </w:r>
-      <w:proofErr w:type="spellStart"/>
-      <w:r>
-        <w:t>RDF.SemWeb</w:t>
-      </w:r>
-      <w:proofErr w:type="spellEnd"/>
-      <w:r>
-        <w:t>].UpdateHash2Base64</w:t>
-      </w:r>
-      <w:r>
         <w:t xml:space="preserve"> </w:t>
       </w:r>
-      <w:r>
-        <w:t xml:space="preserve">– Cache hash values for </w:t>
-      </w:r>
-      <w:proofErr w:type="spellStart"/>
-      <w:r>
-        <w:t>SemWeb</w:t>
-      </w:r>
-      <w:proofErr w:type="spellEnd"/>
-      <w:r>
-        <w:t>, updated during nightly job.</w:t>
-      </w:r>
-    </w:p>
-    <w:p>
-      <w:pPr>
-        <w:ind w:left="270" w:hanging="270"/>
-      </w:pPr>
-      <w:r>
-        <w:t xml:space="preserve">7. </w:t>
-      </w:r>
-      <w:r>
-        <w:t>[</w:t>
-      </w:r>
-      <w:proofErr w:type="spellStart"/>
-      <w:r>
-        <w:t>RDF.SemWeb</w:t>
-      </w:r>
-      <w:proofErr w:type="spellEnd"/>
-      <w:r>
-        <w:t>].Hash2Base64</w:t>
-      </w:r>
-      <w:r>
-        <w:t xml:space="preserve"> </w:t>
-      </w:r>
-      <w:r>
-        <w:t xml:space="preserve">– Cache hash values for </w:t>
-      </w:r>
-      <w:proofErr w:type="spellStart"/>
-      <w:r>
-        <w:t>SemWeb</w:t>
-      </w:r>
-      <w:proofErr w:type="spellEnd"/>
-      <w:r>
-        <w:t>, updated during nightly job.</w:t>
-      </w:r>
-    </w:p>
-    <w:p>
-      <w:r>
-        <w:t xml:space="preserve">8. </w:t>
-      </w:r>
-      <w:r>
-        <w:t>[Search.].</w:t>
-      </w:r>
-      <w:proofErr w:type="spellStart"/>
-      <w:r>
-        <w:t>LookupNodes</w:t>
-      </w:r>
-      <w:proofErr w:type="spellEnd"/>
-      <w:r>
-        <w:t xml:space="preserve"> – Edited to use [RDF.].</w:t>
-      </w:r>
-      <w:proofErr w:type="spellStart"/>
-      <w:proofErr w:type="gramStart"/>
-      <w:r>
-        <w:t>vwLiteral</w:t>
-      </w:r>
-      <w:proofErr w:type="spellEnd"/>
-      <w:proofErr w:type="gramEnd"/>
-    </w:p>
-    <w:p>
-      <w:r>
-        <w:t xml:space="preserve">9. </w:t>
-      </w:r>
-      <w:r>
-        <w:t>[Search.].</w:t>
-      </w:r>
-      <w:proofErr w:type="spellStart"/>
-      <w:r>
-        <w:t>ParseSearchString</w:t>
-      </w:r>
-      <w:proofErr w:type="spellEnd"/>
-      <w:r>
-        <w:t xml:space="preserve"> – Improved efficiency for search</w:t>
-      </w:r>
-    </w:p>
-    <w:p>
-      <w:r>
-        <w:t xml:space="preserve">10. </w:t>
-      </w:r>
-      <w:r>
-        <w:t>[</w:t>
-      </w:r>
-      <w:proofErr w:type="spellStart"/>
-      <w:r>
-        <w:t>Search.Cache</w:t>
-      </w:r>
-      <w:proofErr w:type="spellEnd"/>
-      <w:r>
-        <w:t>]</w:t>
-      </w:r>
-      <w:proofErr w:type="gramStart"/>
-      <w:r>
-        <w:t>.[</w:t>
-      </w:r>
-      <w:proofErr w:type="spellStart"/>
-      <w:proofErr w:type="gramEnd"/>
-      <w:r>
-        <w:t>History.UpdateTopSearchPhrase</w:t>
-      </w:r>
-      <w:proofErr w:type="spellEnd"/>
-      <w:r>
-        <w:t>]</w:t>
-      </w:r>
-      <w:r>
-        <w:t xml:space="preserve"> – Improved efficiency for search</w:t>
-      </w:r>
-    </w:p>
-    <w:p>
-      <w:r>
-        <w:t xml:space="preserve">11. </w:t>
-      </w:r>
-      <w:r>
-        <w:t>[</w:t>
-      </w:r>
-      <w:proofErr w:type="spellStart"/>
-      <w:r>
-        <w:t>Search.Cache</w:t>
-      </w:r>
-      <w:proofErr w:type="spellEnd"/>
-      <w:r>
-        <w:t>]</w:t>
-      </w:r>
-      <w:proofErr w:type="gramStart"/>
-      <w:r>
-        <w:t>.[</w:t>
-      </w:r>
-      <w:proofErr w:type="spellStart"/>
-      <w:proofErr w:type="gramEnd"/>
-      <w:r>
-        <w:t>Private.GetConnection</w:t>
-      </w:r>
-      <w:proofErr w:type="spellEnd"/>
-      <w:r>
-        <w:t>]</w:t>
-      </w:r>
-      <w:r>
-        <w:t xml:space="preserve"> – Edited to use [RDF.].</w:t>
-      </w:r>
-      <w:proofErr w:type="spellStart"/>
-      <w:proofErr w:type="gramStart"/>
-      <w:r>
-        <w:t>vwLiteral</w:t>
-      </w:r>
-      <w:proofErr w:type="spellEnd"/>
-      <w:proofErr w:type="gramEnd"/>
-    </w:p>
-    <w:p>
-      <w:r>
-        <w:t xml:space="preserve">12. </w:t>
-      </w:r>
-      <w:r>
-        <w:t>[</w:t>
-      </w:r>
-      <w:proofErr w:type="spellStart"/>
-      <w:r>
-        <w:t>Search.Cache</w:t>
-      </w:r>
-      <w:proofErr w:type="spellEnd"/>
-      <w:r>
-        <w:t>]</w:t>
-      </w:r>
-      <w:proofErr w:type="gramStart"/>
-      <w:r>
-        <w:t>.[</w:t>
-      </w:r>
-      <w:proofErr w:type="spellStart"/>
-      <w:proofErr w:type="gramEnd"/>
-      <w:r>
-        <w:t>Private.GetNodes</w:t>
-      </w:r>
-      <w:proofErr w:type="spellEnd"/>
-      <w:r>
-        <w:t>]</w:t>
-      </w:r>
-      <w:r>
-        <w:t xml:space="preserve"> – Edited to use [RDF.].</w:t>
-      </w:r>
-      <w:proofErr w:type="spellStart"/>
-      <w:proofErr w:type="gramStart"/>
-      <w:r>
-        <w:t>vwLiteral</w:t>
-      </w:r>
-      <w:proofErr w:type="spellEnd"/>
-      <w:proofErr w:type="gramEnd"/>
-    </w:p>
-    <w:p>
-      <w:r>
-        <w:t xml:space="preserve">13. </w:t>
-      </w:r>
-      <w:r>
-        <w:t>[</w:t>
-      </w:r>
-      <w:proofErr w:type="spellStart"/>
-      <w:r>
-        <w:t>Search.Cache</w:t>
-      </w:r>
-      <w:proofErr w:type="spellEnd"/>
-      <w:r>
-        <w:t>]</w:t>
-      </w:r>
-      <w:proofErr w:type="gramStart"/>
-      <w:r>
-        <w:t>.[</w:t>
-      </w:r>
-      <w:proofErr w:type="spellStart"/>
-      <w:proofErr w:type="gramEnd"/>
-      <w:r>
-        <w:t>Private.NodeMap</w:t>
-      </w:r>
-      <w:proofErr w:type="spellEnd"/>
-      <w:r>
-        <w:t>]</w:t>
-      </w:r>
-      <w:r>
-        <w:t xml:space="preserve"> – Edited to use [RDF.].</w:t>
-      </w:r>
-      <w:proofErr w:type="spellStart"/>
-      <w:proofErr w:type="gramStart"/>
-      <w:r>
-        <w:t>vwLiteral</w:t>
-      </w:r>
-      <w:proofErr w:type="spellEnd"/>
-      <w:proofErr w:type="gramEnd"/>
-    </w:p>
-    <w:p>
-      <w:r>
-        <w:t>14. [</w:t>
-      </w:r>
-      <w:proofErr w:type="spellStart"/>
-      <w:r>
-        <w:t>Search.Cache</w:t>
-      </w:r>
-      <w:proofErr w:type="spellEnd"/>
-      <w:r>
-        <w:t>]</w:t>
-      </w:r>
-      <w:proofErr w:type="gramStart"/>
-      <w:r>
-        <w:t>.[</w:t>
-      </w:r>
-      <w:proofErr w:type="spellStart"/>
-      <w:proofErr w:type="gramEnd"/>
-      <w:r>
-        <w:t>Public.GetConnection</w:t>
-      </w:r>
-      <w:proofErr w:type="spellEnd"/>
-      <w:r>
-        <w:t>]</w:t>
-      </w:r>
-      <w:r>
-        <w:t xml:space="preserve"> – Edited to use [RDF.].</w:t>
-      </w:r>
-      <w:proofErr w:type="spellStart"/>
-      <w:proofErr w:type="gramStart"/>
-      <w:r>
-        <w:t>vwLiteral</w:t>
-      </w:r>
-      <w:proofErr w:type="spellEnd"/>
-      <w:proofErr w:type="gramEnd"/>
-    </w:p>
-    <w:p>
-      <w:r>
-        <w:t>15. [</w:t>
-      </w:r>
-      <w:proofErr w:type="spellStart"/>
-      <w:r>
-        <w:t>Search.Cache</w:t>
-      </w:r>
-      <w:proofErr w:type="spellEnd"/>
-      <w:r>
-        <w:t>]</w:t>
-      </w:r>
-      <w:proofErr w:type="gramStart"/>
-      <w:r>
-        <w:t>.[</w:t>
-      </w:r>
-      <w:proofErr w:type="spellStart"/>
-      <w:proofErr w:type="gramEnd"/>
-      <w:r>
-        <w:t>Public.GetNodes</w:t>
-      </w:r>
-      <w:proofErr w:type="spellEnd"/>
-      <w:r>
-        <w:t>]</w:t>
-      </w:r>
-      <w:r>
-        <w:t xml:space="preserve"> – Edited to use [RDF.].</w:t>
-      </w:r>
-      <w:proofErr w:type="spellStart"/>
-      <w:proofErr w:type="gramStart"/>
-      <w:r>
-        <w:t>vwLiteral</w:t>
-      </w:r>
-      <w:proofErr w:type="spellEnd"/>
-      <w:proofErr w:type="gramEnd"/>
-    </w:p>
-    <w:p>
-      <w:r>
-        <w:t>16. [</w:t>
-      </w:r>
-      <w:proofErr w:type="spellStart"/>
-      <w:r>
-        <w:t>Search.Cache</w:t>
-      </w:r>
-      <w:proofErr w:type="spellEnd"/>
-      <w:r>
-        <w:t>]</w:t>
-      </w:r>
-      <w:proofErr w:type="gramStart"/>
-      <w:r>
-        <w:t>.[</w:t>
-      </w:r>
-      <w:proofErr w:type="spellStart"/>
-      <w:proofErr w:type="gramEnd"/>
-      <w:r>
-        <w:t>Public.NodeMap</w:t>
-      </w:r>
-      <w:proofErr w:type="spellEnd"/>
-      <w:r>
-        <w:t>]</w:t>
-      </w:r>
-      <w:r>
-        <w:t xml:space="preserve"> – Edited to use [RDF.].</w:t>
-      </w:r>
-      <w:proofErr w:type="spellStart"/>
-      <w:proofErr w:type="gramStart"/>
-      <w:r>
-        <w:t>vwLiteral</w:t>
-      </w:r>
-      <w:proofErr w:type="spellEnd"/>
-      <w:proofErr w:type="gramEnd"/>
-    </w:p>
-    <w:p>
-      <w:pPr>
-        <w:ind w:left="360" w:hanging="360"/>
-      </w:pPr>
-      <w:r>
-        <w:t>17. [</w:t>
-      </w:r>
-      <w:proofErr w:type="spellStart"/>
-      <w:r>
-        <w:t>User.Session</w:t>
-      </w:r>
-      <w:proofErr w:type="spellEnd"/>
-      <w:r>
-        <w:t>]</w:t>
-      </w:r>
-      <w:proofErr w:type="gramStart"/>
-      <w:r>
-        <w:t>.[</w:t>
-      </w:r>
-      <w:proofErr w:type="spellStart"/>
-      <w:proofErr w:type="gramEnd"/>
-      <w:r>
-        <w:t>DeleteOldSessionRDF</w:t>
-      </w:r>
-      <w:proofErr w:type="spellEnd"/>
-      <w:r>
-        <w:t>]</w:t>
-      </w:r>
-      <w:r>
-        <w:t xml:space="preserve"> – Clear out RDF for old sessions to avoid site slowing down over time</w:t>
-      </w:r>
-    </w:p>
-    <w:p>
-      <w:r>
-        <w:t>18. [</w:t>
-      </w:r>
-      <w:proofErr w:type="spellStart"/>
-      <w:r>
-        <w:t>Profile.Data</w:t>
-      </w:r>
-      <w:proofErr w:type="spellEnd"/>
-      <w:r>
-        <w:t>]</w:t>
-      </w:r>
-      <w:proofErr w:type="gramStart"/>
-      <w:r>
-        <w:t>.[</w:t>
-      </w:r>
-      <w:proofErr w:type="gramEnd"/>
-      <w:r>
-        <w:t>EagleI.HTML]</w:t>
-      </w:r>
-      <w:r>
-        <w:t xml:space="preserve"> – New eagle-</w:t>
-      </w:r>
-      <w:proofErr w:type="spellStart"/>
-      <w:r>
-        <w:t>i</w:t>
-      </w:r>
-      <w:proofErr w:type="spellEnd"/>
-      <w:r>
-        <w:t xml:space="preserve"> functionality</w:t>
-      </w:r>
-    </w:p>
-    <w:p>
-      <w:r>
-        <w:t>19. [</w:t>
-      </w:r>
-      <w:proofErr w:type="spellStart"/>
-      <w:r>
-        <w:t>Profile.Data</w:t>
-      </w:r>
-      <w:proofErr w:type="spellEnd"/>
-      <w:r>
-        <w:t>]</w:t>
-      </w:r>
-      <w:proofErr w:type="gramStart"/>
-      <w:r>
-        <w:t>.[</w:t>
-      </w:r>
-      <w:proofErr w:type="spellStart"/>
-      <w:proofErr w:type="gramEnd"/>
-      <w:r>
-        <w:t>EagleI.ImportXML</w:t>
-      </w:r>
-      <w:proofErr w:type="spellEnd"/>
-      <w:r>
-        <w:t>]</w:t>
-      </w:r>
-      <w:r>
-        <w:t xml:space="preserve"> – New eagle-</w:t>
-      </w:r>
-      <w:proofErr w:type="spellStart"/>
-      <w:r>
-        <w:t>i</w:t>
-      </w:r>
-      <w:proofErr w:type="spellEnd"/>
-      <w:r>
-        <w:t xml:space="preserve"> functionality</w:t>
-      </w:r>
-    </w:p>
-    <w:p>
-      <w:r>
-        <w:t>20. [</w:t>
-      </w:r>
-      <w:proofErr w:type="spellStart"/>
-      <w:r>
-        <w:t>Profile.Data</w:t>
-      </w:r>
-      <w:proofErr w:type="spellEnd"/>
-      <w:r>
-        <w:t>]</w:t>
-      </w:r>
-      <w:proofErr w:type="gramStart"/>
-      <w:r>
-        <w:t>.[</w:t>
-      </w:r>
-      <w:proofErr w:type="spellStart"/>
-      <w:proofErr w:type="gramEnd"/>
-      <w:r>
-        <w:t>EagleI.UpdateEagleITables</w:t>
-      </w:r>
-      <w:proofErr w:type="spellEnd"/>
-      <w:r>
-        <w:t>]</w:t>
-      </w:r>
-      <w:r>
-        <w:t xml:space="preserve"> – New eagle-</w:t>
-      </w:r>
-      <w:proofErr w:type="spellStart"/>
-      <w:r>
-        <w:t>i</w:t>
-      </w:r>
-      <w:proofErr w:type="spellEnd"/>
-      <w:r>
-        <w:t xml:space="preserve"> functionality</w:t>
-      </w:r>
-    </w:p>
-    <w:p>
-      <w:pPr>
-        <w:pStyle w:val="Heading1"/>
-      </w:pPr>
-      <w:bookmarkStart w:id="36" w:name="_Toc414540899"/>
-      <w:r>
-        <w:t xml:space="preserve">Profiles RNS </w:t>
-      </w:r>
-      <w:r>
-        <w:t>2.6</w:t>
-      </w:r>
-      <w:r>
-        <w:t>.0</w:t>
-      </w:r>
-      <w:bookmarkEnd w:id="36"/>
-    </w:p>
-    <w:p>
-      <w:r>
-        <w:t xml:space="preserve"> </w:t>
-      </w:r>
     </w:p>
     <w:p>
       <w:r>
@@ -9406,64 +9405,64 @@
       <w:pPr>
         <w:pStyle w:val="Heading2"/>
       </w:pPr>
-      <w:bookmarkStart w:id="37" w:name="_Toc414540900"/>
+      <w:bookmarkStart w:id="36" w:name="_Toc414540900"/>
       <w:r>
         <w:lastRenderedPageBreak/>
         <w:t>Bug Fixes</w:t>
       </w:r>
+      <w:bookmarkEnd w:id="36"/>
+    </w:p>
+    <w:p>
+      <w:r>
+        <w:t xml:space="preserve">1. </w:t>
+      </w:r>
+      <w:r>
+        <w:t>Links for custom publications now displaying.</w:t>
+      </w:r>
+    </w:p>
+    <w:p>
+      <w:r>
+        <w:t xml:space="preserve">2. Exception when user searches everything for “”. Alert now shows warning the user that the search is too broad. </w:t>
+      </w:r>
+    </w:p>
+    <w:p>
+      <w:r>
+        <w:t>3. Faculty type dropdown now populating correctly.</w:t>
+      </w:r>
+    </w:p>
+    <w:p>
+      <w:r>
+        <w:t>4. Change to XML parsing to reflect changes in 2015 PubMed xml.</w:t>
+      </w:r>
+    </w:p>
+    <w:p>
+      <w:r>
+        <w:t>5. Fixed error on custom publication page</w:t>
+      </w:r>
+      <w:r>
+        <w:t>.</w:t>
+      </w:r>
+    </w:p>
+    <w:p>
+      <w:r>
+        <w:t xml:space="preserve">6. Fixed unresponsive script error when uploading profile image on </w:t>
+      </w:r>
+      <w:proofErr w:type="gramStart"/>
+      <w:r>
+        <w:t>Firefox .</w:t>
+      </w:r>
+      <w:proofErr w:type="gramEnd"/>
+    </w:p>
+    <w:p/>
+    <w:p>
+      <w:pPr>
+        <w:pStyle w:val="Heading2"/>
+      </w:pPr>
+      <w:bookmarkStart w:id="37" w:name="_Toc414540901"/>
+      <w:r>
+        <w:t>What’s New</w:t>
+      </w:r>
       <w:bookmarkEnd w:id="37"/>
-    </w:p>
-    <w:p>
-      <w:r>
-        <w:t xml:space="preserve">1. </w:t>
-      </w:r>
-      <w:r>
-        <w:t>Links for custom publications now displaying.</w:t>
-      </w:r>
-    </w:p>
-    <w:p>
-      <w:r>
-        <w:t xml:space="preserve">2. Exception when user searches everything for “”. Alert now shows warning the user that the search is too broad. </w:t>
-      </w:r>
-    </w:p>
-    <w:p>
-      <w:r>
-        <w:t>3. Faculty type dropdown now populating correctly.</w:t>
-      </w:r>
-    </w:p>
-    <w:p>
-      <w:r>
-        <w:t>4. Change to XML parsing to reflect changes in 2015 PubMed xml.</w:t>
-      </w:r>
-    </w:p>
-    <w:p>
-      <w:r>
-        <w:t>5. Fixed error on custom publication page</w:t>
-      </w:r>
-      <w:r>
-        <w:t>.</w:t>
-      </w:r>
-    </w:p>
-    <w:p>
-      <w:r>
-        <w:t xml:space="preserve">6. Fixed unresponsive script error when uploading profile image on </w:t>
-      </w:r>
-      <w:proofErr w:type="gramStart"/>
-      <w:r>
-        <w:t>Firefox .</w:t>
-      </w:r>
-      <w:proofErr w:type="gramEnd"/>
-    </w:p>
-    <w:p/>
-    <w:p>
-      <w:pPr>
-        <w:pStyle w:val="Heading2"/>
-      </w:pPr>
-      <w:bookmarkStart w:id="38" w:name="_Toc414540901"/>
-      <w:r>
-        <w:t>What’s New</w:t>
-      </w:r>
-      <w:bookmarkEnd w:id="38"/>
     </w:p>
     <w:p>
       <w:pPr>
@@ -9537,6 +9536,21 @@
       </w:r>
     </w:p>
     <w:p>
+      <w:r>
+        <w:t xml:space="preserve">7. Updated version of </w:t>
+      </w:r>
+      <w:proofErr w:type="spellStart"/>
+      <w:r>
+        <w:t>shindigorng.war</w:t>
+      </w:r>
+      <w:proofErr w:type="spellEnd"/>
+      <w:r>
+        <w:t>.</w:t>
+      </w:r>
+      <w:bookmarkStart w:id="38" w:name="_GoBack"/>
+      <w:bookmarkEnd w:id="38"/>
+    </w:p>
+    <w:p>
       <w:pPr>
         <w:pStyle w:val="Heading2"/>
       </w:pPr>
@@ -9651,6 +9665,7 @@
     </w:p>
     <w:p>
       <w:r>
+        <w:lastRenderedPageBreak/>
         <w:t>7. [</w:t>
       </w:r>
       <w:proofErr w:type="spellStart"/>
@@ -9677,7 +9692,6 @@
     </w:p>
     <w:p>
       <w:r>
-        <w:lastRenderedPageBreak/>
         <w:t>8. [</w:t>
       </w:r>
       <w:proofErr w:type="spellStart"/>
@@ -9969,6 +9983,7 @@
         <w:docPartUnique/>
       </w:docPartObj>
     </w:sdtPr>
+    <w:sdtEndPr/>
     <w:sdtContent>
       <w:p>
         <w:pPr>
@@ -9988,7 +10003,7 @@
           <w:rPr>
             <w:noProof/>
           </w:rPr>
-          <w:t>17</w:t>
+          <w:t>16</w:t>
         </w:r>
         <w:r>
           <w:rPr>

</xml_diff>

<commit_message>
Change ExternalAuthenticate to AuthenticateExternal #56 #65
</commit_message>
<xml_diff>
--- a/Documentation/ProfilesRNS_ReleaseNotes.docx
+++ b/Documentation/ProfilesRNS_ReleaseNotes.docx
@@ -431,8 +431,6 @@
               <w:fldChar w:fldCharType="end"/>
             </w:r>
           </w:hyperlink>
-          <w:bookmarkStart w:id="0" w:name="_GoBack"/>
-          <w:bookmarkEnd w:id="0"/>
         </w:p>
         <w:p>
           <w:pPr>
@@ -3321,32 +3319,32 @@
       <w:pPr>
         <w:pStyle w:val="Heading1"/>
       </w:pPr>
+      <w:bookmarkStart w:id="0" w:name="_Toc426365891"/>
       <w:bookmarkStart w:id="1" w:name="_Toc295078070"/>
-      <w:bookmarkStart w:id="2" w:name="_Toc426365891"/>
       <w:r>
         <w:lastRenderedPageBreak/>
         <w:t>Profiles RNS Beta</w:t>
       </w:r>
+      <w:bookmarkEnd w:id="0"/>
+    </w:p>
+    <w:p>
+      <w:pPr>
+        <w:spacing w:after="0" w:line="240" w:lineRule="auto"/>
+      </w:pPr>
+      <w:r>
+        <w:t>This was the original open source version of Profiles RNS. It used a traditional relational database model, rather than RDF. Minor updates were release approximately once a month. The last release of Profiles RNS Beta was July 22, 2011.</w:t>
+      </w:r>
+    </w:p>
+    <w:p>
+      <w:pPr>
+        <w:pStyle w:val="Heading2"/>
+      </w:pPr>
+      <w:bookmarkStart w:id="2" w:name="_Toc426365892"/>
+      <w:r>
+        <w:t>Known Issues</w:t>
+      </w:r>
+      <w:bookmarkEnd w:id="1"/>
       <w:bookmarkEnd w:id="2"/>
-    </w:p>
-    <w:p>
-      <w:pPr>
-        <w:spacing w:after="0" w:line="240" w:lineRule="auto"/>
-      </w:pPr>
-      <w:r>
-        <w:t>This was the original open source version of Profiles RNS. It used a traditional relational database model, rather than RDF. Minor updates were release approximately once a month. The last release of Profiles RNS Beta was July 22, 2011.</w:t>
-      </w:r>
-    </w:p>
-    <w:p>
-      <w:pPr>
-        <w:pStyle w:val="Heading2"/>
-      </w:pPr>
-      <w:bookmarkStart w:id="3" w:name="_Toc426365892"/>
-      <w:r>
-        <w:t>Known Issues</w:t>
-      </w:r>
-      <w:bookmarkEnd w:id="1"/>
-      <w:bookmarkEnd w:id="3"/>
     </w:p>
     <w:p>
       <w:pPr>
@@ -3574,30 +3572,74 @@
       <w:pPr>
         <w:pStyle w:val="Heading1"/>
       </w:pPr>
-      <w:bookmarkStart w:id="4" w:name="_Toc426365893"/>
+      <w:bookmarkStart w:id="3" w:name="_Toc426365893"/>
       <w:r>
         <w:lastRenderedPageBreak/>
         <w:t>Profiles RNS 1.0.0</w:t>
       </w:r>
+      <w:bookmarkEnd w:id="3"/>
+    </w:p>
+    <w:p>
+      <w:r>
+        <w:t>Release Date: June 1, 2012</w:t>
+      </w:r>
+    </w:p>
+    <w:p>
+      <w:r>
+        <w:t>Five release candidates were made available leading up to the final version of the software.</w:t>
+      </w:r>
+    </w:p>
+    <w:p>
+      <w:pPr>
+        <w:pStyle w:val="Heading2"/>
+      </w:pPr>
+      <w:bookmarkStart w:id="4" w:name="_Toc426365894"/>
+      <w:r>
+        <w:t>What’s New</w:t>
+      </w:r>
       <w:bookmarkEnd w:id="4"/>
     </w:p>
     <w:p>
       <w:r>
-        <w:t>Release Date: June 1, 2012</w:t>
-      </w:r>
-    </w:p>
-    <w:p>
-      <w:r>
-        <w:t>Five release candidates were made available leading up to the final version of the software.</w:t>
-      </w:r>
+        <w:t xml:space="preserve">1. </w:t>
+      </w:r>
+      <w:r>
+        <w:t>The software was completely rewritten as a Semantic Web application using the VIVO ontology.</w:t>
+      </w:r>
+    </w:p>
+    <w:p>
+      <w:r>
+        <w:t xml:space="preserve">2. </w:t>
+      </w:r>
+      <w:r>
+        <w:t>The database was reorganized using schemas to group related objects.</w:t>
+      </w:r>
+    </w:p>
+    <w:p>
+      <w:pPr>
+        <w:rPr>
+          <w:rFonts w:cs="Arial"/>
+        </w:rPr>
+      </w:pPr>
+      <w:r>
+        <w:t xml:space="preserve">3. </w:t>
+      </w:r>
+      <w:r>
+        <w:t>The website was divided into a Framework, extended by Applications and Modules, and RESTful URLs were added.</w:t>
+      </w:r>
+    </w:p>
+    <w:p>
+      <w:pPr>
+        <w:spacing w:after="0" w:line="240" w:lineRule="auto"/>
+      </w:pPr>
     </w:p>
     <w:p>
       <w:pPr>
         <w:pStyle w:val="Heading2"/>
       </w:pPr>
-      <w:bookmarkStart w:id="5" w:name="_Toc426365894"/>
-      <w:r>
-        <w:t>What’s New</w:t>
+      <w:bookmarkStart w:id="5" w:name="_Toc426365895"/>
+      <w:r>
+        <w:t>Known Issues</w:t>
       </w:r>
       <w:bookmarkEnd w:id="5"/>
     </w:p>
@@ -3606,71 +3648,27 @@
         <w:t xml:space="preserve">1. </w:t>
       </w:r>
       <w:r>
-        <w:t>The software was completely rewritten as a Semantic Web application using the VIVO ontology.</w:t>
-      </w:r>
-    </w:p>
-    <w:p>
-      <w:r>
-        <w:t xml:space="preserve">2. </w:t>
-      </w:r>
-      <w:r>
-        <w:t>The database was reorganized using schemas to group related objects.</w:t>
-      </w:r>
-    </w:p>
-    <w:p>
-      <w:pPr>
+        <w:t>There are no default front-end editing tools to add/modify content for arbitrary classes and properties. The only editing modules are custom ones for person profiles. Data for any class/property can still be loaded through back-end processes.</w:t>
+      </w:r>
+    </w:p>
+    <w:p>
+      <w:pPr>
+        <w:spacing w:after="0" w:line="240" w:lineRule="auto"/>
         <w:rPr>
           <w:rFonts w:cs="Arial"/>
         </w:rPr>
       </w:pPr>
-      <w:r>
-        <w:t xml:space="preserve">3. </w:t>
-      </w:r>
-      <w:r>
-        <w:t>The website was divided into a Framework, extended by Applications and Modules, and RESTful URLs were added.</w:t>
-      </w:r>
-    </w:p>
-    <w:p>
-      <w:pPr>
-        <w:spacing w:after="0" w:line="240" w:lineRule="auto"/>
-      </w:pPr>
-    </w:p>
-    <w:p>
-      <w:pPr>
-        <w:pStyle w:val="Heading2"/>
-      </w:pPr>
-      <w:bookmarkStart w:id="6" w:name="_Toc426365895"/>
-      <w:r>
-        <w:t>Known Issues</w:t>
-      </w:r>
-      <w:bookmarkEnd w:id="6"/>
-    </w:p>
-    <w:p>
-      <w:r>
-        <w:t xml:space="preserve">1. </w:t>
-      </w:r>
-      <w:r>
-        <w:t>There are no default front-end editing tools to add/modify content for arbitrary classes and properties. The only editing modules are custom ones for person profiles. Data for any class/property can still be loaded through back-end processes.</w:t>
-      </w:r>
-    </w:p>
-    <w:p>
-      <w:pPr>
-        <w:spacing w:after="0" w:line="240" w:lineRule="auto"/>
+    </w:p>
+    <w:p>
+      <w:pPr>
         <w:rPr>
           <w:rFonts w:cs="Arial"/>
         </w:rPr>
       </w:pPr>
-    </w:p>
-    <w:p>
-      <w:pPr>
+      <w:r>
         <w:rPr>
           <w:rFonts w:cs="Arial"/>
         </w:rPr>
-      </w:pPr>
-      <w:r>
-        <w:rPr>
-          <w:rFonts w:cs="Arial"/>
-        </w:rPr>
         <w:br w:type="page"/>
       </w:r>
     </w:p>
@@ -3678,36 +3676,36 @@
       <w:pPr>
         <w:pStyle w:val="Heading1"/>
       </w:pPr>
-      <w:bookmarkStart w:id="7" w:name="_Toc426365896"/>
+      <w:bookmarkStart w:id="6" w:name="_Toc426365896"/>
       <w:r>
         <w:lastRenderedPageBreak/>
         <w:t>Profiles RNS 1.0.1</w:t>
       </w:r>
+      <w:bookmarkEnd w:id="6"/>
+    </w:p>
+    <w:p>
+      <w:pPr>
+        <w:spacing w:after="0" w:line="240" w:lineRule="auto"/>
+      </w:pPr>
+      <w:r>
+        <w:t xml:space="preserve">Release Date: July </w:t>
+      </w:r>
+      <w:r>
+        <w:t>3</w:t>
+      </w:r>
+      <w:r>
+        <w:t>, 2012</w:t>
+      </w:r>
+    </w:p>
+    <w:p>
+      <w:pPr>
+        <w:pStyle w:val="Heading2"/>
+      </w:pPr>
+      <w:bookmarkStart w:id="7" w:name="_Toc426365897"/>
+      <w:r>
+        <w:t>What’s New</w:t>
+      </w:r>
       <w:bookmarkEnd w:id="7"/>
-    </w:p>
-    <w:p>
-      <w:pPr>
-        <w:spacing w:after="0" w:line="240" w:lineRule="auto"/>
-      </w:pPr>
-      <w:r>
-        <w:t xml:space="preserve">Release Date: July </w:t>
-      </w:r>
-      <w:r>
-        <w:t>3</w:t>
-      </w:r>
-      <w:r>
-        <w:t>, 2012</w:t>
-      </w:r>
-    </w:p>
-    <w:p>
-      <w:pPr>
-        <w:pStyle w:val="Heading2"/>
-      </w:pPr>
-      <w:bookmarkStart w:id="8" w:name="_Toc426365897"/>
-      <w:r>
-        <w:t>What’s New</w:t>
-      </w:r>
-      <w:bookmarkEnd w:id="8"/>
     </w:p>
     <w:p>
       <w:r>
@@ -3854,39 +3852,39 @@
       <w:pPr>
         <w:pStyle w:val="Heading1"/>
       </w:pPr>
-      <w:bookmarkStart w:id="9" w:name="_Toc426365898"/>
+      <w:bookmarkStart w:id="8" w:name="_Toc426365898"/>
       <w:r>
         <w:lastRenderedPageBreak/>
         <w:t>Profiles RNS 1.0.2</w:t>
       </w:r>
+      <w:bookmarkEnd w:id="8"/>
+    </w:p>
+    <w:p>
+      <w:pPr>
+        <w:spacing w:after="0" w:line="240" w:lineRule="auto"/>
+      </w:pPr>
+      <w:r>
+        <w:t>Release Date: August</w:t>
+      </w:r>
+      <w:r>
+        <w:t xml:space="preserve"> </w:t>
+      </w:r>
+      <w:r>
+        <w:t>21</w:t>
+      </w:r>
+      <w:r>
+        <w:t>, 2012</w:t>
+      </w:r>
+    </w:p>
+    <w:p>
+      <w:pPr>
+        <w:pStyle w:val="Heading2"/>
+      </w:pPr>
+      <w:bookmarkStart w:id="9" w:name="_Toc426365899"/>
+      <w:r>
+        <w:t>Bug Fixes</w:t>
+      </w:r>
       <w:bookmarkEnd w:id="9"/>
-    </w:p>
-    <w:p>
-      <w:pPr>
-        <w:spacing w:after="0" w:line="240" w:lineRule="auto"/>
-      </w:pPr>
-      <w:r>
-        <w:t>Release Date: August</w:t>
-      </w:r>
-      <w:r>
-        <w:t xml:space="preserve"> </w:t>
-      </w:r>
-      <w:r>
-        <w:t>21</w:t>
-      </w:r>
-      <w:r>
-        <w:t>, 2012</w:t>
-      </w:r>
-    </w:p>
-    <w:p>
-      <w:pPr>
-        <w:pStyle w:val="Heading2"/>
-      </w:pPr>
-      <w:bookmarkStart w:id="10" w:name="_Toc426365899"/>
-      <w:r>
-        <w:t>Bug Fixes</w:t>
-      </w:r>
-      <w:bookmarkEnd w:id="10"/>
     </w:p>
     <w:p>
       <w:pPr>
@@ -4220,11 +4218,11 @@
         <w:pStyle w:val="Heading2"/>
         <w:spacing w:after="120" w:line="240" w:lineRule="auto"/>
       </w:pPr>
-      <w:bookmarkStart w:id="11" w:name="_Toc426365900"/>
+      <w:bookmarkStart w:id="10" w:name="_Toc426365900"/>
       <w:r>
         <w:t>What’s New</w:t>
       </w:r>
-      <w:bookmarkEnd w:id="11"/>
+      <w:bookmarkEnd w:id="10"/>
     </w:p>
     <w:p>
       <w:pPr>
@@ -4460,30 +4458,30 @@
       <w:pPr>
         <w:pStyle w:val="Heading1"/>
       </w:pPr>
-      <w:bookmarkStart w:id="12" w:name="_Toc426365901"/>
+      <w:bookmarkStart w:id="11" w:name="_Toc426365901"/>
       <w:r>
         <w:lastRenderedPageBreak/>
         <w:t>Profiles RNS 1.0.3</w:t>
       </w:r>
+      <w:bookmarkEnd w:id="11"/>
+    </w:p>
+    <w:p>
+      <w:pPr>
+        <w:spacing w:after="0" w:line="240" w:lineRule="auto"/>
+      </w:pPr>
+      <w:r>
+        <w:t>Release Date: March 11, 2013</w:t>
+      </w:r>
+    </w:p>
+    <w:p>
+      <w:pPr>
+        <w:pStyle w:val="Heading2"/>
+      </w:pPr>
+      <w:bookmarkStart w:id="12" w:name="_Toc426365902"/>
+      <w:r>
+        <w:t>Bug Fixes</w:t>
+      </w:r>
       <w:bookmarkEnd w:id="12"/>
-    </w:p>
-    <w:p>
-      <w:pPr>
-        <w:spacing w:after="0" w:line="240" w:lineRule="auto"/>
-      </w:pPr>
-      <w:r>
-        <w:t>Release Date: March 11, 2013</w:t>
-      </w:r>
-    </w:p>
-    <w:p>
-      <w:pPr>
-        <w:pStyle w:val="Heading2"/>
-      </w:pPr>
-      <w:bookmarkStart w:id="13" w:name="_Toc426365902"/>
-      <w:r>
-        <w:t>Bug Fixes</w:t>
-      </w:r>
-      <w:bookmarkEnd w:id="13"/>
     </w:p>
     <w:p>
       <w:pPr>
@@ -5083,11 +5081,11 @@
         <w:pStyle w:val="Heading2"/>
         <w:spacing w:after="120" w:line="240" w:lineRule="auto"/>
       </w:pPr>
-      <w:bookmarkStart w:id="14" w:name="_Toc426365903"/>
+      <w:bookmarkStart w:id="13" w:name="_Toc426365903"/>
       <w:r>
         <w:t>What’s New</w:t>
       </w:r>
-      <w:bookmarkEnd w:id="14"/>
+      <w:bookmarkEnd w:id="13"/>
     </w:p>
     <w:p>
       <w:pPr>
@@ -5368,11 +5366,11 @@
         <w:pStyle w:val="Heading2"/>
         <w:spacing w:after="120" w:line="240" w:lineRule="auto"/>
       </w:pPr>
-      <w:bookmarkStart w:id="15" w:name="_Toc426365904"/>
+      <w:bookmarkStart w:id="14" w:name="_Toc426365904"/>
       <w:r>
         <w:t>Database Changes</w:t>
       </w:r>
-      <w:bookmarkEnd w:id="15"/>
+      <w:bookmarkEnd w:id="14"/>
     </w:p>
     <w:p>
       <w:pPr>
@@ -7282,12 +7280,12 @@
       <w:pPr>
         <w:pStyle w:val="Heading1"/>
       </w:pPr>
-      <w:bookmarkStart w:id="16" w:name="_Toc426365905"/>
+      <w:bookmarkStart w:id="15" w:name="_Toc426365905"/>
       <w:r>
         <w:lastRenderedPageBreak/>
         <w:t>Profiles RNS 1.0.4</w:t>
       </w:r>
-      <w:bookmarkEnd w:id="16"/>
+      <w:bookmarkEnd w:id="15"/>
     </w:p>
     <w:p>
       <w:pPr>
@@ -7340,11 +7338,11 @@
       <w:pPr>
         <w:pStyle w:val="Heading2"/>
       </w:pPr>
-      <w:bookmarkStart w:id="17" w:name="_Toc426365906"/>
+      <w:bookmarkStart w:id="16" w:name="_Toc426365906"/>
       <w:r>
         <w:t>Bug Fixes</w:t>
       </w:r>
-      <w:bookmarkEnd w:id="17"/>
+      <w:bookmarkEnd w:id="16"/>
     </w:p>
     <w:p>
       <w:pPr>
@@ -7705,11 +7703,11 @@
         <w:pStyle w:val="Heading2"/>
         <w:spacing w:after="120" w:line="240" w:lineRule="auto"/>
       </w:pPr>
-      <w:bookmarkStart w:id="18" w:name="_Toc426365907"/>
+      <w:bookmarkStart w:id="17" w:name="_Toc426365907"/>
       <w:r>
         <w:t>What’s New</w:t>
       </w:r>
-      <w:bookmarkEnd w:id="18"/>
+      <w:bookmarkEnd w:id="17"/>
     </w:p>
     <w:p>
       <w:pPr>
@@ -7843,11 +7841,11 @@
         <w:pStyle w:val="Heading2"/>
         <w:spacing w:after="120" w:line="240" w:lineRule="auto"/>
       </w:pPr>
-      <w:bookmarkStart w:id="19" w:name="_Toc426365908"/>
+      <w:bookmarkStart w:id="18" w:name="_Toc426365908"/>
       <w:r>
         <w:t>Database Changes</w:t>
       </w:r>
-      <w:bookmarkEnd w:id="19"/>
+      <w:bookmarkEnd w:id="18"/>
     </w:p>
     <w:p>
       <w:pPr>
@@ -8056,12 +8054,12 @@
       <w:pPr>
         <w:pStyle w:val="Heading1"/>
       </w:pPr>
-      <w:bookmarkStart w:id="20" w:name="_Toc426365909"/>
+      <w:bookmarkStart w:id="19" w:name="_Toc426365909"/>
       <w:r>
         <w:lastRenderedPageBreak/>
         <w:t>Profiles RNS 2.0.0</w:t>
       </w:r>
-      <w:bookmarkEnd w:id="20"/>
+      <w:bookmarkEnd w:id="19"/>
     </w:p>
     <w:p>
       <w:r>
@@ -8088,10 +8086,83 @@
       <w:pPr>
         <w:pStyle w:val="Heading2"/>
       </w:pPr>
-      <w:bookmarkStart w:id="21" w:name="_Toc426365910"/>
+      <w:bookmarkStart w:id="20" w:name="_Toc426365910"/>
       <w:r>
         <w:t>Bug Fixes</w:t>
       </w:r>
+      <w:bookmarkEnd w:id="20"/>
+      <w:r>
+        <w:t xml:space="preserve"> </w:t>
+      </w:r>
+    </w:p>
+    <w:p>
+      <w:r>
+        <w:t xml:space="preserve">1. &amp; symbol incorrectly displayed on concept categories page </w:t>
+      </w:r>
+    </w:p>
+    <w:p>
+      <w:r>
+        <w:t xml:space="preserve">2. </w:t>
+      </w:r>
+      <w:proofErr w:type="gramStart"/>
+      <w:r>
+        <w:t>xml</w:t>
+      </w:r>
+      <w:proofErr w:type="gramEnd"/>
+      <w:r>
+        <w:t xml:space="preserve"> for publications being pulled from disambiguation server multiple times </w:t>
+      </w:r>
+    </w:p>
+    <w:p>
+      <w:r>
+        <w:t xml:space="preserve">3. Exceptions caused by exact search </w:t>
+      </w:r>
+      <w:proofErr w:type="spellStart"/>
+      <w:r>
+        <w:t>paramater</w:t>
+      </w:r>
+      <w:proofErr w:type="spellEnd"/>
+      <w:r>
+        <w:t xml:space="preserve"> not being passed correctly </w:t>
+      </w:r>
+    </w:p>
+    <w:p>
+      <w:r>
+        <w:t xml:space="preserve">4. </w:t>
+      </w:r>
+      <w:proofErr w:type="spellStart"/>
+      <w:r>
+        <w:t>Profile.Import.Beta.loadData</w:t>
+      </w:r>
+      <w:proofErr w:type="spellEnd"/>
+      <w:r>
+        <w:t xml:space="preserve"> uses </w:t>
+      </w:r>
+      <w:proofErr w:type="spellStart"/>
+      <w:r>
+        <w:t>personID</w:t>
+      </w:r>
+      <w:proofErr w:type="spellEnd"/>
+      <w:r>
+        <w:t xml:space="preserve"> not </w:t>
+      </w:r>
+      <w:proofErr w:type="spellStart"/>
+      <w:r>
+        <w:t>internalusername</w:t>
+      </w:r>
+      <w:proofErr w:type="spellEnd"/>
+      <w:r>
+        <w:t xml:space="preserve"> </w:t>
+      </w:r>
+    </w:p>
+    <w:p>
+      <w:pPr>
+        <w:pStyle w:val="Heading2"/>
+      </w:pPr>
+      <w:bookmarkStart w:id="21" w:name="_Toc426365911"/>
+      <w:r>
+        <w:t>What’s New</w:t>
+      </w:r>
       <w:bookmarkEnd w:id="21"/>
       <w:r>
         <w:t xml:space="preserve"> </w:t>
@@ -8099,130 +8170,83 @@
     </w:p>
     <w:p>
       <w:r>
-        <w:t xml:space="preserve">1. &amp; symbol incorrectly displayed on concept categories page </w:t>
-      </w:r>
-    </w:p>
-    <w:p>
-      <w:r>
-        <w:t xml:space="preserve">2. </w:t>
+        <w:t xml:space="preserve">1. </w:t>
+      </w:r>
+      <w:proofErr w:type="spellStart"/>
+      <w:r>
+        <w:t>OpenSocial</w:t>
+      </w:r>
+      <w:proofErr w:type="spellEnd"/>
+      <w:r>
+        <w:t xml:space="preserve"> Support </w:t>
+      </w:r>
+    </w:p>
+    <w:p>
+      <w:r>
+        <w:t xml:space="preserve">2. Search Engine Optimizations </w:t>
+      </w:r>
+    </w:p>
+    <w:p>
+      <w:r>
+        <w:t xml:space="preserve">3. Upgraded project and solution files to Visual Studio 2010 </w:t>
+      </w:r>
+    </w:p>
+    <w:p>
+      <w:pPr>
+        <w:pStyle w:val="Heading2"/>
+      </w:pPr>
+      <w:bookmarkStart w:id="22" w:name="_Toc426365912"/>
+      <w:r>
+        <w:t>Database Changes</w:t>
+      </w:r>
+      <w:bookmarkEnd w:id="22"/>
+      <w:r>
+        <w:t xml:space="preserve"> </w:t>
+      </w:r>
+    </w:p>
+    <w:p>
+      <w:r>
+        <w:t xml:space="preserve">1. Schema file split from single file to one file per object in GitHub to better take advantage of source control. This does not affect the release distribution. </w:t>
+      </w:r>
+    </w:p>
+    <w:p>
+      <w:r>
+        <w:t xml:space="preserve">2. [ORNG.] – Schema and added </w:t>
+      </w:r>
+    </w:p>
+    <w:p>
+      <w:r>
+        <w:t>3. [</w:t>
+      </w:r>
+      <w:proofErr w:type="spellStart"/>
+      <w:r>
+        <w:t>Profile.Import</w:t>
+      </w:r>
+      <w:proofErr w:type="spellEnd"/>
+      <w:r>
+        <w:t>]</w:t>
       </w:r>
       <w:proofErr w:type="gramStart"/>
       <w:r>
-        <w:t>xml</w:t>
-      </w:r>
+        <w:t>.[</w:t>
+      </w:r>
+      <w:proofErr w:type="spellStart"/>
       <w:proofErr w:type="gramEnd"/>
       <w:r>
-        <w:t xml:space="preserve"> for publications being pulled from disambiguation server multiple times </w:t>
-      </w:r>
-    </w:p>
-    <w:p>
-      <w:r>
-        <w:t xml:space="preserve">3. Exceptions caused by exact search </w:t>
-      </w:r>
-      <w:proofErr w:type="spellStart"/>
-      <w:r>
-        <w:t>paramater</w:t>
-      </w:r>
-      <w:proofErr w:type="spellEnd"/>
-      <w:r>
-        <w:t xml:space="preserve"> not being passed correctly </w:t>
-      </w:r>
-    </w:p>
-    <w:p>
-      <w:r>
-        <w:t xml:space="preserve">4. </w:t>
-      </w:r>
-      <w:proofErr w:type="spellStart"/>
-      <w:r>
-        <w:t>Profile.Import.Beta.loadData</w:t>
-      </w:r>
-      <w:proofErr w:type="spellEnd"/>
-      <w:r>
-        <w:t xml:space="preserve"> uses </w:t>
-      </w:r>
-      <w:proofErr w:type="spellStart"/>
-      <w:r>
-        <w:t>personID</w:t>
-      </w:r>
-      <w:proofErr w:type="spellEnd"/>
-      <w:r>
-        <w:t xml:space="preserve"> not </w:t>
-      </w:r>
-      <w:proofErr w:type="spellStart"/>
-      <w:r>
-        <w:t>internalusername</w:t>
-      </w:r>
-      <w:proofErr w:type="spellEnd"/>
-      <w:r>
-        <w:t xml:space="preserve"> </w:t>
-      </w:r>
-    </w:p>
-    <w:p>
-      <w:pPr>
-        <w:pStyle w:val="Heading2"/>
-      </w:pPr>
-      <w:bookmarkStart w:id="22" w:name="_Toc426365911"/>
-      <w:r>
-        <w:t>What’s New</w:t>
-      </w:r>
-      <w:bookmarkEnd w:id="22"/>
-      <w:r>
-        <w:t xml:space="preserve"> </w:t>
-      </w:r>
-    </w:p>
-    <w:p>
-      <w:r>
-        <w:t xml:space="preserve">1. </w:t>
-      </w:r>
-      <w:proofErr w:type="spellStart"/>
-      <w:r>
-        <w:t>OpenSocial</w:t>
-      </w:r>
-      <w:proofErr w:type="spellEnd"/>
-      <w:r>
-        <w:t xml:space="preserve"> Support </w:t>
-      </w:r>
-    </w:p>
-    <w:p>
-      <w:r>
-        <w:t xml:space="preserve">2. Search Engine Optimizations </w:t>
-      </w:r>
-    </w:p>
-    <w:p>
-      <w:r>
-        <w:t xml:space="preserve">3. Upgraded project and solution files to Visual Studio 2010 </w:t>
-      </w:r>
-    </w:p>
-    <w:p>
-      <w:pPr>
-        <w:pStyle w:val="Heading2"/>
-      </w:pPr>
-      <w:bookmarkStart w:id="23" w:name="_Toc426365912"/>
-      <w:r>
-        <w:t>Database Changes</w:t>
-      </w:r>
-      <w:bookmarkEnd w:id="23"/>
-      <w:r>
-        <w:t xml:space="preserve"> </w:t>
-      </w:r>
-    </w:p>
-    <w:p>
-      <w:r>
-        <w:t xml:space="preserve">1. Schema file split from single file to one file per object in GitHub to better take advantage of source control. This does not affect the release distribution. </w:t>
-      </w:r>
-    </w:p>
-    <w:p>
-      <w:r>
-        <w:t xml:space="preserve">2. [ORNG.] – Schema and added </w:t>
-      </w:r>
-    </w:p>
-    <w:p>
-      <w:r>
-        <w:t>3. [</w:t>
-      </w:r>
-      <w:proofErr w:type="spellStart"/>
-      <w:r>
-        <w:t>Profile.Import</w:t>
+        <w:t>Beta.LoadData</w:t>
+      </w:r>
+      <w:proofErr w:type="spellEnd"/>
+      <w:r>
+        <w:t xml:space="preserve">] – Minor bug fix </w:t>
+      </w:r>
+    </w:p>
+    <w:p>
+      <w:r>
+        <w:t>4. [</w:t>
+      </w:r>
+      <w:proofErr w:type="spellStart"/>
+      <w:r>
+        <w:t>Profile.Data</w:t>
       </w:r>
       <w:proofErr w:type="spellEnd"/>
       <w:r>
@@ -8235,32 +8259,6 @@
       <w:proofErr w:type="spellStart"/>
       <w:proofErr w:type="gramEnd"/>
       <w:r>
-        <w:t>Beta.LoadData</w:t>
-      </w:r>
-      <w:proofErr w:type="spellEnd"/>
-      <w:r>
-        <w:t xml:space="preserve">] – Minor bug fix </w:t>
-      </w:r>
-    </w:p>
-    <w:p>
-      <w:r>
-        <w:t>4. [</w:t>
-      </w:r>
-      <w:proofErr w:type="spellStart"/>
-      <w:r>
-        <w:t>Profile.Data</w:t>
-      </w:r>
-      <w:proofErr w:type="spellEnd"/>
-      <w:r>
-        <w:t>]</w:t>
-      </w:r>
-      <w:proofErr w:type="gramStart"/>
-      <w:r>
-        <w:t>.[</w:t>
-      </w:r>
-      <w:proofErr w:type="spellStart"/>
-      <w:proofErr w:type="gramEnd"/>
-      <w:r>
         <w:t>Publication.PubMed.GetAllPMIDs</w:t>
       </w:r>
       <w:proofErr w:type="spellEnd"/>
@@ -8275,77 +8273,77 @@
       <w:pPr>
         <w:pStyle w:val="Heading1"/>
       </w:pPr>
-      <w:bookmarkStart w:id="24" w:name="_Toc426365913"/>
+      <w:bookmarkStart w:id="23" w:name="_Toc426365913"/>
       <w:r>
         <w:lastRenderedPageBreak/>
         <w:t>Profiles RNS 2.1.0</w:t>
       </w:r>
+      <w:bookmarkEnd w:id="23"/>
+    </w:p>
+    <w:p>
+      <w:r>
+        <w:t>Release Date: July 25</w:t>
+      </w:r>
+      <w:r>
+        <w:t>,</w:t>
+      </w:r>
+      <w:r>
+        <w:rPr>
+          <w:vertAlign w:val="superscript"/>
+        </w:rPr>
+        <w:t xml:space="preserve"> </w:t>
+      </w:r>
+      <w:r>
+        <w:t>2014</w:t>
+      </w:r>
+    </w:p>
+    <w:p>
+      <w:pPr>
+        <w:pStyle w:val="Heading2"/>
+      </w:pPr>
+      <w:bookmarkStart w:id="24" w:name="_Toc426365914"/>
+      <w:r>
+        <w:t>Bug Fixes</w:t>
+      </w:r>
       <w:bookmarkEnd w:id="24"/>
     </w:p>
     <w:p>
       <w:r>
-        <w:t>Release Date: July 25</w:t>
-      </w:r>
-      <w:r>
-        <w:t>,</w:t>
-      </w:r>
-      <w:r>
-        <w:rPr>
-          <w:vertAlign w:val="superscript"/>
-        </w:rPr>
-        <w:t xml:space="preserve"> </w:t>
-      </w:r>
-      <w:r>
-        <w:t>2014</w:t>
+        <w:t xml:space="preserve">1. New </w:t>
+      </w:r>
+      <w:proofErr w:type="spellStart"/>
+      <w:r>
+        <w:t>xslt</w:t>
+      </w:r>
+      <w:proofErr w:type="spellEnd"/>
+      <w:r>
+        <w:t xml:space="preserve"> for display of Awards and Honors</w:t>
+      </w:r>
+    </w:p>
+    <w:p>
+      <w:r>
+        <w:t>2. Fix for why? Links not displaying on Chrome.</w:t>
+      </w:r>
+    </w:p>
+    <w:p>
+      <w:r>
+        <w:t>3. Fix to “See All” link on concept pages</w:t>
+      </w:r>
+    </w:p>
+    <w:p>
+      <w:r>
+        <w:t>4. Minor database fixes, see below for details.</w:t>
       </w:r>
     </w:p>
     <w:p>
       <w:pPr>
         <w:pStyle w:val="Heading2"/>
       </w:pPr>
-      <w:bookmarkStart w:id="25" w:name="_Toc426365914"/>
-      <w:r>
-        <w:t>Bug Fixes</w:t>
+      <w:bookmarkStart w:id="25" w:name="_Toc426365915"/>
+      <w:r>
+        <w:t>What’s New</w:t>
       </w:r>
       <w:bookmarkEnd w:id="25"/>
-    </w:p>
-    <w:p>
-      <w:r>
-        <w:t xml:space="preserve">1. New </w:t>
-      </w:r>
-      <w:proofErr w:type="spellStart"/>
-      <w:r>
-        <w:t>xslt</w:t>
-      </w:r>
-      <w:proofErr w:type="spellEnd"/>
-      <w:r>
-        <w:t xml:space="preserve"> for display of Awards and Honors</w:t>
-      </w:r>
-    </w:p>
-    <w:p>
-      <w:r>
-        <w:t>2. Fix for why? Links not displaying on Chrome.</w:t>
-      </w:r>
-    </w:p>
-    <w:p>
-      <w:r>
-        <w:t>3. Fix to “See All” link on concept pages</w:t>
-      </w:r>
-    </w:p>
-    <w:p>
-      <w:r>
-        <w:t>4. Minor database fixes, see below for details.</w:t>
-      </w:r>
-    </w:p>
-    <w:p>
-      <w:pPr>
-        <w:pStyle w:val="Heading2"/>
-      </w:pPr>
-      <w:bookmarkStart w:id="26" w:name="_Toc426365915"/>
-      <w:r>
-        <w:t>What’s New</w:t>
-      </w:r>
-      <w:bookmarkEnd w:id="26"/>
     </w:p>
     <w:p>
       <w:pPr>
@@ -8370,11 +8368,11 @@
       <w:pPr>
         <w:pStyle w:val="Heading2"/>
       </w:pPr>
-      <w:bookmarkStart w:id="27" w:name="_Toc426365916"/>
+      <w:bookmarkStart w:id="26" w:name="_Toc426365916"/>
       <w:r>
         <w:t>Database Changes</w:t>
       </w:r>
-      <w:bookmarkEnd w:id="27"/>
+      <w:bookmarkEnd w:id="26"/>
     </w:p>
     <w:p>
       <w:r>
@@ -8683,60 +8681,60 @@
       <w:pPr>
         <w:pStyle w:val="Heading1"/>
       </w:pPr>
-      <w:bookmarkStart w:id="28" w:name="_Toc426365917"/>
+      <w:bookmarkStart w:id="27" w:name="_Toc426365917"/>
       <w:r>
         <w:lastRenderedPageBreak/>
         <w:t>Profiles 2.5.0</w:t>
       </w:r>
+      <w:bookmarkEnd w:id="27"/>
+    </w:p>
+    <w:p>
+      <w:r>
+        <w:t>Release Date August 5, 2014</w:t>
+      </w:r>
+    </w:p>
+    <w:p>
+      <w:pPr>
+        <w:pStyle w:val="Heading2"/>
+      </w:pPr>
+      <w:bookmarkStart w:id="28" w:name="_Toc426365918"/>
+      <w:r>
+        <w:t>Bug Fixes</w:t>
+      </w:r>
       <w:bookmarkEnd w:id="28"/>
     </w:p>
     <w:p>
       <w:r>
-        <w:t>Release Date August 5, 2014</w:t>
+        <w:t>There are no bug fixes in version 2.5.0</w:t>
       </w:r>
     </w:p>
     <w:p>
       <w:pPr>
         <w:pStyle w:val="Heading2"/>
       </w:pPr>
-      <w:bookmarkStart w:id="29" w:name="_Toc426365918"/>
-      <w:r>
-        <w:t>Bug Fixes</w:t>
+      <w:bookmarkStart w:id="29" w:name="_Toc426365919"/>
+      <w:r>
+        <w:t>What’s New</w:t>
       </w:r>
       <w:bookmarkEnd w:id="29"/>
     </w:p>
     <w:p>
       <w:r>
-        <w:t>There are no bug fixes in version 2.5.0</w:t>
+        <w:t>ORCID Integration</w:t>
       </w:r>
     </w:p>
     <w:p>
       <w:pPr>
         <w:pStyle w:val="Heading2"/>
       </w:pPr>
-      <w:bookmarkStart w:id="30" w:name="_Toc426365919"/>
-      <w:r>
-        <w:t>What’s New</w:t>
+      <w:bookmarkStart w:id="30" w:name="_Toc426365920"/>
+      <w:r>
+        <w:t>Database Changes</w:t>
       </w:r>
       <w:bookmarkEnd w:id="30"/>
     </w:p>
     <w:p>
       <w:r>
-        <w:t>ORCID Integration</w:t>
-      </w:r>
-    </w:p>
-    <w:p>
-      <w:pPr>
-        <w:pStyle w:val="Heading2"/>
-      </w:pPr>
-      <w:bookmarkStart w:id="31" w:name="_Toc426365920"/>
-      <w:r>
-        <w:t>Database Changes</w:t>
-      </w:r>
-      <w:bookmarkEnd w:id="31"/>
-    </w:p>
-    <w:p>
-      <w:r>
         <w:t>1. [ORCID.] – New Schema created.</w:t>
       </w:r>
     </w:p>
@@ -8771,57 +8769,57 @@
       <w:pPr>
         <w:pStyle w:val="Heading1"/>
       </w:pPr>
-      <w:bookmarkStart w:id="32" w:name="_Toc426365921"/>
+      <w:bookmarkStart w:id="31" w:name="_Toc426365921"/>
       <w:r>
         <w:lastRenderedPageBreak/>
         <w:t>Profiles RNS 2.5.1</w:t>
       </w:r>
+      <w:bookmarkEnd w:id="31"/>
+    </w:p>
+    <w:p>
+      <w:r>
+        <w:t>Release Date: September 17</w:t>
+      </w:r>
+      <w:r>
+        <w:t>,</w:t>
+      </w:r>
+      <w:r>
+        <w:rPr>
+          <w:vertAlign w:val="superscript"/>
+        </w:rPr>
+        <w:t xml:space="preserve"> </w:t>
+      </w:r>
+      <w:r>
+        <w:t>2014</w:t>
+      </w:r>
+    </w:p>
+    <w:p>
+      <w:pPr>
+        <w:pStyle w:val="Heading2"/>
+      </w:pPr>
+      <w:bookmarkStart w:id="32" w:name="_Toc426365922"/>
+      <w:r>
+        <w:t>Bug Fixes</w:t>
+      </w:r>
       <w:bookmarkEnd w:id="32"/>
     </w:p>
     <w:p>
       <w:r>
-        <w:t>Release Date: September 17</w:t>
-      </w:r>
-      <w:r>
-        <w:t>,</w:t>
-      </w:r>
-      <w:r>
-        <w:rPr>
-          <w:vertAlign w:val="superscript"/>
-        </w:rPr>
-        <w:t xml:space="preserve"> </w:t>
-      </w:r>
-      <w:r>
-        <w:t>2014</w:t>
+        <w:t xml:space="preserve">1. </w:t>
+      </w:r>
+      <w:r>
+        <w:t>There are no bug fixes in version 2.5.1</w:t>
       </w:r>
     </w:p>
     <w:p>
       <w:pPr>
         <w:pStyle w:val="Heading2"/>
       </w:pPr>
-      <w:bookmarkStart w:id="33" w:name="_Toc426365922"/>
-      <w:r>
-        <w:t>Bug Fixes</w:t>
+      <w:bookmarkStart w:id="33" w:name="_Toc426365923"/>
+      <w:r>
+        <w:t>What’s New</w:t>
       </w:r>
       <w:bookmarkEnd w:id="33"/>
-    </w:p>
-    <w:p>
-      <w:r>
-        <w:t xml:space="preserve">1. </w:t>
-      </w:r>
-      <w:r>
-        <w:t>There are no bug fixes in version 2.5.1</w:t>
-      </w:r>
-    </w:p>
-    <w:p>
-      <w:pPr>
-        <w:pStyle w:val="Heading2"/>
-      </w:pPr>
-      <w:bookmarkStart w:id="34" w:name="_Toc426365923"/>
-      <w:r>
-        <w:t>What’s New</w:t>
-      </w:r>
-      <w:bookmarkEnd w:id="34"/>
     </w:p>
     <w:p>
       <w:pPr>
@@ -8867,11 +8865,11 @@
       <w:pPr>
         <w:pStyle w:val="Heading2"/>
       </w:pPr>
-      <w:bookmarkStart w:id="35" w:name="_Toc426365924"/>
+      <w:bookmarkStart w:id="34" w:name="_Toc426365924"/>
       <w:r>
         <w:t>Database Changes</w:t>
       </w:r>
-      <w:bookmarkEnd w:id="35"/>
+      <w:bookmarkEnd w:id="34"/>
     </w:p>
     <w:p>
       <w:r>
@@ -9480,7 +9478,7 @@
       <w:pPr>
         <w:pStyle w:val="Heading1"/>
       </w:pPr>
-      <w:bookmarkStart w:id="36" w:name="_Toc426365925"/>
+      <w:bookmarkStart w:id="35" w:name="_Toc426365925"/>
       <w:r>
         <w:lastRenderedPageBreak/>
         <w:t xml:space="preserve">Profiles RNS </w:t>
@@ -9491,73 +9489,73 @@
       <w:r>
         <w:t>.0</w:t>
       </w:r>
+      <w:bookmarkEnd w:id="35"/>
+    </w:p>
+    <w:p>
+      <w:r>
+        <w:t>Release Date: March 23, 2015</w:t>
+      </w:r>
+    </w:p>
+    <w:p>
+      <w:pPr>
+        <w:pStyle w:val="Heading2"/>
+      </w:pPr>
+      <w:bookmarkStart w:id="36" w:name="_Toc426365926"/>
+      <w:r>
+        <w:t>Bug Fixes</w:t>
+      </w:r>
       <w:bookmarkEnd w:id="36"/>
     </w:p>
     <w:p>
       <w:r>
-        <w:t>Release Date: March 23, 2015</w:t>
-      </w:r>
+        <w:t xml:space="preserve">1. </w:t>
+      </w:r>
+      <w:r>
+        <w:t>Links for custom publications now displaying.</w:t>
+      </w:r>
+    </w:p>
+    <w:p>
+      <w:r>
+        <w:t xml:space="preserve">2. Exception when user searches everything for “”. Alert now shows warning the user that the search is too broad. </w:t>
+      </w:r>
+    </w:p>
+    <w:p>
+      <w:r>
+        <w:t>3. Faculty type dropdown now populating correctly.</w:t>
+      </w:r>
+    </w:p>
+    <w:p>
+      <w:r>
+        <w:t>4. Change to XML parsing to reflect changes in 2015 PubMed xml.</w:t>
+      </w:r>
+    </w:p>
+    <w:p>
+      <w:r>
+        <w:t>5. Fixed error on custom publication page</w:t>
+      </w:r>
+      <w:r>
+        <w:t>.</w:t>
+      </w:r>
+    </w:p>
+    <w:p>
+      <w:r>
+        <w:t xml:space="preserve">6. Fixed unresponsive script error when uploading profile image on </w:t>
+      </w:r>
+      <w:proofErr w:type="gramStart"/>
+      <w:r>
+        <w:t>Firefox .</w:t>
+      </w:r>
+      <w:proofErr w:type="gramEnd"/>
     </w:p>
     <w:p>
       <w:pPr>
         <w:pStyle w:val="Heading2"/>
       </w:pPr>
-      <w:bookmarkStart w:id="37" w:name="_Toc426365926"/>
-      <w:r>
-        <w:t>Bug Fixes</w:t>
+      <w:bookmarkStart w:id="37" w:name="_Toc426365927"/>
+      <w:r>
+        <w:t>What’s New</w:t>
       </w:r>
       <w:bookmarkEnd w:id="37"/>
-    </w:p>
-    <w:p>
-      <w:r>
-        <w:t xml:space="preserve">1. </w:t>
-      </w:r>
-      <w:r>
-        <w:t>Links for custom publications now displaying.</w:t>
-      </w:r>
-    </w:p>
-    <w:p>
-      <w:r>
-        <w:t xml:space="preserve">2. Exception when user searches everything for “”. Alert now shows warning the user that the search is too broad. </w:t>
-      </w:r>
-    </w:p>
-    <w:p>
-      <w:r>
-        <w:t>3. Faculty type dropdown now populating correctly.</w:t>
-      </w:r>
-    </w:p>
-    <w:p>
-      <w:r>
-        <w:t>4. Change to XML parsing to reflect changes in 2015 PubMed xml.</w:t>
-      </w:r>
-    </w:p>
-    <w:p>
-      <w:r>
-        <w:t>5. Fixed error on custom publication page</w:t>
-      </w:r>
-      <w:r>
-        <w:t>.</w:t>
-      </w:r>
-    </w:p>
-    <w:p>
-      <w:r>
-        <w:t xml:space="preserve">6. Fixed unresponsive script error when uploading profile image on </w:t>
-      </w:r>
-      <w:proofErr w:type="gramStart"/>
-      <w:r>
-        <w:t>Firefox .</w:t>
-      </w:r>
-      <w:proofErr w:type="gramEnd"/>
-    </w:p>
-    <w:p>
-      <w:pPr>
-        <w:pStyle w:val="Heading2"/>
-      </w:pPr>
-      <w:bookmarkStart w:id="38" w:name="_Toc426365927"/>
-      <w:r>
-        <w:t>What’s New</w:t>
-      </w:r>
-      <w:bookmarkEnd w:id="38"/>
     </w:p>
     <w:p>
       <w:pPr>
@@ -9647,11 +9645,11 @@
       <w:pPr>
         <w:pStyle w:val="Heading2"/>
       </w:pPr>
-      <w:bookmarkStart w:id="39" w:name="_Toc426365928"/>
+      <w:bookmarkStart w:id="38" w:name="_Toc426365928"/>
       <w:r>
         <w:t>Database Changes</w:t>
       </w:r>
-      <w:bookmarkEnd w:id="39"/>
+      <w:bookmarkEnd w:id="38"/>
     </w:p>
     <w:p>
       <w:r>
@@ -10001,225 +9999,228 @@
       <w:pPr>
         <w:pStyle w:val="Heading2"/>
       </w:pPr>
-      <w:bookmarkStart w:id="40" w:name="_Toc426365929"/>
+      <w:bookmarkStart w:id="39" w:name="_Toc426365929"/>
       <w:r>
         <w:t>Depreciated</w:t>
       </w:r>
+      <w:bookmarkEnd w:id="39"/>
+    </w:p>
+    <w:p>
+      <w:r>
+        <w:t>1. Suppo</w:t>
+      </w:r>
+      <w:r>
+        <w:t>rt for SQL Server 2005</w:t>
+      </w:r>
+    </w:p>
+    <w:p>
+      <w:pPr>
+        <w:pStyle w:val="Heading1"/>
+      </w:pPr>
+      <w:bookmarkStart w:id="40" w:name="_Toc4145408991"/>
+      <w:bookmarkStart w:id="41" w:name="_Toc426365930"/>
       <w:bookmarkEnd w:id="40"/>
-    </w:p>
-    <w:p>
-      <w:r>
-        <w:t>1. Suppo</w:t>
-      </w:r>
-      <w:r>
-        <w:t>rt for SQL Server 2005</w:t>
-      </w:r>
-    </w:p>
-    <w:p>
-      <w:pPr>
-        <w:pStyle w:val="Heading1"/>
-      </w:pPr>
-      <w:bookmarkStart w:id="41" w:name="_Toc4145408991"/>
-      <w:bookmarkStart w:id="42" w:name="_Toc426365930"/>
-      <w:bookmarkEnd w:id="41"/>
       <w:r>
         <w:lastRenderedPageBreak/>
         <w:t>Profiles RNS 2.7.0</w:t>
       </w:r>
+      <w:bookmarkEnd w:id="41"/>
+    </w:p>
+    <w:p>
+      <w:r>
+        <w:t>Release Date: August 13, 2015</w:t>
+      </w:r>
+    </w:p>
+    <w:p>
+      <w:pPr>
+        <w:pStyle w:val="Heading2"/>
+      </w:pPr>
+      <w:bookmarkStart w:id="42" w:name="__RefHeading__1434_7096311751"/>
+      <w:bookmarkStart w:id="43" w:name="_Toc4145409001"/>
+      <w:bookmarkStart w:id="44" w:name="_Toc426365931"/>
       <w:bookmarkEnd w:id="42"/>
-    </w:p>
-    <w:p>
-      <w:r>
-        <w:t>Release Date: August 13, 2015</w:t>
+      <w:bookmarkEnd w:id="43"/>
+      <w:r>
+        <w:t>Bug Fixes</w:t>
+      </w:r>
+      <w:bookmarkEnd w:id="44"/>
+    </w:p>
+    <w:p>
+      <w:r>
+        <w:t>1. Faculty type dropdown missing last value.</w:t>
+      </w:r>
+    </w:p>
+    <w:p>
+      <w:r>
+        <w:t xml:space="preserve">2. Caption on concept page timeline references Harvard Catalyst Profiles. </w:t>
+      </w:r>
+    </w:p>
+    <w:p>
+      <w:r>
+        <w:t>4. PMCIDs sometimes missing when both a PMCID and a NIHMSID are provided.</w:t>
+      </w:r>
+    </w:p>
+    <w:p>
+      <w:r>
+        <w:t>5. Remove duplicate indexes.</w:t>
+      </w:r>
+    </w:p>
+    <w:p>
+      <w:r>
+        <w:t>6. Unclosed div, and unnecessary table in EditPropertyList.ascx</w:t>
+      </w:r>
+    </w:p>
+    <w:p>
+      <w:r>
+        <w:t xml:space="preserve">7. Remove references to Boston University from </w:t>
+      </w:r>
+      <w:proofErr w:type="gramStart"/>
+      <w:r>
+        <w:t>About</w:t>
+      </w:r>
+      <w:proofErr w:type="gramEnd"/>
+      <w:r>
+        <w:t xml:space="preserve"> page ORCID tab.</w:t>
+      </w:r>
+    </w:p>
+    <w:p>
+      <w:r>
+        <w:t xml:space="preserve">8. Bug in </w:t>
+      </w:r>
+      <w:proofErr w:type="spellStart"/>
+      <w:r>
+        <w:t>User.Session.Create</w:t>
+      </w:r>
+      <w:proofErr w:type="spellEnd"/>
+      <w:r>
+        <w:t xml:space="preserve"> session that returns incorrect </w:t>
+      </w:r>
+      <w:proofErr w:type="spellStart"/>
+      <w:r>
+        <w:t>sessionID</w:t>
+      </w:r>
+      <w:proofErr w:type="spellEnd"/>
+      <w:r>
+        <w:t xml:space="preserve"> values and overwrites data in other nodes.</w:t>
+      </w:r>
+    </w:p>
+    <w:p>
+      <w:r>
+        <w:t>9. Bad counts on direct Incoming preview and incoming details page.</w:t>
+      </w:r>
+    </w:p>
+    <w:p>
+      <w:r>
+        <w:t xml:space="preserve">10. </w:t>
+      </w:r>
+      <w:proofErr w:type="spellStart"/>
+      <w:r>
+        <w:t>Misformed</w:t>
+      </w:r>
+      <w:proofErr w:type="spellEnd"/>
+      <w:r>
+        <w:t xml:space="preserve"> closing tag in direct.xml.</w:t>
+      </w:r>
+    </w:p>
+    <w:p>
+      <w:r>
+        <w:t>11. Name missing in text describing radial graph.</w:t>
+      </w:r>
+    </w:p>
+    <w:p>
+      <w:r>
+        <w:t>12. Use consistent case for table column headings on details pages.</w:t>
       </w:r>
     </w:p>
     <w:p>
       <w:pPr>
         <w:pStyle w:val="Heading2"/>
       </w:pPr>
-      <w:bookmarkStart w:id="43" w:name="__RefHeading__1434_7096311751"/>
-      <w:bookmarkStart w:id="44" w:name="_Toc4145409001"/>
-      <w:bookmarkStart w:id="45" w:name="_Toc426365931"/>
-      <w:bookmarkEnd w:id="43"/>
-      <w:bookmarkEnd w:id="44"/>
-      <w:r>
-        <w:t>Bug Fixes</w:t>
-      </w:r>
+      <w:bookmarkStart w:id="45" w:name="__RefHeading__1436_7096311751"/>
+      <w:bookmarkStart w:id="46" w:name="_Toc4145409011"/>
+      <w:bookmarkStart w:id="47" w:name="_Toc426365932"/>
       <w:bookmarkEnd w:id="45"/>
-    </w:p>
-    <w:p>
-      <w:r>
-        <w:t>1. Faculty type dropdown missing last value.</w:t>
-      </w:r>
-    </w:p>
-    <w:p>
-      <w:r>
-        <w:t xml:space="preserve">2. Caption on concept page timeline references Harvard Catalyst Profiles. </w:t>
-      </w:r>
-    </w:p>
-    <w:p>
-      <w:r>
-        <w:t>4. PMCIDs sometimes missing when both a PMCID and a NIHMSID are provided.</w:t>
-      </w:r>
-    </w:p>
-    <w:p>
-      <w:r>
-        <w:t>5. Remove duplicate indexes.</w:t>
-      </w:r>
-    </w:p>
-    <w:p>
-      <w:r>
-        <w:t>6. Unclosed div, and unnecessary table in EditPropertyList.ascx</w:t>
-      </w:r>
-    </w:p>
-    <w:p>
-      <w:r>
-        <w:t xml:space="preserve">7. Remove references to Boston University from </w:t>
-      </w:r>
-      <w:proofErr w:type="gramStart"/>
-      <w:r>
-        <w:t>About</w:t>
-      </w:r>
-      <w:proofErr w:type="gramEnd"/>
-      <w:r>
-        <w:t xml:space="preserve"> page ORCID tab.</w:t>
-      </w:r>
-    </w:p>
-    <w:p>
-      <w:r>
-        <w:t xml:space="preserve">8. Bug in </w:t>
-      </w:r>
-      <w:proofErr w:type="spellStart"/>
-      <w:r>
-        <w:t>User.Session.Create</w:t>
-      </w:r>
-      <w:proofErr w:type="spellEnd"/>
-      <w:r>
-        <w:t xml:space="preserve"> session that returns incorrect </w:t>
-      </w:r>
-      <w:proofErr w:type="spellStart"/>
-      <w:r>
-        <w:t>sessionID</w:t>
-      </w:r>
-      <w:proofErr w:type="spellEnd"/>
-      <w:r>
-        <w:t xml:space="preserve"> values and overwrites data in other nodes.</w:t>
-      </w:r>
-    </w:p>
-    <w:p>
-      <w:r>
-        <w:t>9. Bad counts on direct Incoming preview and incoming details page.</w:t>
-      </w:r>
-    </w:p>
-    <w:p>
-      <w:r>
-        <w:t xml:space="preserve">10. </w:t>
-      </w:r>
-      <w:proofErr w:type="spellStart"/>
-      <w:r>
-        <w:t>Misformed</w:t>
-      </w:r>
-      <w:proofErr w:type="spellEnd"/>
-      <w:r>
-        <w:t xml:space="preserve"> closing tag in direct.xml.</w:t>
-      </w:r>
-    </w:p>
-    <w:p>
-      <w:r>
-        <w:t>11. Name missing in text describing radial graph.</w:t>
-      </w:r>
-    </w:p>
-    <w:p>
-      <w:r>
-        <w:t>12. Use consistent case for table column headings on details pages.</w:t>
+      <w:bookmarkEnd w:id="46"/>
+      <w:r>
+        <w:t>What’s New</w:t>
+      </w:r>
+      <w:bookmarkEnd w:id="47"/>
+    </w:p>
+    <w:p>
+      <w:r>
+        <w:t>1. Update Profiles to use ORCID API Version 1.2</w:t>
+      </w:r>
+    </w:p>
+    <w:p>
+      <w:r>
+        <w:t xml:space="preserve">2. Improved layout of accessible tables for radial and cluster visualizations. </w:t>
+      </w:r>
+    </w:p>
+    <w:p>
+      <w:r>
+        <w:t xml:space="preserve">3. Add </w:t>
+      </w:r>
+      <w:proofErr w:type="spellStart"/>
+      <w:r>
+        <w:t>web.config</w:t>
+      </w:r>
+      <w:proofErr w:type="spellEnd"/>
+      <w:r>
+        <w:t xml:space="preserve"> option to hide Other Options drop down from search page.</w:t>
+      </w:r>
+    </w:p>
+    <w:p>
+      <w:r>
+        <w:t>4. Add Active Directory and Shibboleth authentication support.</w:t>
+      </w:r>
+    </w:p>
+    <w:p>
+      <w:r>
+        <w:t>5. Activity Log</w:t>
+      </w:r>
+      <w:r>
+        <w:t xml:space="preserve"> captured in new database tables.</w:t>
+      </w:r>
+    </w:p>
+    <w:p>
+      <w:r>
+        <w:t>6. SQL Server 2014 Support.</w:t>
+      </w:r>
+    </w:p>
+    <w:p>
+      <w:bookmarkStart w:id="48" w:name="_GoBack1"/>
+      <w:bookmarkEnd w:id="48"/>
+      <w:r>
+        <w:t xml:space="preserve">7. </w:t>
+      </w:r>
+      <w:r>
+        <w:t>2015 MESH</w:t>
+      </w:r>
+    </w:p>
+    <w:p>
+      <w:r>
+        <w:t xml:space="preserve">8. </w:t>
+      </w:r>
+      <w:r>
+        <w:t>PubMed and PubMed Centra</w:t>
+      </w:r>
+      <w:r>
+        <w:t>l links moved to a single line.</w:t>
       </w:r>
     </w:p>
     <w:p>
       <w:pPr>
         <w:pStyle w:val="Heading2"/>
       </w:pPr>
-      <w:bookmarkStart w:id="46" w:name="__RefHeading__1436_7096311751"/>
-      <w:bookmarkStart w:id="47" w:name="_Toc4145409011"/>
-      <w:bookmarkStart w:id="48" w:name="_Toc426365932"/>
-      <w:bookmarkEnd w:id="46"/>
-      <w:bookmarkEnd w:id="47"/>
-      <w:r>
-        <w:t>What’s New</w:t>
-      </w:r>
-      <w:bookmarkEnd w:id="48"/>
-    </w:p>
-    <w:p>
-      <w:r>
-        <w:t>1. Update Profiles to use ORCID API Version 1.2</w:t>
-      </w:r>
-    </w:p>
-    <w:p>
-      <w:r>
-        <w:t xml:space="preserve">2. Improved layout of accessible tables for radial and cluster visualizations. </w:t>
-      </w:r>
-    </w:p>
-    <w:p>
-      <w:r>
-        <w:t xml:space="preserve">3. Add </w:t>
-      </w:r>
-      <w:proofErr w:type="spellStart"/>
-      <w:r>
-        <w:t>web.config</w:t>
-      </w:r>
-      <w:proofErr w:type="spellEnd"/>
-      <w:r>
-        <w:t xml:space="preserve"> option to hide Other Options drop down from search page.</w:t>
-      </w:r>
-    </w:p>
-    <w:p>
-      <w:r>
-        <w:t>4. Add Active Directory and Shibboleth authentication support.</w:t>
-      </w:r>
-    </w:p>
-    <w:p>
-      <w:r>
-        <w:t>5. Activity Log</w:t>
-      </w:r>
-    </w:p>
-    <w:p>
-      <w:r>
-        <w:t>6. SQL Server 2014 Support.</w:t>
-      </w:r>
-    </w:p>
-    <w:p>
-      <w:bookmarkStart w:id="49" w:name="_GoBack1"/>
+      <w:bookmarkStart w:id="49" w:name="__RefHeading__1438_7096311751"/>
+      <w:bookmarkStart w:id="50" w:name="_Toc4145409021"/>
+      <w:bookmarkStart w:id="51" w:name="_Toc426365933"/>
       <w:bookmarkEnd w:id="49"/>
-      <w:r>
-        <w:t xml:space="preserve">7. </w:t>
-      </w:r>
-      <w:r>
-        <w:t>2015 MESH</w:t>
-      </w:r>
-    </w:p>
-    <w:p>
-      <w:r>
-        <w:t xml:space="preserve">8. </w:t>
-      </w:r>
-      <w:r>
-        <w:t>PubMed and PubMed Centra</w:t>
-      </w:r>
-      <w:r>
-        <w:t>l links moved to a single line.</w:t>
-      </w:r>
-    </w:p>
-    <w:p>
-      <w:pPr>
-        <w:pStyle w:val="Heading2"/>
-      </w:pPr>
-      <w:bookmarkStart w:id="50" w:name="__RefHeading__1438_7096311751"/>
-      <w:bookmarkStart w:id="51" w:name="_Toc4145409021"/>
-      <w:bookmarkStart w:id="52" w:name="_Toc426365933"/>
       <w:bookmarkEnd w:id="50"/>
+      <w:r>
+        <w:t>Database Changes</w:t>
+      </w:r>
       <w:bookmarkEnd w:id="51"/>
-      <w:r>
-        <w:t>Database Changes</w:t>
-      </w:r>
-      <w:bookmarkEnd w:id="52"/>
     </w:p>
     <w:p>
       <w:r>
@@ -10584,8 +10585,13 @@
       <w:proofErr w:type="spellStart"/>
       <w:proofErr w:type="gramEnd"/>
       <w:r>
-        <w:t>ExternalAuthenticate</w:t>
-      </w:r>
+        <w:t>Authenticate</w:t>
+      </w:r>
+      <w:r>
+        <w:t>External</w:t>
+      </w:r>
+      <w:bookmarkStart w:id="52" w:name="_GoBack"/>
+      <w:bookmarkEnd w:id="52"/>
       <w:proofErr w:type="spellEnd"/>
       <w:r>
         <w:t>]</w:t>
@@ -10707,7 +10713,7 @@
           <w:rPr>
             <w:noProof/>
           </w:rPr>
-          <w:t>2</w:t>
+          <w:t>20</w:t>
         </w:r>
         <w:r>
           <w:rPr>
@@ -14412,7 +14418,7 @@
 </file>
 
 <file path=customXml/itemProps1.xml><?xml version="1.0" encoding="utf-8"?>
-<ds:datastoreItem xmlns:ds="http://schemas.openxmlformats.org/officeDocument/2006/customXml" ds:itemID="{A6D14356-9D7B-49D6-BBED-755D84741F27}">
+<ds:datastoreItem xmlns:ds="http://schemas.openxmlformats.org/officeDocument/2006/customXml" ds:itemID="{93C23193-431E-45E4-992E-2EC2FFF70571}">
   <ds:schemaRefs>
     <ds:schemaRef ds:uri="http://schemas.openxmlformats.org/officeDocument/2006/bibliography"/>
   </ds:schemaRefs>

</xml_diff>

<commit_message>
Fix typo in Documentation #92
</commit_message>
<xml_diff>
--- a/Documentation/ProfilesRNS_ReleaseNotes.docx
+++ b/Documentation/ProfilesRNS_ReleaseNotes.docx
@@ -94,8 +94,6 @@
         </w:rPr>
         <w:t>April 29</w:t>
       </w:r>
-      <w:bookmarkStart w:id="0" w:name="_GoBack"/>
-      <w:bookmarkEnd w:id="0"/>
       <w:r>
         <w:rPr>
           <w:rFonts w:cs="Arial"/>
@@ -242,7 +240,7 @@
             </w:rPr>
             <w:fldChar w:fldCharType="separate"/>
           </w:r>
-          <w:hyperlink w:anchor="_Toc426365891" w:history="1">
+          <w:hyperlink w:anchor="_Toc449083905" w:history="1">
             <w:r>
               <w:rPr>
                 <w:rStyle w:val="Hyperlink"/>
@@ -269,7 +267,7 @@
                 <w:noProof/>
                 <w:webHidden/>
               </w:rPr>
-              <w:instrText xml:space="preserve"> PAGEREF _Toc426365891 \h </w:instrText>
+              <w:instrText xml:space="preserve"> PAGEREF _Toc449083905 \h </w:instrText>
             </w:r>
             <w:r>
               <w:rPr>
@@ -311,7 +309,7 @@
               <w:noProof/>
             </w:rPr>
           </w:pPr>
-          <w:hyperlink w:anchor="_Toc426365892" w:history="1">
+          <w:hyperlink w:anchor="_Toc449083906" w:history="1">
             <w:r>
               <w:rPr>
                 <w:rStyle w:val="Hyperlink"/>
@@ -338,7 +336,7 @@
                 <w:noProof/>
                 <w:webHidden/>
               </w:rPr>
-              <w:instrText xml:space="preserve"> PAGEREF _Toc426365892 \h </w:instrText>
+              <w:instrText xml:space="preserve"> PAGEREF _Toc449083906 \h </w:instrText>
             </w:r>
             <w:r>
               <w:rPr>
@@ -382,7 +380,7 @@
               <w:szCs w:val="22"/>
             </w:rPr>
           </w:pPr>
-          <w:hyperlink w:anchor="_Toc426365893" w:history="1">
+          <w:hyperlink w:anchor="_Toc449083907" w:history="1">
             <w:r>
               <w:rPr>
                 <w:rStyle w:val="Hyperlink"/>
@@ -409,7 +407,7 @@
                 <w:noProof/>
                 <w:webHidden/>
               </w:rPr>
-              <w:instrText xml:space="preserve"> PAGEREF _Toc426365893 \h </w:instrText>
+              <w:instrText xml:space="preserve"> PAGEREF _Toc449083907 \h </w:instrText>
             </w:r>
             <w:r>
               <w:rPr>
@@ -451,7 +449,7 @@
               <w:noProof/>
             </w:rPr>
           </w:pPr>
-          <w:hyperlink w:anchor="_Toc426365894" w:history="1">
+          <w:hyperlink w:anchor="_Toc449083908" w:history="1">
             <w:r>
               <w:rPr>
                 <w:rStyle w:val="Hyperlink"/>
@@ -478,7 +476,7 @@
                 <w:noProof/>
                 <w:webHidden/>
               </w:rPr>
-              <w:instrText xml:space="preserve"> PAGEREF _Toc426365894 \h </w:instrText>
+              <w:instrText xml:space="preserve"> PAGEREF _Toc449083908 \h </w:instrText>
             </w:r>
             <w:r>
               <w:rPr>
@@ -520,7 +518,7 @@
               <w:noProof/>
             </w:rPr>
           </w:pPr>
-          <w:hyperlink w:anchor="_Toc426365895" w:history="1">
+          <w:hyperlink w:anchor="_Toc449083909" w:history="1">
             <w:r>
               <w:rPr>
                 <w:rStyle w:val="Hyperlink"/>
@@ -547,7 +545,7 @@
                 <w:noProof/>
                 <w:webHidden/>
               </w:rPr>
-              <w:instrText xml:space="preserve"> PAGEREF _Toc426365895 \h </w:instrText>
+              <w:instrText xml:space="preserve"> PAGEREF _Toc449083909 \h </w:instrText>
             </w:r>
             <w:r>
               <w:rPr>
@@ -591,7 +589,7 @@
               <w:szCs w:val="22"/>
             </w:rPr>
           </w:pPr>
-          <w:hyperlink w:anchor="_Toc426365896" w:history="1">
+          <w:hyperlink w:anchor="_Toc449083910" w:history="1">
             <w:r>
               <w:rPr>
                 <w:rStyle w:val="Hyperlink"/>
@@ -618,7 +616,7 @@
                 <w:noProof/>
                 <w:webHidden/>
               </w:rPr>
-              <w:instrText xml:space="preserve"> PAGEREF _Toc426365896 \h </w:instrText>
+              <w:instrText xml:space="preserve"> PAGEREF _Toc449083910 \h </w:instrText>
             </w:r>
             <w:r>
               <w:rPr>
@@ -660,7 +658,7 @@
               <w:noProof/>
             </w:rPr>
           </w:pPr>
-          <w:hyperlink w:anchor="_Toc426365897" w:history="1">
+          <w:hyperlink w:anchor="_Toc449083911" w:history="1">
             <w:r>
               <w:rPr>
                 <w:rStyle w:val="Hyperlink"/>
@@ -687,7 +685,7 @@
                 <w:noProof/>
                 <w:webHidden/>
               </w:rPr>
-              <w:instrText xml:space="preserve"> PAGEREF _Toc426365897 \h </w:instrText>
+              <w:instrText xml:space="preserve"> PAGEREF _Toc449083911 \h </w:instrText>
             </w:r>
             <w:r>
               <w:rPr>
@@ -731,7 +729,7 @@
               <w:szCs w:val="22"/>
             </w:rPr>
           </w:pPr>
-          <w:hyperlink w:anchor="_Toc426365898" w:history="1">
+          <w:hyperlink w:anchor="_Toc449083912" w:history="1">
             <w:r>
               <w:rPr>
                 <w:rStyle w:val="Hyperlink"/>
@@ -758,7 +756,7 @@
                 <w:noProof/>
                 <w:webHidden/>
               </w:rPr>
-              <w:instrText xml:space="preserve"> PAGEREF _Toc426365898 \h </w:instrText>
+              <w:instrText xml:space="preserve"> PAGEREF _Toc449083912 \h </w:instrText>
             </w:r>
             <w:r>
               <w:rPr>
@@ -800,7 +798,7 @@
               <w:noProof/>
             </w:rPr>
           </w:pPr>
-          <w:hyperlink w:anchor="_Toc426365899" w:history="1">
+          <w:hyperlink w:anchor="_Toc449083913" w:history="1">
             <w:r>
               <w:rPr>
                 <w:rStyle w:val="Hyperlink"/>
@@ -827,7 +825,7 @@
                 <w:noProof/>
                 <w:webHidden/>
               </w:rPr>
-              <w:instrText xml:space="preserve"> PAGEREF _Toc426365899 \h </w:instrText>
+              <w:instrText xml:space="preserve"> PAGEREF _Toc449083913 \h </w:instrText>
             </w:r>
             <w:r>
               <w:rPr>
@@ -869,7 +867,7 @@
               <w:noProof/>
             </w:rPr>
           </w:pPr>
-          <w:hyperlink w:anchor="_Toc426365900" w:history="1">
+          <w:hyperlink w:anchor="_Toc449083914" w:history="1">
             <w:r>
               <w:rPr>
                 <w:rStyle w:val="Hyperlink"/>
@@ -896,7 +894,7 @@
                 <w:noProof/>
                 <w:webHidden/>
               </w:rPr>
-              <w:instrText xml:space="preserve"> PAGEREF _Toc426365900 \h </w:instrText>
+              <w:instrText xml:space="preserve"> PAGEREF _Toc449083914 \h </w:instrText>
             </w:r>
             <w:r>
               <w:rPr>
@@ -940,7 +938,7 @@
               <w:szCs w:val="22"/>
             </w:rPr>
           </w:pPr>
-          <w:hyperlink w:anchor="_Toc426365901" w:history="1">
+          <w:hyperlink w:anchor="_Toc449083915" w:history="1">
             <w:r>
               <w:rPr>
                 <w:rStyle w:val="Hyperlink"/>
@@ -967,7 +965,7 @@
                 <w:noProof/>
                 <w:webHidden/>
               </w:rPr>
-              <w:instrText xml:space="preserve"> PAGEREF _Toc426365901 \h </w:instrText>
+              <w:instrText xml:space="preserve"> PAGEREF _Toc449083915 \h </w:instrText>
             </w:r>
             <w:r>
               <w:rPr>
@@ -1009,7 +1007,7 @@
               <w:noProof/>
             </w:rPr>
           </w:pPr>
-          <w:hyperlink w:anchor="_Toc426365902" w:history="1">
+          <w:hyperlink w:anchor="_Toc449083916" w:history="1">
             <w:r>
               <w:rPr>
                 <w:rStyle w:val="Hyperlink"/>
@@ -1036,7 +1034,7 @@
                 <w:noProof/>
                 <w:webHidden/>
               </w:rPr>
-              <w:instrText xml:space="preserve"> PAGEREF _Toc426365902 \h </w:instrText>
+              <w:instrText xml:space="preserve"> PAGEREF _Toc449083916 \h </w:instrText>
             </w:r>
             <w:r>
               <w:rPr>
@@ -1078,7 +1076,7 @@
               <w:noProof/>
             </w:rPr>
           </w:pPr>
-          <w:hyperlink w:anchor="_Toc426365903" w:history="1">
+          <w:hyperlink w:anchor="_Toc449083917" w:history="1">
             <w:r>
               <w:rPr>
                 <w:rStyle w:val="Hyperlink"/>
@@ -1105,7 +1103,7 @@
                 <w:noProof/>
                 <w:webHidden/>
               </w:rPr>
-              <w:instrText xml:space="preserve"> PAGEREF _Toc426365903 \h </w:instrText>
+              <w:instrText xml:space="preserve"> PAGEREF _Toc449083917 \h </w:instrText>
             </w:r>
             <w:r>
               <w:rPr>
@@ -1147,7 +1145,7 @@
               <w:noProof/>
             </w:rPr>
           </w:pPr>
-          <w:hyperlink w:anchor="_Toc426365904" w:history="1">
+          <w:hyperlink w:anchor="_Toc449083918" w:history="1">
             <w:r>
               <w:rPr>
                 <w:rStyle w:val="Hyperlink"/>
@@ -1174,7 +1172,7 @@
                 <w:noProof/>
                 <w:webHidden/>
               </w:rPr>
-              <w:instrText xml:space="preserve"> PAGEREF _Toc426365904 \h </w:instrText>
+              <w:instrText xml:space="preserve"> PAGEREF _Toc449083918 \h </w:instrText>
             </w:r>
             <w:r>
               <w:rPr>
@@ -1218,7 +1216,7 @@
               <w:szCs w:val="22"/>
             </w:rPr>
           </w:pPr>
-          <w:hyperlink w:anchor="_Toc426365905" w:history="1">
+          <w:hyperlink w:anchor="_Toc449083919" w:history="1">
             <w:r>
               <w:rPr>
                 <w:rStyle w:val="Hyperlink"/>
@@ -1245,7 +1243,7 @@
                 <w:noProof/>
                 <w:webHidden/>
               </w:rPr>
-              <w:instrText xml:space="preserve"> PAGEREF _Toc426365905 \h </w:instrText>
+              <w:instrText xml:space="preserve"> PAGEREF _Toc449083919 \h </w:instrText>
             </w:r>
             <w:r>
               <w:rPr>
@@ -1287,7 +1285,7 @@
               <w:noProof/>
             </w:rPr>
           </w:pPr>
-          <w:hyperlink w:anchor="_Toc426365906" w:history="1">
+          <w:hyperlink w:anchor="_Toc449083920" w:history="1">
             <w:r>
               <w:rPr>
                 <w:rStyle w:val="Hyperlink"/>
@@ -1314,7 +1312,7 @@
                 <w:noProof/>
                 <w:webHidden/>
               </w:rPr>
-              <w:instrText xml:space="preserve"> PAGEREF _Toc426365906 \h </w:instrText>
+              <w:instrText xml:space="preserve"> PAGEREF _Toc449083920 \h </w:instrText>
             </w:r>
             <w:r>
               <w:rPr>
@@ -1356,7 +1354,7 @@
               <w:noProof/>
             </w:rPr>
           </w:pPr>
-          <w:hyperlink w:anchor="_Toc426365907" w:history="1">
+          <w:hyperlink w:anchor="_Toc449083921" w:history="1">
             <w:r>
               <w:rPr>
                 <w:rStyle w:val="Hyperlink"/>
@@ -1383,7 +1381,7 @@
                 <w:noProof/>
                 <w:webHidden/>
               </w:rPr>
-              <w:instrText xml:space="preserve"> PAGEREF _Toc426365907 \h </w:instrText>
+              <w:instrText xml:space="preserve"> PAGEREF _Toc449083921 \h </w:instrText>
             </w:r>
             <w:r>
               <w:rPr>
@@ -1425,7 +1423,7 @@
               <w:noProof/>
             </w:rPr>
           </w:pPr>
-          <w:hyperlink w:anchor="_Toc426365908" w:history="1">
+          <w:hyperlink w:anchor="_Toc449083922" w:history="1">
             <w:r>
               <w:rPr>
                 <w:rStyle w:val="Hyperlink"/>
@@ -1452,7 +1450,7 @@
                 <w:noProof/>
                 <w:webHidden/>
               </w:rPr>
-              <w:instrText xml:space="preserve"> PAGEREF _Toc426365908 \h </w:instrText>
+              <w:instrText xml:space="preserve"> PAGEREF _Toc449083922 \h </w:instrText>
             </w:r>
             <w:r>
               <w:rPr>
@@ -1496,7 +1494,7 @@
               <w:szCs w:val="22"/>
             </w:rPr>
           </w:pPr>
-          <w:hyperlink w:anchor="_Toc426365909" w:history="1">
+          <w:hyperlink w:anchor="_Toc449083923" w:history="1">
             <w:r>
               <w:rPr>
                 <w:rStyle w:val="Hyperlink"/>
@@ -1523,7 +1521,7 @@
                 <w:noProof/>
                 <w:webHidden/>
               </w:rPr>
-              <w:instrText xml:space="preserve"> PAGEREF _Toc426365909 \h </w:instrText>
+              <w:instrText xml:space="preserve"> PAGEREF _Toc449083923 \h </w:instrText>
             </w:r>
             <w:r>
               <w:rPr>
@@ -1565,7 +1563,7 @@
               <w:noProof/>
             </w:rPr>
           </w:pPr>
-          <w:hyperlink w:anchor="_Toc426365910" w:history="1">
+          <w:hyperlink w:anchor="_Toc449083924" w:history="1">
             <w:r>
               <w:rPr>
                 <w:rStyle w:val="Hyperlink"/>
@@ -1592,7 +1590,7 @@
                 <w:noProof/>
                 <w:webHidden/>
               </w:rPr>
-              <w:instrText xml:space="preserve"> PAGEREF _Toc426365910 \h </w:instrText>
+              <w:instrText xml:space="preserve"> PAGEREF _Toc449083924 \h </w:instrText>
             </w:r>
             <w:r>
               <w:rPr>
@@ -1634,7 +1632,7 @@
               <w:noProof/>
             </w:rPr>
           </w:pPr>
-          <w:hyperlink w:anchor="_Toc426365911" w:history="1">
+          <w:hyperlink w:anchor="_Toc449083925" w:history="1">
             <w:r>
               <w:rPr>
                 <w:rStyle w:val="Hyperlink"/>
@@ -1661,7 +1659,7 @@
                 <w:noProof/>
                 <w:webHidden/>
               </w:rPr>
-              <w:instrText xml:space="preserve"> PAGEREF _Toc426365911 \h </w:instrText>
+              <w:instrText xml:space="preserve"> PAGEREF _Toc449083925 \h </w:instrText>
             </w:r>
             <w:r>
               <w:rPr>
@@ -1703,7 +1701,7 @@
               <w:noProof/>
             </w:rPr>
           </w:pPr>
-          <w:hyperlink w:anchor="_Toc426365912" w:history="1">
+          <w:hyperlink w:anchor="_Toc449083926" w:history="1">
             <w:r>
               <w:rPr>
                 <w:rStyle w:val="Hyperlink"/>
@@ -1730,7 +1728,7 @@
                 <w:noProof/>
                 <w:webHidden/>
               </w:rPr>
-              <w:instrText xml:space="preserve"> PAGEREF _Toc426365912 \h </w:instrText>
+              <w:instrText xml:space="preserve"> PAGEREF _Toc449083926 \h </w:instrText>
             </w:r>
             <w:r>
               <w:rPr>
@@ -1774,7 +1772,7 @@
               <w:szCs w:val="22"/>
             </w:rPr>
           </w:pPr>
-          <w:hyperlink w:anchor="_Toc426365913" w:history="1">
+          <w:hyperlink w:anchor="_Toc449083927" w:history="1">
             <w:r>
               <w:rPr>
                 <w:rStyle w:val="Hyperlink"/>
@@ -1801,7 +1799,7 @@
                 <w:noProof/>
                 <w:webHidden/>
               </w:rPr>
-              <w:instrText xml:space="preserve"> PAGEREF _Toc426365913 \h </w:instrText>
+              <w:instrText xml:space="preserve"> PAGEREF _Toc449083927 \h </w:instrText>
             </w:r>
             <w:r>
               <w:rPr>
@@ -1843,7 +1841,7 @@
               <w:noProof/>
             </w:rPr>
           </w:pPr>
-          <w:hyperlink w:anchor="_Toc426365914" w:history="1">
+          <w:hyperlink w:anchor="_Toc449083928" w:history="1">
             <w:r>
               <w:rPr>
                 <w:rStyle w:val="Hyperlink"/>
@@ -1870,7 +1868,7 @@
                 <w:noProof/>
                 <w:webHidden/>
               </w:rPr>
-              <w:instrText xml:space="preserve"> PAGEREF _Toc426365914 \h </w:instrText>
+              <w:instrText xml:space="preserve"> PAGEREF _Toc449083928 \h </w:instrText>
             </w:r>
             <w:r>
               <w:rPr>
@@ -1912,7 +1910,7 @@
               <w:noProof/>
             </w:rPr>
           </w:pPr>
-          <w:hyperlink w:anchor="_Toc426365915" w:history="1">
+          <w:hyperlink w:anchor="_Toc449083929" w:history="1">
             <w:r>
               <w:rPr>
                 <w:rStyle w:val="Hyperlink"/>
@@ -1939,7 +1937,7 @@
                 <w:noProof/>
                 <w:webHidden/>
               </w:rPr>
-              <w:instrText xml:space="preserve"> PAGEREF _Toc426365915 \h </w:instrText>
+              <w:instrText xml:space="preserve"> PAGEREF _Toc449083929 \h </w:instrText>
             </w:r>
             <w:r>
               <w:rPr>
@@ -1981,7 +1979,7 @@
               <w:noProof/>
             </w:rPr>
           </w:pPr>
-          <w:hyperlink w:anchor="_Toc426365916" w:history="1">
+          <w:hyperlink w:anchor="_Toc449083930" w:history="1">
             <w:r>
               <w:rPr>
                 <w:rStyle w:val="Hyperlink"/>
@@ -2008,7 +2006,7 @@
                 <w:noProof/>
                 <w:webHidden/>
               </w:rPr>
-              <w:instrText xml:space="preserve"> PAGEREF _Toc426365916 \h </w:instrText>
+              <w:instrText xml:space="preserve"> PAGEREF _Toc449083930 \h </w:instrText>
             </w:r>
             <w:r>
               <w:rPr>
@@ -2052,7 +2050,7 @@
               <w:szCs w:val="22"/>
             </w:rPr>
           </w:pPr>
-          <w:hyperlink w:anchor="_Toc426365917" w:history="1">
+          <w:hyperlink w:anchor="_Toc449083931" w:history="1">
             <w:r>
               <w:rPr>
                 <w:rStyle w:val="Hyperlink"/>
@@ -2079,7 +2077,7 @@
                 <w:noProof/>
                 <w:webHidden/>
               </w:rPr>
-              <w:instrText xml:space="preserve"> PAGEREF _Toc426365917 \h </w:instrText>
+              <w:instrText xml:space="preserve"> PAGEREF _Toc449083931 \h </w:instrText>
             </w:r>
             <w:r>
               <w:rPr>
@@ -2121,7 +2119,7 @@
               <w:noProof/>
             </w:rPr>
           </w:pPr>
-          <w:hyperlink w:anchor="_Toc426365918" w:history="1">
+          <w:hyperlink w:anchor="_Toc449083932" w:history="1">
             <w:r>
               <w:rPr>
                 <w:rStyle w:val="Hyperlink"/>
@@ -2148,7 +2146,7 @@
                 <w:noProof/>
                 <w:webHidden/>
               </w:rPr>
-              <w:instrText xml:space="preserve"> PAGEREF _Toc426365918 \h </w:instrText>
+              <w:instrText xml:space="preserve"> PAGEREF _Toc449083932 \h </w:instrText>
             </w:r>
             <w:r>
               <w:rPr>
@@ -2190,7 +2188,7 @@
               <w:noProof/>
             </w:rPr>
           </w:pPr>
-          <w:hyperlink w:anchor="_Toc426365919" w:history="1">
+          <w:hyperlink w:anchor="_Toc449083933" w:history="1">
             <w:r>
               <w:rPr>
                 <w:rStyle w:val="Hyperlink"/>
@@ -2217,7 +2215,7 @@
                 <w:noProof/>
                 <w:webHidden/>
               </w:rPr>
-              <w:instrText xml:space="preserve"> PAGEREF _Toc426365919 \h </w:instrText>
+              <w:instrText xml:space="preserve"> PAGEREF _Toc449083933 \h </w:instrText>
             </w:r>
             <w:r>
               <w:rPr>
@@ -2259,7 +2257,7 @@
               <w:noProof/>
             </w:rPr>
           </w:pPr>
-          <w:hyperlink w:anchor="_Toc426365920" w:history="1">
+          <w:hyperlink w:anchor="_Toc449083934" w:history="1">
             <w:r>
               <w:rPr>
                 <w:rStyle w:val="Hyperlink"/>
@@ -2286,7 +2284,7 @@
                 <w:noProof/>
                 <w:webHidden/>
               </w:rPr>
-              <w:instrText xml:space="preserve"> PAGEREF _Toc426365920 \h </w:instrText>
+              <w:instrText xml:space="preserve"> PAGEREF _Toc449083934 \h </w:instrText>
             </w:r>
             <w:r>
               <w:rPr>
@@ -2330,7 +2328,7 @@
               <w:szCs w:val="22"/>
             </w:rPr>
           </w:pPr>
-          <w:hyperlink w:anchor="_Toc426365921" w:history="1">
+          <w:hyperlink w:anchor="_Toc449083935" w:history="1">
             <w:r>
               <w:rPr>
                 <w:rStyle w:val="Hyperlink"/>
@@ -2357,7 +2355,7 @@
                 <w:noProof/>
                 <w:webHidden/>
               </w:rPr>
-              <w:instrText xml:space="preserve"> PAGEREF _Toc426365921 \h </w:instrText>
+              <w:instrText xml:space="preserve"> PAGEREF _Toc449083935 \h </w:instrText>
             </w:r>
             <w:r>
               <w:rPr>
@@ -2399,7 +2397,7 @@
               <w:noProof/>
             </w:rPr>
           </w:pPr>
-          <w:hyperlink w:anchor="_Toc426365922" w:history="1">
+          <w:hyperlink w:anchor="_Toc449083936" w:history="1">
             <w:r>
               <w:rPr>
                 <w:rStyle w:val="Hyperlink"/>
@@ -2426,7 +2424,7 @@
                 <w:noProof/>
                 <w:webHidden/>
               </w:rPr>
-              <w:instrText xml:space="preserve"> PAGEREF _Toc426365922 \h </w:instrText>
+              <w:instrText xml:space="preserve"> PAGEREF _Toc449083936 \h </w:instrText>
             </w:r>
             <w:r>
               <w:rPr>
@@ -2468,7 +2466,7 @@
               <w:noProof/>
             </w:rPr>
           </w:pPr>
-          <w:hyperlink w:anchor="_Toc426365923" w:history="1">
+          <w:hyperlink w:anchor="_Toc449083937" w:history="1">
             <w:r>
               <w:rPr>
                 <w:rStyle w:val="Hyperlink"/>
@@ -2495,7 +2493,7 @@
                 <w:noProof/>
                 <w:webHidden/>
               </w:rPr>
-              <w:instrText xml:space="preserve"> PAGEREF _Toc426365923 \h </w:instrText>
+              <w:instrText xml:space="preserve"> PAGEREF _Toc449083937 \h </w:instrText>
             </w:r>
             <w:r>
               <w:rPr>
@@ -2537,7 +2535,7 @@
               <w:noProof/>
             </w:rPr>
           </w:pPr>
-          <w:hyperlink w:anchor="_Toc426365924" w:history="1">
+          <w:hyperlink w:anchor="_Toc449083938" w:history="1">
             <w:r>
               <w:rPr>
                 <w:rStyle w:val="Hyperlink"/>
@@ -2564,7 +2562,7 @@
                 <w:noProof/>
                 <w:webHidden/>
               </w:rPr>
-              <w:instrText xml:space="preserve"> PAGEREF _Toc426365924 \h </w:instrText>
+              <w:instrText xml:space="preserve"> PAGEREF _Toc449083938 \h </w:instrText>
             </w:r>
             <w:r>
               <w:rPr>
@@ -2608,7 +2606,7 @@
               <w:szCs w:val="22"/>
             </w:rPr>
           </w:pPr>
-          <w:hyperlink w:anchor="_Toc426365925" w:history="1">
+          <w:hyperlink w:anchor="_Toc449083939" w:history="1">
             <w:r>
               <w:rPr>
                 <w:rStyle w:val="Hyperlink"/>
@@ -2635,7 +2633,7 @@
                 <w:noProof/>
                 <w:webHidden/>
               </w:rPr>
-              <w:instrText xml:space="preserve"> PAGEREF _Toc426365925 \h </w:instrText>
+              <w:instrText xml:space="preserve"> PAGEREF _Toc449083939 \h </w:instrText>
             </w:r>
             <w:r>
               <w:rPr>
@@ -2677,7 +2675,7 @@
               <w:noProof/>
             </w:rPr>
           </w:pPr>
-          <w:hyperlink w:anchor="_Toc426365926" w:history="1">
+          <w:hyperlink w:anchor="_Toc449083940" w:history="1">
             <w:r>
               <w:rPr>
                 <w:rStyle w:val="Hyperlink"/>
@@ -2704,7 +2702,7 @@
                 <w:noProof/>
                 <w:webHidden/>
               </w:rPr>
-              <w:instrText xml:space="preserve"> PAGEREF _Toc426365926 \h </w:instrText>
+              <w:instrText xml:space="preserve"> PAGEREF _Toc449083940 \h </w:instrText>
             </w:r>
             <w:r>
               <w:rPr>
@@ -2746,7 +2744,7 @@
               <w:noProof/>
             </w:rPr>
           </w:pPr>
-          <w:hyperlink w:anchor="_Toc426365927" w:history="1">
+          <w:hyperlink w:anchor="_Toc449083941" w:history="1">
             <w:r>
               <w:rPr>
                 <w:rStyle w:val="Hyperlink"/>
@@ -2773,7 +2771,7 @@
                 <w:noProof/>
                 <w:webHidden/>
               </w:rPr>
-              <w:instrText xml:space="preserve"> PAGEREF _Toc426365927 \h </w:instrText>
+              <w:instrText xml:space="preserve"> PAGEREF _Toc449083941 \h </w:instrText>
             </w:r>
             <w:r>
               <w:rPr>
@@ -2815,7 +2813,7 @@
               <w:noProof/>
             </w:rPr>
           </w:pPr>
-          <w:hyperlink w:anchor="_Toc426365928" w:history="1">
+          <w:hyperlink w:anchor="_Toc449083942" w:history="1">
             <w:r>
               <w:rPr>
                 <w:rStyle w:val="Hyperlink"/>
@@ -2842,7 +2840,7 @@
                 <w:noProof/>
                 <w:webHidden/>
               </w:rPr>
-              <w:instrText xml:space="preserve"> PAGEREF _Toc426365928 \h </w:instrText>
+              <w:instrText xml:space="preserve"> PAGEREF _Toc449083942 \h </w:instrText>
             </w:r>
             <w:r>
               <w:rPr>
@@ -2884,7 +2882,7 @@
               <w:noProof/>
             </w:rPr>
           </w:pPr>
-          <w:hyperlink w:anchor="_Toc426365929" w:history="1">
+          <w:hyperlink w:anchor="_Toc449083943" w:history="1">
             <w:r>
               <w:rPr>
                 <w:rStyle w:val="Hyperlink"/>
@@ -2911,7 +2909,7 @@
                 <w:noProof/>
                 <w:webHidden/>
               </w:rPr>
-              <w:instrText xml:space="preserve"> PAGEREF _Toc426365929 \h </w:instrText>
+              <w:instrText xml:space="preserve"> PAGEREF _Toc449083943 \h </w:instrText>
             </w:r>
             <w:r>
               <w:rPr>
@@ -2955,7 +2953,7 @@
               <w:szCs w:val="22"/>
             </w:rPr>
           </w:pPr>
-          <w:hyperlink w:anchor="_Toc426365930" w:history="1">
+          <w:hyperlink w:anchor="_Toc449083944" w:history="1">
             <w:r>
               <w:rPr>
                 <w:rStyle w:val="Hyperlink"/>
@@ -2982,7 +2980,7 @@
                 <w:noProof/>
                 <w:webHidden/>
               </w:rPr>
-              <w:instrText xml:space="preserve"> PAGEREF _Toc426365930 \h </w:instrText>
+              <w:instrText xml:space="preserve"> PAGEREF _Toc449083944 \h </w:instrText>
             </w:r>
             <w:r>
               <w:rPr>
@@ -3024,7 +3022,7 @@
               <w:noProof/>
             </w:rPr>
           </w:pPr>
-          <w:hyperlink w:anchor="_Toc426365931" w:history="1">
+          <w:hyperlink w:anchor="_Toc449083945" w:history="1">
             <w:r>
               <w:rPr>
                 <w:rStyle w:val="Hyperlink"/>
@@ -3051,7 +3049,7 @@
                 <w:noProof/>
                 <w:webHidden/>
               </w:rPr>
-              <w:instrText xml:space="preserve"> PAGEREF _Toc426365931 \h </w:instrText>
+              <w:instrText xml:space="preserve"> PAGEREF _Toc449083945 \h </w:instrText>
             </w:r>
             <w:r>
               <w:rPr>
@@ -3093,7 +3091,7 @@
               <w:noProof/>
             </w:rPr>
           </w:pPr>
-          <w:hyperlink w:anchor="_Toc426365932" w:history="1">
+          <w:hyperlink w:anchor="_Toc449083946" w:history="1">
             <w:r>
               <w:rPr>
                 <w:rStyle w:val="Hyperlink"/>
@@ -3120,7 +3118,7 @@
                 <w:noProof/>
                 <w:webHidden/>
               </w:rPr>
-              <w:instrText xml:space="preserve"> PAGEREF _Toc426365932 \h </w:instrText>
+              <w:instrText xml:space="preserve"> PAGEREF _Toc449083946 \h </w:instrText>
             </w:r>
             <w:r>
               <w:rPr>
@@ -3162,7 +3160,7 @@
               <w:noProof/>
             </w:rPr>
           </w:pPr>
-          <w:hyperlink w:anchor="_Toc426365933" w:history="1">
+          <w:hyperlink w:anchor="_Toc449083947" w:history="1">
             <w:r>
               <w:rPr>
                 <w:rStyle w:val="Hyperlink"/>
@@ -3189,7 +3187,7 @@
                 <w:noProof/>
                 <w:webHidden/>
               </w:rPr>
-              <w:instrText xml:space="preserve"> PAGEREF _Toc426365933 \h </w:instrText>
+              <w:instrText xml:space="preserve"> PAGEREF _Toc449083947 \h </w:instrText>
             </w:r>
             <w:r>
               <w:rPr>
@@ -3231,7 +3229,7 @@
               <w:noProof/>
             </w:rPr>
           </w:pPr>
-          <w:hyperlink w:anchor="_Toc426365934" w:history="1">
+          <w:hyperlink w:anchor="_Toc449083948" w:history="1">
             <w:r>
               <w:rPr>
                 <w:rStyle w:val="Hyperlink"/>
@@ -3259,7 +3257,7 @@
                 <w:noProof/>
                 <w:webHidden/>
               </w:rPr>
-              <w:instrText xml:space="preserve"> PAGEREF _Toc426365934 \h </w:instrText>
+              <w:instrText xml:space="preserve"> PAGEREF _Toc449083948 \h </w:instrText>
             </w:r>
             <w:r>
               <w:rPr>
@@ -3280,6 +3278,284 @@
                 <w:webHidden/>
               </w:rPr>
               <w:t>22</w:t>
+            </w:r>
+            <w:r>
+              <w:rPr>
+                <w:noProof/>
+                <w:webHidden/>
+              </w:rPr>
+              <w:fldChar w:fldCharType="end"/>
+            </w:r>
+          </w:hyperlink>
+        </w:p>
+        <w:p>
+          <w:pPr>
+            <w:pStyle w:val="TOC1"/>
+            <w:tabs>
+              <w:tab w:val="right" w:leader="dot" w:pos="9350"/>
+            </w:tabs>
+            <w:rPr>
+              <w:rFonts w:asciiTheme="minorHAnsi" w:eastAsiaTheme="minorEastAsia" w:hAnsiTheme="minorHAnsi" w:cstheme="minorBidi"/>
+              <w:noProof/>
+              <w:sz w:val="22"/>
+              <w:szCs w:val="22"/>
+            </w:rPr>
+          </w:pPr>
+          <w:hyperlink w:anchor="_Toc449083949" w:history="1">
+            <w:r>
+              <w:rPr>
+                <w:rStyle w:val="Hyperlink"/>
+                <w:noProof/>
+              </w:rPr>
+              <w:t>Profiles RNS 2.8.0</w:t>
+            </w:r>
+            <w:r>
+              <w:rPr>
+                <w:noProof/>
+                <w:webHidden/>
+              </w:rPr>
+              <w:tab/>
+            </w:r>
+            <w:r>
+              <w:rPr>
+                <w:noProof/>
+                <w:webHidden/>
+              </w:rPr>
+              <w:fldChar w:fldCharType="begin"/>
+            </w:r>
+            <w:r>
+              <w:rPr>
+                <w:noProof/>
+                <w:webHidden/>
+              </w:rPr>
+              <w:instrText xml:space="preserve"> PAGEREF _Toc449083949 \h </w:instrText>
+            </w:r>
+            <w:r>
+              <w:rPr>
+                <w:noProof/>
+                <w:webHidden/>
+              </w:rPr>
+            </w:r>
+            <w:r>
+              <w:rPr>
+                <w:noProof/>
+                <w:webHidden/>
+              </w:rPr>
+              <w:fldChar w:fldCharType="separate"/>
+            </w:r>
+            <w:r>
+              <w:rPr>
+                <w:noProof/>
+                <w:webHidden/>
+              </w:rPr>
+              <w:t>23</w:t>
+            </w:r>
+            <w:r>
+              <w:rPr>
+                <w:noProof/>
+                <w:webHidden/>
+              </w:rPr>
+              <w:fldChar w:fldCharType="end"/>
+            </w:r>
+          </w:hyperlink>
+        </w:p>
+        <w:p>
+          <w:pPr>
+            <w:pStyle w:val="TOC2"/>
+            <w:tabs>
+              <w:tab w:val="right" w:leader="dot" w:pos="9350"/>
+            </w:tabs>
+            <w:rPr>
+              <w:rFonts w:asciiTheme="minorHAnsi" w:eastAsiaTheme="minorEastAsia" w:hAnsiTheme="minorHAnsi"/>
+              <w:noProof/>
+            </w:rPr>
+          </w:pPr>
+          <w:hyperlink w:anchor="_Toc449083950" w:history="1">
+            <w:r>
+              <w:rPr>
+                <w:rStyle w:val="Hyperlink"/>
+                <w:noProof/>
+              </w:rPr>
+              <w:t>Bug Fixes</w:t>
+            </w:r>
+            <w:r>
+              <w:rPr>
+                <w:noProof/>
+                <w:webHidden/>
+              </w:rPr>
+              <w:tab/>
+            </w:r>
+            <w:r>
+              <w:rPr>
+                <w:noProof/>
+                <w:webHidden/>
+              </w:rPr>
+              <w:fldChar w:fldCharType="begin"/>
+            </w:r>
+            <w:r>
+              <w:rPr>
+                <w:noProof/>
+                <w:webHidden/>
+              </w:rPr>
+              <w:instrText xml:space="preserve"> PAGEREF _Toc449083950 \h </w:instrText>
+            </w:r>
+            <w:r>
+              <w:rPr>
+                <w:noProof/>
+                <w:webHidden/>
+              </w:rPr>
+            </w:r>
+            <w:r>
+              <w:rPr>
+                <w:noProof/>
+                <w:webHidden/>
+              </w:rPr>
+              <w:fldChar w:fldCharType="separate"/>
+            </w:r>
+            <w:r>
+              <w:rPr>
+                <w:noProof/>
+                <w:webHidden/>
+              </w:rPr>
+              <w:t>23</w:t>
+            </w:r>
+            <w:r>
+              <w:rPr>
+                <w:noProof/>
+                <w:webHidden/>
+              </w:rPr>
+              <w:fldChar w:fldCharType="end"/>
+            </w:r>
+          </w:hyperlink>
+        </w:p>
+        <w:p>
+          <w:pPr>
+            <w:pStyle w:val="TOC2"/>
+            <w:tabs>
+              <w:tab w:val="right" w:leader="dot" w:pos="9350"/>
+            </w:tabs>
+            <w:rPr>
+              <w:rFonts w:asciiTheme="minorHAnsi" w:eastAsiaTheme="minorEastAsia" w:hAnsiTheme="minorHAnsi"/>
+              <w:noProof/>
+            </w:rPr>
+          </w:pPr>
+          <w:hyperlink w:anchor="_Toc449083951" w:history="1">
+            <w:r>
+              <w:rPr>
+                <w:rStyle w:val="Hyperlink"/>
+                <w:noProof/>
+              </w:rPr>
+              <w:t>What’s New</w:t>
+            </w:r>
+            <w:r>
+              <w:rPr>
+                <w:noProof/>
+                <w:webHidden/>
+              </w:rPr>
+              <w:tab/>
+            </w:r>
+            <w:r>
+              <w:rPr>
+                <w:noProof/>
+                <w:webHidden/>
+              </w:rPr>
+              <w:fldChar w:fldCharType="begin"/>
+            </w:r>
+            <w:r>
+              <w:rPr>
+                <w:noProof/>
+                <w:webHidden/>
+              </w:rPr>
+              <w:instrText xml:space="preserve"> PAGEREF _Toc449083951 \h </w:instrText>
+            </w:r>
+            <w:r>
+              <w:rPr>
+                <w:noProof/>
+                <w:webHidden/>
+              </w:rPr>
+            </w:r>
+            <w:r>
+              <w:rPr>
+                <w:noProof/>
+                <w:webHidden/>
+              </w:rPr>
+              <w:fldChar w:fldCharType="separate"/>
+            </w:r>
+            <w:r>
+              <w:rPr>
+                <w:noProof/>
+                <w:webHidden/>
+              </w:rPr>
+              <w:t>23</w:t>
+            </w:r>
+            <w:r>
+              <w:rPr>
+                <w:noProof/>
+                <w:webHidden/>
+              </w:rPr>
+              <w:fldChar w:fldCharType="end"/>
+            </w:r>
+          </w:hyperlink>
+        </w:p>
+        <w:p>
+          <w:pPr>
+            <w:pStyle w:val="TOC2"/>
+            <w:tabs>
+              <w:tab w:val="right" w:leader="dot" w:pos="9350"/>
+            </w:tabs>
+            <w:rPr>
+              <w:rFonts w:asciiTheme="minorHAnsi" w:eastAsiaTheme="minorEastAsia" w:hAnsiTheme="minorHAnsi"/>
+              <w:noProof/>
+            </w:rPr>
+          </w:pPr>
+          <w:hyperlink w:anchor="_Toc449083952" w:history="1">
+            <w:r>
+              <w:rPr>
+                <w:rStyle w:val="Hyperlink"/>
+                <w:noProof/>
+              </w:rPr>
+              <w:t>Database Changes</w:t>
+            </w:r>
+            <w:r>
+              <w:rPr>
+                <w:noProof/>
+                <w:webHidden/>
+              </w:rPr>
+              <w:tab/>
+            </w:r>
+            <w:r>
+              <w:rPr>
+                <w:noProof/>
+                <w:webHidden/>
+              </w:rPr>
+              <w:fldChar w:fldCharType="begin"/>
+            </w:r>
+            <w:r>
+              <w:rPr>
+                <w:noProof/>
+                <w:webHidden/>
+              </w:rPr>
+              <w:instrText xml:space="preserve"> PAGEREF _Toc449083952 \h </w:instrText>
+            </w:r>
+            <w:r>
+              <w:rPr>
+                <w:noProof/>
+                <w:webHidden/>
+              </w:rPr>
+            </w:r>
+            <w:r>
+              <w:rPr>
+                <w:noProof/>
+                <w:webHidden/>
+              </w:rPr>
+              <w:fldChar w:fldCharType="separate"/>
+            </w:r>
+            <w:r>
+              <w:rPr>
+                <w:noProof/>
+                <w:webHidden/>
+              </w:rPr>
+              <w:t>23</w:t>
             </w:r>
             <w:r>
               <w:rPr>
@@ -3327,8 +3603,8 @@
       <w:pPr>
         <w:pStyle w:val="Heading1"/>
       </w:pPr>
-      <w:bookmarkStart w:id="1" w:name="_Toc426365891"/>
-      <w:bookmarkStart w:id="2" w:name="_Toc295078070"/>
+      <w:bookmarkStart w:id="0" w:name="_Toc295078070"/>
+      <w:bookmarkStart w:id="1" w:name="_Toc449083905"/>
       <w:r>
         <w:lastRenderedPageBreak/>
         <w:t>Profiles RNS Beta</w:t>
@@ -3347,12 +3623,12 @@
       <w:pPr>
         <w:pStyle w:val="Heading2"/>
       </w:pPr>
-      <w:bookmarkStart w:id="3" w:name="_Toc426365892"/>
+      <w:bookmarkStart w:id="2" w:name="_Toc449083906"/>
       <w:r>
         <w:t>Known Issues</w:t>
       </w:r>
+      <w:bookmarkEnd w:id="0"/>
       <w:bookmarkEnd w:id="2"/>
-      <w:bookmarkEnd w:id="3"/>
     </w:p>
     <w:p>
       <w:pPr>
@@ -3580,30 +3856,74 @@
       <w:pPr>
         <w:pStyle w:val="Heading1"/>
       </w:pPr>
-      <w:bookmarkStart w:id="4" w:name="_Toc426365893"/>
+      <w:bookmarkStart w:id="3" w:name="_Toc449083907"/>
       <w:r>
         <w:lastRenderedPageBreak/>
         <w:t>Profiles RNS 1.0.0</w:t>
       </w:r>
+      <w:bookmarkEnd w:id="3"/>
+    </w:p>
+    <w:p>
+      <w:r>
+        <w:t>Release Date: June 1, 2012</w:t>
+      </w:r>
+    </w:p>
+    <w:p>
+      <w:r>
+        <w:t>Five release candidates were made available leading up to the final version of the software.</w:t>
+      </w:r>
+    </w:p>
+    <w:p>
+      <w:pPr>
+        <w:pStyle w:val="Heading2"/>
+      </w:pPr>
+      <w:bookmarkStart w:id="4" w:name="_Toc449083908"/>
+      <w:r>
+        <w:t>What’s New</w:t>
+      </w:r>
       <w:bookmarkEnd w:id="4"/>
     </w:p>
     <w:p>
       <w:r>
-        <w:t>Release Date: June 1, 2012</w:t>
-      </w:r>
-    </w:p>
-    <w:p>
-      <w:r>
-        <w:t>Five release candidates were made available leading up to the final version of the software.</w:t>
-      </w:r>
+        <w:t xml:space="preserve">1. </w:t>
+      </w:r>
+      <w:r>
+        <w:t>The software was completely rewritten as a Semantic Web application using the VIVO ontology.</w:t>
+      </w:r>
+    </w:p>
+    <w:p>
+      <w:r>
+        <w:t xml:space="preserve">2. </w:t>
+      </w:r>
+      <w:r>
+        <w:t>The database was reorganized using schemas to group related objects.</w:t>
+      </w:r>
+    </w:p>
+    <w:p>
+      <w:pPr>
+        <w:rPr>
+          <w:rFonts w:cs="Arial"/>
+        </w:rPr>
+      </w:pPr>
+      <w:r>
+        <w:t xml:space="preserve">3. </w:t>
+      </w:r>
+      <w:r>
+        <w:t>The website was divided into a Framework, extended by Applications and Modules, and RESTful URLs were added.</w:t>
+      </w:r>
+    </w:p>
+    <w:p>
+      <w:pPr>
+        <w:spacing w:after="0" w:line="240" w:lineRule="auto"/>
+      </w:pPr>
     </w:p>
     <w:p>
       <w:pPr>
         <w:pStyle w:val="Heading2"/>
       </w:pPr>
-      <w:bookmarkStart w:id="5" w:name="_Toc426365894"/>
-      <w:r>
-        <w:t>What’s New</w:t>
+      <w:bookmarkStart w:id="5" w:name="_Toc449083909"/>
+      <w:r>
+        <w:t>Known Issues</w:t>
       </w:r>
       <w:bookmarkEnd w:id="5"/>
     </w:p>
@@ -3612,71 +3932,27 @@
         <w:t xml:space="preserve">1. </w:t>
       </w:r>
       <w:r>
-        <w:t>The software was completely rewritten as a Semantic Web application using the VIVO ontology.</w:t>
-      </w:r>
-    </w:p>
-    <w:p>
-      <w:r>
-        <w:t xml:space="preserve">2. </w:t>
-      </w:r>
-      <w:r>
-        <w:t>The database was reorganized using schemas to group related objects.</w:t>
-      </w:r>
-    </w:p>
-    <w:p>
-      <w:pPr>
+        <w:t>There are no default front-end editing tools to add/modify content for arbitrary classes and properties. The only editing modules are custom ones for person profiles. Data for any class/property can still be loaded through back-end processes.</w:t>
+      </w:r>
+    </w:p>
+    <w:p>
+      <w:pPr>
+        <w:spacing w:after="0" w:line="240" w:lineRule="auto"/>
         <w:rPr>
           <w:rFonts w:cs="Arial"/>
         </w:rPr>
       </w:pPr>
-      <w:r>
-        <w:t xml:space="preserve">3. </w:t>
-      </w:r>
-      <w:r>
-        <w:t>The website was divided into a Framework, extended by Applications and Modules, and RESTful URLs were added.</w:t>
-      </w:r>
-    </w:p>
-    <w:p>
-      <w:pPr>
-        <w:spacing w:after="0" w:line="240" w:lineRule="auto"/>
-      </w:pPr>
-    </w:p>
-    <w:p>
-      <w:pPr>
-        <w:pStyle w:val="Heading2"/>
-      </w:pPr>
-      <w:bookmarkStart w:id="6" w:name="_Toc426365895"/>
-      <w:r>
-        <w:t>Known Issues</w:t>
-      </w:r>
-      <w:bookmarkEnd w:id="6"/>
-    </w:p>
-    <w:p>
-      <w:r>
-        <w:t xml:space="preserve">1. </w:t>
-      </w:r>
-      <w:r>
-        <w:t>There are no default front-end editing tools to add/modify content for arbitrary classes and properties. The only editing modules are custom ones for person profiles. Data for any class/property can still be loaded through back-end processes.</w:t>
-      </w:r>
-    </w:p>
-    <w:p>
-      <w:pPr>
-        <w:spacing w:after="0" w:line="240" w:lineRule="auto"/>
+    </w:p>
+    <w:p>
+      <w:pPr>
         <w:rPr>
           <w:rFonts w:cs="Arial"/>
         </w:rPr>
       </w:pPr>
-    </w:p>
-    <w:p>
-      <w:pPr>
+      <w:r>
         <w:rPr>
           <w:rFonts w:cs="Arial"/>
         </w:rPr>
-      </w:pPr>
-      <w:r>
-        <w:rPr>
-          <w:rFonts w:cs="Arial"/>
-        </w:rPr>
         <w:br w:type="page"/>
       </w:r>
     </w:p>
@@ -3684,36 +3960,36 @@
       <w:pPr>
         <w:pStyle w:val="Heading1"/>
       </w:pPr>
-      <w:bookmarkStart w:id="7" w:name="_Toc426365896"/>
+      <w:bookmarkStart w:id="6" w:name="_Toc449083910"/>
       <w:r>
         <w:lastRenderedPageBreak/>
         <w:t>Profiles RNS 1.0.1</w:t>
       </w:r>
+      <w:bookmarkEnd w:id="6"/>
+    </w:p>
+    <w:p>
+      <w:pPr>
+        <w:spacing w:after="0" w:line="240" w:lineRule="auto"/>
+      </w:pPr>
+      <w:r>
+        <w:t xml:space="preserve">Release Date: July </w:t>
+      </w:r>
+      <w:r>
+        <w:t>3</w:t>
+      </w:r>
+      <w:r>
+        <w:t>, 2012</w:t>
+      </w:r>
+    </w:p>
+    <w:p>
+      <w:pPr>
+        <w:pStyle w:val="Heading2"/>
+      </w:pPr>
+      <w:bookmarkStart w:id="7" w:name="_Toc449083911"/>
+      <w:r>
+        <w:t>What’s New</w:t>
+      </w:r>
       <w:bookmarkEnd w:id="7"/>
-    </w:p>
-    <w:p>
-      <w:pPr>
-        <w:spacing w:after="0" w:line="240" w:lineRule="auto"/>
-      </w:pPr>
-      <w:r>
-        <w:t xml:space="preserve">Release Date: July </w:t>
-      </w:r>
-      <w:r>
-        <w:t>3</w:t>
-      </w:r>
-      <w:r>
-        <w:t>, 2012</w:t>
-      </w:r>
-    </w:p>
-    <w:p>
-      <w:pPr>
-        <w:pStyle w:val="Heading2"/>
-      </w:pPr>
-      <w:bookmarkStart w:id="8" w:name="_Toc426365897"/>
-      <w:r>
-        <w:t>What’s New</w:t>
-      </w:r>
-      <w:bookmarkEnd w:id="8"/>
     </w:p>
     <w:p>
       <w:r>
@@ -3860,39 +4136,39 @@
       <w:pPr>
         <w:pStyle w:val="Heading1"/>
       </w:pPr>
-      <w:bookmarkStart w:id="9" w:name="_Toc426365898"/>
+      <w:bookmarkStart w:id="8" w:name="_Toc449083912"/>
       <w:r>
         <w:lastRenderedPageBreak/>
         <w:t>Profiles RNS 1.0.2</w:t>
       </w:r>
+      <w:bookmarkEnd w:id="8"/>
+    </w:p>
+    <w:p>
+      <w:pPr>
+        <w:spacing w:after="0" w:line="240" w:lineRule="auto"/>
+      </w:pPr>
+      <w:r>
+        <w:t>Release Date: August</w:t>
+      </w:r>
+      <w:r>
+        <w:t xml:space="preserve"> </w:t>
+      </w:r>
+      <w:r>
+        <w:t>21</w:t>
+      </w:r>
+      <w:r>
+        <w:t>, 2012</w:t>
+      </w:r>
+    </w:p>
+    <w:p>
+      <w:pPr>
+        <w:pStyle w:val="Heading2"/>
+      </w:pPr>
+      <w:bookmarkStart w:id="9" w:name="_Toc449083913"/>
+      <w:r>
+        <w:t>Bug Fixes</w:t>
+      </w:r>
       <w:bookmarkEnd w:id="9"/>
-    </w:p>
-    <w:p>
-      <w:pPr>
-        <w:spacing w:after="0" w:line="240" w:lineRule="auto"/>
-      </w:pPr>
-      <w:r>
-        <w:t>Release Date: August</w:t>
-      </w:r>
-      <w:r>
-        <w:t xml:space="preserve"> </w:t>
-      </w:r>
-      <w:r>
-        <w:t>21</w:t>
-      </w:r>
-      <w:r>
-        <w:t>, 2012</w:t>
-      </w:r>
-    </w:p>
-    <w:p>
-      <w:pPr>
-        <w:pStyle w:val="Heading2"/>
-      </w:pPr>
-      <w:bookmarkStart w:id="10" w:name="_Toc426365899"/>
-      <w:r>
-        <w:t>Bug Fixes</w:t>
-      </w:r>
-      <w:bookmarkEnd w:id="10"/>
     </w:p>
     <w:p>
       <w:pPr>
@@ -4226,11 +4502,11 @@
         <w:pStyle w:val="Heading2"/>
         <w:spacing w:after="120" w:line="240" w:lineRule="auto"/>
       </w:pPr>
-      <w:bookmarkStart w:id="11" w:name="_Toc426365900"/>
+      <w:bookmarkStart w:id="10" w:name="_Toc449083914"/>
       <w:r>
         <w:t>What’s New</w:t>
       </w:r>
-      <w:bookmarkEnd w:id="11"/>
+      <w:bookmarkEnd w:id="10"/>
     </w:p>
     <w:p>
       <w:pPr>
@@ -4466,30 +4742,30 @@
       <w:pPr>
         <w:pStyle w:val="Heading1"/>
       </w:pPr>
-      <w:bookmarkStart w:id="12" w:name="_Toc426365901"/>
+      <w:bookmarkStart w:id="11" w:name="_Toc449083915"/>
       <w:r>
         <w:lastRenderedPageBreak/>
         <w:t>Profiles RNS 1.0.3</w:t>
       </w:r>
+      <w:bookmarkEnd w:id="11"/>
+    </w:p>
+    <w:p>
+      <w:pPr>
+        <w:spacing w:after="0" w:line="240" w:lineRule="auto"/>
+      </w:pPr>
+      <w:r>
+        <w:t>Release Date: March 11, 2013</w:t>
+      </w:r>
+    </w:p>
+    <w:p>
+      <w:pPr>
+        <w:pStyle w:val="Heading2"/>
+      </w:pPr>
+      <w:bookmarkStart w:id="12" w:name="_Toc449083916"/>
+      <w:r>
+        <w:t>Bug Fixes</w:t>
+      </w:r>
       <w:bookmarkEnd w:id="12"/>
-    </w:p>
-    <w:p>
-      <w:pPr>
-        <w:spacing w:after="0" w:line="240" w:lineRule="auto"/>
-      </w:pPr>
-      <w:r>
-        <w:t>Release Date: March 11, 2013</w:t>
-      </w:r>
-    </w:p>
-    <w:p>
-      <w:pPr>
-        <w:pStyle w:val="Heading2"/>
-      </w:pPr>
-      <w:bookmarkStart w:id="13" w:name="_Toc426365902"/>
-      <w:r>
-        <w:t>Bug Fixes</w:t>
-      </w:r>
-      <w:bookmarkEnd w:id="13"/>
     </w:p>
     <w:p>
       <w:pPr>
@@ -5089,11 +5365,11 @@
         <w:pStyle w:val="Heading2"/>
         <w:spacing w:after="120" w:line="240" w:lineRule="auto"/>
       </w:pPr>
-      <w:bookmarkStart w:id="14" w:name="_Toc426365903"/>
+      <w:bookmarkStart w:id="13" w:name="_Toc449083917"/>
       <w:r>
         <w:t>What’s New</w:t>
       </w:r>
-      <w:bookmarkEnd w:id="14"/>
+      <w:bookmarkEnd w:id="13"/>
     </w:p>
     <w:p>
       <w:pPr>
@@ -5374,11 +5650,11 @@
         <w:pStyle w:val="Heading2"/>
         <w:spacing w:after="120" w:line="240" w:lineRule="auto"/>
       </w:pPr>
-      <w:bookmarkStart w:id="15" w:name="_Toc426365904"/>
+      <w:bookmarkStart w:id="14" w:name="_Toc449083918"/>
       <w:r>
         <w:t>Database Changes</w:t>
       </w:r>
-      <w:bookmarkEnd w:id="15"/>
+      <w:bookmarkEnd w:id="14"/>
     </w:p>
     <w:p>
       <w:pPr>
@@ -7288,12 +7564,12 @@
       <w:pPr>
         <w:pStyle w:val="Heading1"/>
       </w:pPr>
-      <w:bookmarkStart w:id="16" w:name="_Toc426365905"/>
+      <w:bookmarkStart w:id="15" w:name="_Toc449083919"/>
       <w:r>
         <w:lastRenderedPageBreak/>
         <w:t>Profiles RNS 1.0.4</w:t>
       </w:r>
-      <w:bookmarkEnd w:id="16"/>
+      <w:bookmarkEnd w:id="15"/>
     </w:p>
     <w:p>
       <w:pPr>
@@ -7346,11 +7622,11 @@
       <w:pPr>
         <w:pStyle w:val="Heading2"/>
       </w:pPr>
-      <w:bookmarkStart w:id="17" w:name="_Toc426365906"/>
+      <w:bookmarkStart w:id="16" w:name="_Toc449083920"/>
       <w:r>
         <w:t>Bug Fixes</w:t>
       </w:r>
-      <w:bookmarkEnd w:id="17"/>
+      <w:bookmarkEnd w:id="16"/>
     </w:p>
     <w:p>
       <w:pPr>
@@ -7711,11 +7987,11 @@
         <w:pStyle w:val="Heading2"/>
         <w:spacing w:after="120" w:line="240" w:lineRule="auto"/>
       </w:pPr>
-      <w:bookmarkStart w:id="18" w:name="_Toc426365907"/>
+      <w:bookmarkStart w:id="17" w:name="_Toc449083921"/>
       <w:r>
         <w:t>What’s New</w:t>
       </w:r>
-      <w:bookmarkEnd w:id="18"/>
+      <w:bookmarkEnd w:id="17"/>
     </w:p>
     <w:p>
       <w:pPr>
@@ -7849,11 +8125,11 @@
         <w:pStyle w:val="Heading2"/>
         <w:spacing w:after="120" w:line="240" w:lineRule="auto"/>
       </w:pPr>
-      <w:bookmarkStart w:id="19" w:name="_Toc426365908"/>
+      <w:bookmarkStart w:id="18" w:name="_Toc449083922"/>
       <w:r>
         <w:t>Database Changes</w:t>
       </w:r>
-      <w:bookmarkEnd w:id="19"/>
+      <w:bookmarkEnd w:id="18"/>
     </w:p>
     <w:p>
       <w:pPr>
@@ -8062,12 +8338,12 @@
       <w:pPr>
         <w:pStyle w:val="Heading1"/>
       </w:pPr>
-      <w:bookmarkStart w:id="20" w:name="_Toc426365909"/>
+      <w:bookmarkStart w:id="19" w:name="_Toc449083923"/>
       <w:r>
         <w:lastRenderedPageBreak/>
         <w:t>Profiles RNS 2.0.0</w:t>
       </w:r>
-      <w:bookmarkEnd w:id="20"/>
+      <w:bookmarkEnd w:id="19"/>
     </w:p>
     <w:p>
       <w:r>
@@ -8094,10 +8370,83 @@
       <w:pPr>
         <w:pStyle w:val="Heading2"/>
       </w:pPr>
-      <w:bookmarkStart w:id="21" w:name="_Toc426365910"/>
+      <w:bookmarkStart w:id="20" w:name="_Toc449083924"/>
       <w:r>
         <w:t>Bug Fixes</w:t>
       </w:r>
+      <w:bookmarkEnd w:id="20"/>
+      <w:r>
+        <w:t xml:space="preserve"> </w:t>
+      </w:r>
+    </w:p>
+    <w:p>
+      <w:r>
+        <w:t xml:space="preserve">1. &amp; symbol incorrectly displayed on concept categories page </w:t>
+      </w:r>
+    </w:p>
+    <w:p>
+      <w:r>
+        <w:t xml:space="preserve">2. </w:t>
+      </w:r>
+      <w:proofErr w:type="gramStart"/>
+      <w:r>
+        <w:t>xml</w:t>
+      </w:r>
+      <w:proofErr w:type="gramEnd"/>
+      <w:r>
+        <w:t xml:space="preserve"> for publications being pulled from disambiguation server multiple times </w:t>
+      </w:r>
+    </w:p>
+    <w:p>
+      <w:r>
+        <w:t xml:space="preserve">3. Exceptions caused by exact search </w:t>
+      </w:r>
+      <w:proofErr w:type="spellStart"/>
+      <w:r>
+        <w:t>paramater</w:t>
+      </w:r>
+      <w:proofErr w:type="spellEnd"/>
+      <w:r>
+        <w:t xml:space="preserve"> not being passed correctly </w:t>
+      </w:r>
+    </w:p>
+    <w:p>
+      <w:r>
+        <w:t xml:space="preserve">4. </w:t>
+      </w:r>
+      <w:proofErr w:type="spellStart"/>
+      <w:r>
+        <w:t>Profile.Import.Beta.loadData</w:t>
+      </w:r>
+      <w:proofErr w:type="spellEnd"/>
+      <w:r>
+        <w:t xml:space="preserve"> uses </w:t>
+      </w:r>
+      <w:proofErr w:type="spellStart"/>
+      <w:r>
+        <w:t>personID</w:t>
+      </w:r>
+      <w:proofErr w:type="spellEnd"/>
+      <w:r>
+        <w:t xml:space="preserve"> not </w:t>
+      </w:r>
+      <w:proofErr w:type="spellStart"/>
+      <w:r>
+        <w:t>internalusername</w:t>
+      </w:r>
+      <w:proofErr w:type="spellEnd"/>
+      <w:r>
+        <w:t xml:space="preserve"> </w:t>
+      </w:r>
+    </w:p>
+    <w:p>
+      <w:pPr>
+        <w:pStyle w:val="Heading2"/>
+      </w:pPr>
+      <w:bookmarkStart w:id="21" w:name="_Toc449083925"/>
+      <w:r>
+        <w:t>What’s New</w:t>
+      </w:r>
       <w:bookmarkEnd w:id="21"/>
       <w:r>
         <w:t xml:space="preserve"> </w:t>
@@ -8105,130 +8454,83 @@
     </w:p>
     <w:p>
       <w:r>
-        <w:t xml:space="preserve">1. &amp; symbol incorrectly displayed on concept categories page </w:t>
-      </w:r>
-    </w:p>
-    <w:p>
-      <w:r>
-        <w:t xml:space="preserve">2. </w:t>
+        <w:t xml:space="preserve">1. </w:t>
+      </w:r>
+      <w:proofErr w:type="spellStart"/>
+      <w:r>
+        <w:t>OpenSocial</w:t>
+      </w:r>
+      <w:proofErr w:type="spellEnd"/>
+      <w:r>
+        <w:t xml:space="preserve"> Support </w:t>
+      </w:r>
+    </w:p>
+    <w:p>
+      <w:r>
+        <w:t xml:space="preserve">2. Search Engine Optimizations </w:t>
+      </w:r>
+    </w:p>
+    <w:p>
+      <w:r>
+        <w:t xml:space="preserve">3. Upgraded project and solution files to Visual Studio 2010 </w:t>
+      </w:r>
+    </w:p>
+    <w:p>
+      <w:pPr>
+        <w:pStyle w:val="Heading2"/>
+      </w:pPr>
+      <w:bookmarkStart w:id="22" w:name="_Toc449083926"/>
+      <w:r>
+        <w:t>Database Changes</w:t>
+      </w:r>
+      <w:bookmarkEnd w:id="22"/>
+      <w:r>
+        <w:t xml:space="preserve"> </w:t>
+      </w:r>
+    </w:p>
+    <w:p>
+      <w:r>
+        <w:t xml:space="preserve">1. Schema file split from single file to one file per object in GitHub to better take advantage of source control. This does not affect the release distribution. </w:t>
+      </w:r>
+    </w:p>
+    <w:p>
+      <w:r>
+        <w:t xml:space="preserve">2. [ORNG.] – Schema and added </w:t>
+      </w:r>
+    </w:p>
+    <w:p>
+      <w:r>
+        <w:t>3. [</w:t>
+      </w:r>
+      <w:proofErr w:type="spellStart"/>
+      <w:r>
+        <w:t>Profile.Import</w:t>
+      </w:r>
+      <w:proofErr w:type="spellEnd"/>
+      <w:r>
+        <w:t>]</w:t>
       </w:r>
       <w:proofErr w:type="gramStart"/>
       <w:r>
-        <w:t>xml</w:t>
-      </w:r>
+        <w:t>.[</w:t>
+      </w:r>
+      <w:proofErr w:type="spellStart"/>
       <w:proofErr w:type="gramEnd"/>
       <w:r>
-        <w:t xml:space="preserve"> for publications being pulled from disambiguation server multiple times </w:t>
-      </w:r>
-    </w:p>
-    <w:p>
-      <w:r>
-        <w:t xml:space="preserve">3. Exceptions caused by exact search </w:t>
-      </w:r>
-      <w:proofErr w:type="spellStart"/>
-      <w:r>
-        <w:t>paramater</w:t>
-      </w:r>
-      <w:proofErr w:type="spellEnd"/>
-      <w:r>
-        <w:t xml:space="preserve"> not being passed correctly </w:t>
-      </w:r>
-    </w:p>
-    <w:p>
-      <w:r>
-        <w:t xml:space="preserve">4. </w:t>
-      </w:r>
-      <w:proofErr w:type="spellStart"/>
-      <w:r>
-        <w:t>Profile.Import.Beta.loadData</w:t>
-      </w:r>
-      <w:proofErr w:type="spellEnd"/>
-      <w:r>
-        <w:t xml:space="preserve"> uses </w:t>
-      </w:r>
-      <w:proofErr w:type="spellStart"/>
-      <w:r>
-        <w:t>personID</w:t>
-      </w:r>
-      <w:proofErr w:type="spellEnd"/>
-      <w:r>
-        <w:t xml:space="preserve"> not </w:t>
-      </w:r>
-      <w:proofErr w:type="spellStart"/>
-      <w:r>
-        <w:t>internalusername</w:t>
-      </w:r>
-      <w:proofErr w:type="spellEnd"/>
-      <w:r>
-        <w:t xml:space="preserve"> </w:t>
-      </w:r>
-    </w:p>
-    <w:p>
-      <w:pPr>
-        <w:pStyle w:val="Heading2"/>
-      </w:pPr>
-      <w:bookmarkStart w:id="22" w:name="_Toc426365911"/>
-      <w:r>
-        <w:t>What’s New</w:t>
-      </w:r>
-      <w:bookmarkEnd w:id="22"/>
-      <w:r>
-        <w:t xml:space="preserve"> </w:t>
-      </w:r>
-    </w:p>
-    <w:p>
-      <w:r>
-        <w:t xml:space="preserve">1. </w:t>
-      </w:r>
-      <w:proofErr w:type="spellStart"/>
-      <w:r>
-        <w:t>OpenSocial</w:t>
-      </w:r>
-      <w:proofErr w:type="spellEnd"/>
-      <w:r>
-        <w:t xml:space="preserve"> Support </w:t>
-      </w:r>
-    </w:p>
-    <w:p>
-      <w:r>
-        <w:t xml:space="preserve">2. Search Engine Optimizations </w:t>
-      </w:r>
-    </w:p>
-    <w:p>
-      <w:r>
-        <w:t xml:space="preserve">3. Upgraded project and solution files to Visual Studio 2010 </w:t>
-      </w:r>
-    </w:p>
-    <w:p>
-      <w:pPr>
-        <w:pStyle w:val="Heading2"/>
-      </w:pPr>
-      <w:bookmarkStart w:id="23" w:name="_Toc426365912"/>
-      <w:r>
-        <w:t>Database Changes</w:t>
-      </w:r>
-      <w:bookmarkEnd w:id="23"/>
-      <w:r>
-        <w:t xml:space="preserve"> </w:t>
-      </w:r>
-    </w:p>
-    <w:p>
-      <w:r>
-        <w:t xml:space="preserve">1. Schema file split from single file to one file per object in GitHub to better take advantage of source control. This does not affect the release distribution. </w:t>
-      </w:r>
-    </w:p>
-    <w:p>
-      <w:r>
-        <w:t xml:space="preserve">2. [ORNG.] – Schema and added </w:t>
-      </w:r>
-    </w:p>
-    <w:p>
-      <w:r>
-        <w:t>3. [</w:t>
-      </w:r>
-      <w:proofErr w:type="spellStart"/>
-      <w:r>
-        <w:t>Profile.Import</w:t>
+        <w:t>Beta.LoadData</w:t>
+      </w:r>
+      <w:proofErr w:type="spellEnd"/>
+      <w:r>
+        <w:t xml:space="preserve">] – Minor bug fix </w:t>
+      </w:r>
+    </w:p>
+    <w:p>
+      <w:r>
+        <w:t>4. [</w:t>
+      </w:r>
+      <w:proofErr w:type="spellStart"/>
+      <w:r>
+        <w:t>Profile.Data</w:t>
       </w:r>
       <w:proofErr w:type="spellEnd"/>
       <w:r>
@@ -8241,32 +8543,6 @@
       <w:proofErr w:type="spellStart"/>
       <w:proofErr w:type="gramEnd"/>
       <w:r>
-        <w:t>Beta.LoadData</w:t>
-      </w:r>
-      <w:proofErr w:type="spellEnd"/>
-      <w:r>
-        <w:t xml:space="preserve">] – Minor bug fix </w:t>
-      </w:r>
-    </w:p>
-    <w:p>
-      <w:r>
-        <w:t>4. [</w:t>
-      </w:r>
-      <w:proofErr w:type="spellStart"/>
-      <w:r>
-        <w:t>Profile.Data</w:t>
-      </w:r>
-      <w:proofErr w:type="spellEnd"/>
-      <w:r>
-        <w:t>]</w:t>
-      </w:r>
-      <w:proofErr w:type="gramStart"/>
-      <w:r>
-        <w:t>.[</w:t>
-      </w:r>
-      <w:proofErr w:type="spellStart"/>
-      <w:proofErr w:type="gramEnd"/>
-      <w:r>
         <w:t>Publication.PubMed.GetAllPMIDs</w:t>
       </w:r>
       <w:proofErr w:type="spellEnd"/>
@@ -8281,77 +8557,77 @@
       <w:pPr>
         <w:pStyle w:val="Heading1"/>
       </w:pPr>
-      <w:bookmarkStart w:id="24" w:name="_Toc426365913"/>
+      <w:bookmarkStart w:id="23" w:name="_Toc449083927"/>
       <w:r>
         <w:lastRenderedPageBreak/>
         <w:t>Profiles RNS 2.1.0</w:t>
       </w:r>
+      <w:bookmarkEnd w:id="23"/>
+    </w:p>
+    <w:p>
+      <w:r>
+        <w:t>Release Date: July 25</w:t>
+      </w:r>
+      <w:r>
+        <w:t>,</w:t>
+      </w:r>
+      <w:r>
+        <w:rPr>
+          <w:vertAlign w:val="superscript"/>
+        </w:rPr>
+        <w:t xml:space="preserve"> </w:t>
+      </w:r>
+      <w:r>
+        <w:t>2014</w:t>
+      </w:r>
+    </w:p>
+    <w:p>
+      <w:pPr>
+        <w:pStyle w:val="Heading2"/>
+      </w:pPr>
+      <w:bookmarkStart w:id="24" w:name="_Toc449083928"/>
+      <w:r>
+        <w:t>Bug Fixes</w:t>
+      </w:r>
       <w:bookmarkEnd w:id="24"/>
     </w:p>
     <w:p>
       <w:r>
-        <w:t>Release Date: July 25</w:t>
-      </w:r>
-      <w:r>
-        <w:t>,</w:t>
-      </w:r>
-      <w:r>
-        <w:rPr>
-          <w:vertAlign w:val="superscript"/>
-        </w:rPr>
-        <w:t xml:space="preserve"> </w:t>
-      </w:r>
-      <w:r>
-        <w:t>2014</w:t>
+        <w:t xml:space="preserve">1. New </w:t>
+      </w:r>
+      <w:proofErr w:type="spellStart"/>
+      <w:r>
+        <w:t>xslt</w:t>
+      </w:r>
+      <w:proofErr w:type="spellEnd"/>
+      <w:r>
+        <w:t xml:space="preserve"> for display of Awards and Honors</w:t>
+      </w:r>
+    </w:p>
+    <w:p>
+      <w:r>
+        <w:t>2. Fix for why? Links not displaying on Chrome.</w:t>
+      </w:r>
+    </w:p>
+    <w:p>
+      <w:r>
+        <w:t>3. Fix to “See All” link on concept pages</w:t>
+      </w:r>
+    </w:p>
+    <w:p>
+      <w:r>
+        <w:t>4. Minor database fixes, see below for details.</w:t>
       </w:r>
     </w:p>
     <w:p>
       <w:pPr>
         <w:pStyle w:val="Heading2"/>
       </w:pPr>
-      <w:bookmarkStart w:id="25" w:name="_Toc426365914"/>
-      <w:r>
-        <w:t>Bug Fixes</w:t>
+      <w:bookmarkStart w:id="25" w:name="_Toc449083929"/>
+      <w:r>
+        <w:t>What’s New</w:t>
       </w:r>
       <w:bookmarkEnd w:id="25"/>
-    </w:p>
-    <w:p>
-      <w:r>
-        <w:t xml:space="preserve">1. New </w:t>
-      </w:r>
-      <w:proofErr w:type="spellStart"/>
-      <w:r>
-        <w:t>xslt</w:t>
-      </w:r>
-      <w:proofErr w:type="spellEnd"/>
-      <w:r>
-        <w:t xml:space="preserve"> for display of Awards and Honors</w:t>
-      </w:r>
-    </w:p>
-    <w:p>
-      <w:r>
-        <w:t>2. Fix for why? Links not displaying on Chrome.</w:t>
-      </w:r>
-    </w:p>
-    <w:p>
-      <w:r>
-        <w:t>3. Fix to “See All” link on concept pages</w:t>
-      </w:r>
-    </w:p>
-    <w:p>
-      <w:r>
-        <w:t>4. Minor database fixes, see below for details.</w:t>
-      </w:r>
-    </w:p>
-    <w:p>
-      <w:pPr>
-        <w:pStyle w:val="Heading2"/>
-      </w:pPr>
-      <w:bookmarkStart w:id="26" w:name="_Toc426365915"/>
-      <w:r>
-        <w:t>What’s New</w:t>
-      </w:r>
-      <w:bookmarkEnd w:id="26"/>
     </w:p>
     <w:p>
       <w:pPr>
@@ -8376,11 +8652,11 @@
       <w:pPr>
         <w:pStyle w:val="Heading2"/>
       </w:pPr>
-      <w:bookmarkStart w:id="27" w:name="_Toc426365916"/>
+      <w:bookmarkStart w:id="26" w:name="_Toc449083930"/>
       <w:r>
         <w:t>Database Changes</w:t>
       </w:r>
-      <w:bookmarkEnd w:id="27"/>
+      <w:bookmarkEnd w:id="26"/>
     </w:p>
     <w:p>
       <w:r>
@@ -8689,60 +8965,60 @@
       <w:pPr>
         <w:pStyle w:val="Heading1"/>
       </w:pPr>
-      <w:bookmarkStart w:id="28" w:name="_Toc426365917"/>
+      <w:bookmarkStart w:id="27" w:name="_Toc449083931"/>
       <w:r>
         <w:lastRenderedPageBreak/>
         <w:t>Profiles 2.5.0</w:t>
       </w:r>
+      <w:bookmarkEnd w:id="27"/>
+    </w:p>
+    <w:p>
+      <w:r>
+        <w:t>Release Date August 5, 2014</w:t>
+      </w:r>
+    </w:p>
+    <w:p>
+      <w:pPr>
+        <w:pStyle w:val="Heading2"/>
+      </w:pPr>
+      <w:bookmarkStart w:id="28" w:name="_Toc449083932"/>
+      <w:r>
+        <w:t>Bug Fixes</w:t>
+      </w:r>
       <w:bookmarkEnd w:id="28"/>
     </w:p>
     <w:p>
       <w:r>
-        <w:t>Release Date August 5, 2014</w:t>
+        <w:t>There are no bug fixes in version 2.5.0</w:t>
       </w:r>
     </w:p>
     <w:p>
       <w:pPr>
         <w:pStyle w:val="Heading2"/>
       </w:pPr>
-      <w:bookmarkStart w:id="29" w:name="_Toc426365918"/>
-      <w:r>
-        <w:t>Bug Fixes</w:t>
+      <w:bookmarkStart w:id="29" w:name="_Toc449083933"/>
+      <w:r>
+        <w:t>What’s New</w:t>
       </w:r>
       <w:bookmarkEnd w:id="29"/>
     </w:p>
     <w:p>
       <w:r>
-        <w:t>There are no bug fixes in version 2.5.0</w:t>
+        <w:t>ORCID Integration</w:t>
       </w:r>
     </w:p>
     <w:p>
       <w:pPr>
         <w:pStyle w:val="Heading2"/>
       </w:pPr>
-      <w:bookmarkStart w:id="30" w:name="_Toc426365919"/>
-      <w:r>
-        <w:t>What’s New</w:t>
+      <w:bookmarkStart w:id="30" w:name="_Toc449083934"/>
+      <w:r>
+        <w:t>Database Changes</w:t>
       </w:r>
       <w:bookmarkEnd w:id="30"/>
     </w:p>
     <w:p>
       <w:r>
-        <w:t>ORCID Integration</w:t>
-      </w:r>
-    </w:p>
-    <w:p>
-      <w:pPr>
-        <w:pStyle w:val="Heading2"/>
-      </w:pPr>
-      <w:bookmarkStart w:id="31" w:name="_Toc426365920"/>
-      <w:r>
-        <w:t>Database Changes</w:t>
-      </w:r>
-      <w:bookmarkEnd w:id="31"/>
-    </w:p>
-    <w:p>
-      <w:r>
         <w:t>1. [ORCID.] – New Schema created.</w:t>
       </w:r>
     </w:p>
@@ -8777,57 +9053,57 @@
       <w:pPr>
         <w:pStyle w:val="Heading1"/>
       </w:pPr>
-      <w:bookmarkStart w:id="32" w:name="_Toc426365921"/>
+      <w:bookmarkStart w:id="31" w:name="_Toc449083935"/>
       <w:r>
         <w:lastRenderedPageBreak/>
         <w:t>Profiles RNS 2.5.1</w:t>
       </w:r>
+      <w:bookmarkEnd w:id="31"/>
+    </w:p>
+    <w:p>
+      <w:r>
+        <w:t>Release Date: September 17</w:t>
+      </w:r>
+      <w:r>
+        <w:t>,</w:t>
+      </w:r>
+      <w:r>
+        <w:rPr>
+          <w:vertAlign w:val="superscript"/>
+        </w:rPr>
+        <w:t xml:space="preserve"> </w:t>
+      </w:r>
+      <w:r>
+        <w:t>2014</w:t>
+      </w:r>
+    </w:p>
+    <w:p>
+      <w:pPr>
+        <w:pStyle w:val="Heading2"/>
+      </w:pPr>
+      <w:bookmarkStart w:id="32" w:name="_Toc449083936"/>
+      <w:r>
+        <w:t>Bug Fixes</w:t>
+      </w:r>
       <w:bookmarkEnd w:id="32"/>
     </w:p>
     <w:p>
       <w:r>
-        <w:t>Release Date: September 17</w:t>
-      </w:r>
-      <w:r>
-        <w:t>,</w:t>
-      </w:r>
-      <w:r>
-        <w:rPr>
-          <w:vertAlign w:val="superscript"/>
-        </w:rPr>
-        <w:t xml:space="preserve"> </w:t>
-      </w:r>
-      <w:r>
-        <w:t>2014</w:t>
+        <w:t xml:space="preserve">1. </w:t>
+      </w:r>
+      <w:r>
+        <w:t>There are no bug fixes in version 2.5.1</w:t>
       </w:r>
     </w:p>
     <w:p>
       <w:pPr>
         <w:pStyle w:val="Heading2"/>
       </w:pPr>
-      <w:bookmarkStart w:id="33" w:name="_Toc426365922"/>
-      <w:r>
-        <w:t>Bug Fixes</w:t>
+      <w:bookmarkStart w:id="33" w:name="_Toc449083937"/>
+      <w:r>
+        <w:t>What’s New</w:t>
       </w:r>
       <w:bookmarkEnd w:id="33"/>
-    </w:p>
-    <w:p>
-      <w:r>
-        <w:t xml:space="preserve">1. </w:t>
-      </w:r>
-      <w:r>
-        <w:t>There are no bug fixes in version 2.5.1</w:t>
-      </w:r>
-    </w:p>
-    <w:p>
-      <w:pPr>
-        <w:pStyle w:val="Heading2"/>
-      </w:pPr>
-      <w:bookmarkStart w:id="34" w:name="_Toc426365923"/>
-      <w:r>
-        <w:t>What’s New</w:t>
-      </w:r>
-      <w:bookmarkEnd w:id="34"/>
     </w:p>
     <w:p>
       <w:pPr>
@@ -8873,11 +9149,11 @@
       <w:pPr>
         <w:pStyle w:val="Heading2"/>
       </w:pPr>
-      <w:bookmarkStart w:id="35" w:name="_Toc426365924"/>
+      <w:bookmarkStart w:id="34" w:name="_Toc449083938"/>
       <w:r>
         <w:t>Database Changes</w:t>
       </w:r>
-      <w:bookmarkEnd w:id="35"/>
+      <w:bookmarkEnd w:id="34"/>
     </w:p>
     <w:p>
       <w:r>
@@ -9486,7 +9762,7 @@
       <w:pPr>
         <w:pStyle w:val="Heading1"/>
       </w:pPr>
-      <w:bookmarkStart w:id="36" w:name="_Toc426365925"/>
+      <w:bookmarkStart w:id="35" w:name="_Toc449083939"/>
       <w:r>
         <w:lastRenderedPageBreak/>
         <w:t xml:space="preserve">Profiles RNS </w:t>
@@ -9497,73 +9773,73 @@
       <w:r>
         <w:t>.0</w:t>
       </w:r>
+      <w:bookmarkEnd w:id="35"/>
+    </w:p>
+    <w:p>
+      <w:r>
+        <w:t>Release Date: March 23, 2015</w:t>
+      </w:r>
+    </w:p>
+    <w:p>
+      <w:pPr>
+        <w:pStyle w:val="Heading2"/>
+      </w:pPr>
+      <w:bookmarkStart w:id="36" w:name="_Toc449083940"/>
+      <w:r>
+        <w:t>Bug Fixes</w:t>
+      </w:r>
       <w:bookmarkEnd w:id="36"/>
     </w:p>
     <w:p>
       <w:r>
-        <w:t>Release Date: March 23, 2015</w:t>
-      </w:r>
+        <w:t xml:space="preserve">1. </w:t>
+      </w:r>
+      <w:r>
+        <w:t>Links for custom publications now displaying.</w:t>
+      </w:r>
+    </w:p>
+    <w:p>
+      <w:r>
+        <w:t xml:space="preserve">2. Exception when user searches everything for “”. Alert now shows warning the user that the search is too broad. </w:t>
+      </w:r>
+    </w:p>
+    <w:p>
+      <w:r>
+        <w:t>3. Faculty type dropdown now populating correctly.</w:t>
+      </w:r>
+    </w:p>
+    <w:p>
+      <w:r>
+        <w:t>4. Change to XML parsing to reflect changes in 2015 PubMed xml.</w:t>
+      </w:r>
+    </w:p>
+    <w:p>
+      <w:r>
+        <w:t>5. Fixed error on custom publication page</w:t>
+      </w:r>
+      <w:r>
+        <w:t>.</w:t>
+      </w:r>
+    </w:p>
+    <w:p>
+      <w:r>
+        <w:t xml:space="preserve">6. Fixed unresponsive script error when uploading profile image on </w:t>
+      </w:r>
+      <w:proofErr w:type="gramStart"/>
+      <w:r>
+        <w:t>Firefox .</w:t>
+      </w:r>
+      <w:proofErr w:type="gramEnd"/>
     </w:p>
     <w:p>
       <w:pPr>
         <w:pStyle w:val="Heading2"/>
       </w:pPr>
-      <w:bookmarkStart w:id="37" w:name="_Toc426365926"/>
-      <w:r>
-        <w:t>Bug Fixes</w:t>
+      <w:bookmarkStart w:id="37" w:name="_Toc449083941"/>
+      <w:r>
+        <w:t>What’s New</w:t>
       </w:r>
       <w:bookmarkEnd w:id="37"/>
-    </w:p>
-    <w:p>
-      <w:r>
-        <w:t xml:space="preserve">1. </w:t>
-      </w:r>
-      <w:r>
-        <w:t>Links for custom publications now displaying.</w:t>
-      </w:r>
-    </w:p>
-    <w:p>
-      <w:r>
-        <w:t xml:space="preserve">2. Exception when user searches everything for “”. Alert now shows warning the user that the search is too broad. </w:t>
-      </w:r>
-    </w:p>
-    <w:p>
-      <w:r>
-        <w:t>3. Faculty type dropdown now populating correctly.</w:t>
-      </w:r>
-    </w:p>
-    <w:p>
-      <w:r>
-        <w:t>4. Change to XML parsing to reflect changes in 2015 PubMed xml.</w:t>
-      </w:r>
-    </w:p>
-    <w:p>
-      <w:r>
-        <w:t>5. Fixed error on custom publication page</w:t>
-      </w:r>
-      <w:r>
-        <w:t>.</w:t>
-      </w:r>
-    </w:p>
-    <w:p>
-      <w:r>
-        <w:t xml:space="preserve">6. Fixed unresponsive script error when uploading profile image on </w:t>
-      </w:r>
-      <w:proofErr w:type="gramStart"/>
-      <w:r>
-        <w:t>Firefox .</w:t>
-      </w:r>
-      <w:proofErr w:type="gramEnd"/>
-    </w:p>
-    <w:p>
-      <w:pPr>
-        <w:pStyle w:val="Heading2"/>
-      </w:pPr>
-      <w:bookmarkStart w:id="38" w:name="_Toc426365927"/>
-      <w:r>
-        <w:t>What’s New</w:t>
-      </w:r>
-      <w:bookmarkEnd w:id="38"/>
     </w:p>
     <w:p>
       <w:pPr>
@@ -9653,11 +9929,11 @@
       <w:pPr>
         <w:pStyle w:val="Heading2"/>
       </w:pPr>
-      <w:bookmarkStart w:id="39" w:name="_Toc426365928"/>
+      <w:bookmarkStart w:id="38" w:name="_Toc449083942"/>
       <w:r>
         <w:t>Database Changes</w:t>
       </w:r>
-      <w:bookmarkEnd w:id="39"/>
+      <w:bookmarkEnd w:id="38"/>
     </w:p>
     <w:p>
       <w:r>
@@ -10007,234 +10283,234 @@
       <w:pPr>
         <w:pStyle w:val="Heading2"/>
       </w:pPr>
-      <w:bookmarkStart w:id="40" w:name="_Toc426365929"/>
+      <w:bookmarkStart w:id="39" w:name="_Toc449083943"/>
       <w:r>
         <w:t>Depreciated</w:t>
       </w:r>
+      <w:bookmarkEnd w:id="39"/>
+    </w:p>
+    <w:p>
+      <w:r>
+        <w:t>1. Suppo</w:t>
+      </w:r>
+      <w:r>
+        <w:t>rt for SQL Server 2005</w:t>
+      </w:r>
+    </w:p>
+    <w:p>
+      <w:pPr>
+        <w:pStyle w:val="Heading1"/>
+      </w:pPr>
+      <w:bookmarkStart w:id="40" w:name="_Toc4145408991"/>
+      <w:bookmarkStart w:id="41" w:name="_Toc449083944"/>
       <w:bookmarkEnd w:id="40"/>
-    </w:p>
-    <w:p>
-      <w:r>
-        <w:t>1. Suppo</w:t>
-      </w:r>
-      <w:r>
-        <w:t>rt for SQL Server 2005</w:t>
-      </w:r>
-    </w:p>
-    <w:p>
-      <w:pPr>
-        <w:pStyle w:val="Heading1"/>
-      </w:pPr>
-      <w:bookmarkStart w:id="41" w:name="_Toc4145408991"/>
-      <w:bookmarkStart w:id="42" w:name="_Toc426365930"/>
-      <w:bookmarkEnd w:id="41"/>
       <w:r>
         <w:lastRenderedPageBreak/>
         <w:t>Profiles RNS 2.7.0</w:t>
       </w:r>
+      <w:bookmarkEnd w:id="41"/>
+    </w:p>
+    <w:p>
+      <w:r>
+        <w:t>Release Date: August 1</w:t>
+      </w:r>
+      <w:r>
+        <w:t>0</w:t>
+      </w:r>
+      <w:r>
+        <w:t>, 2015</w:t>
+      </w:r>
+    </w:p>
+    <w:p>
+      <w:pPr>
+        <w:pStyle w:val="Heading2"/>
+      </w:pPr>
+      <w:bookmarkStart w:id="42" w:name="__RefHeading__1434_7096311751"/>
+      <w:bookmarkStart w:id="43" w:name="_Toc4145409001"/>
+      <w:bookmarkStart w:id="44" w:name="_Toc449083945"/>
       <w:bookmarkEnd w:id="42"/>
-    </w:p>
-    <w:p>
-      <w:r>
-        <w:t>Release Date: August 1</w:t>
-      </w:r>
-      <w:r>
-        <w:t>0</w:t>
-      </w:r>
-      <w:r>
-        <w:t>, 2015</w:t>
+      <w:bookmarkEnd w:id="43"/>
+      <w:r>
+        <w:t>Bug Fixes</w:t>
+      </w:r>
+      <w:bookmarkEnd w:id="44"/>
+    </w:p>
+    <w:p>
+      <w:r>
+        <w:t>1. Faculty type dropdown missing last value.</w:t>
+      </w:r>
+    </w:p>
+    <w:p>
+      <w:r>
+        <w:t xml:space="preserve">2. Caption on concept page timeline references Harvard Catalyst Profiles. </w:t>
+      </w:r>
+    </w:p>
+    <w:p>
+      <w:r>
+        <w:t>4. PMCIDs sometimes missing when both a PMCID and a NIHMSID are provided.</w:t>
+      </w:r>
+    </w:p>
+    <w:p>
+      <w:r>
+        <w:t>5. Remove duplicate indexes.</w:t>
+      </w:r>
+    </w:p>
+    <w:p>
+      <w:r>
+        <w:t>6. Unclosed div, and unnecessary table in EditPropertyList.ascx</w:t>
+      </w:r>
+    </w:p>
+    <w:p>
+      <w:r>
+        <w:t xml:space="preserve">7. Remove references to Boston University from </w:t>
+      </w:r>
+      <w:proofErr w:type="gramStart"/>
+      <w:r>
+        <w:t>About</w:t>
+      </w:r>
+      <w:proofErr w:type="gramEnd"/>
+      <w:r>
+        <w:t xml:space="preserve"> page ORCID tab.</w:t>
+      </w:r>
+    </w:p>
+    <w:p>
+      <w:r>
+        <w:t xml:space="preserve">8. Bug in </w:t>
+      </w:r>
+      <w:proofErr w:type="spellStart"/>
+      <w:r>
+        <w:t>User.Session.Create</w:t>
+      </w:r>
+      <w:proofErr w:type="spellEnd"/>
+      <w:r>
+        <w:t xml:space="preserve"> session that returns incorrect </w:t>
+      </w:r>
+      <w:proofErr w:type="spellStart"/>
+      <w:r>
+        <w:t>sessionID</w:t>
+      </w:r>
+      <w:proofErr w:type="spellEnd"/>
+      <w:r>
+        <w:t xml:space="preserve"> values and overwrites data in other nodes.</w:t>
+      </w:r>
+    </w:p>
+    <w:p>
+      <w:r>
+        <w:t>9. Bad counts on direct Incoming preview and incoming details page.</w:t>
+      </w:r>
+    </w:p>
+    <w:p>
+      <w:r>
+        <w:t xml:space="preserve">10. </w:t>
+      </w:r>
+      <w:proofErr w:type="spellStart"/>
+      <w:r>
+        <w:t>Misformed</w:t>
+      </w:r>
+      <w:proofErr w:type="spellEnd"/>
+      <w:r>
+        <w:t xml:space="preserve"> closing tag in direct.xml.</w:t>
+      </w:r>
+    </w:p>
+    <w:p>
+      <w:r>
+        <w:t>11. Name missing in text describing radial graph.</w:t>
+      </w:r>
+    </w:p>
+    <w:p>
+      <w:r>
+        <w:t>12. Use consistent case for table column headings on details pages.</w:t>
       </w:r>
     </w:p>
     <w:p>
       <w:pPr>
         <w:pStyle w:val="Heading2"/>
       </w:pPr>
-      <w:bookmarkStart w:id="43" w:name="__RefHeading__1434_7096311751"/>
-      <w:bookmarkStart w:id="44" w:name="_Toc4145409001"/>
-      <w:bookmarkStart w:id="45" w:name="_Toc426365931"/>
-      <w:bookmarkEnd w:id="43"/>
-      <w:bookmarkEnd w:id="44"/>
-      <w:r>
-        <w:t>Bug Fixes</w:t>
-      </w:r>
+      <w:bookmarkStart w:id="45" w:name="__RefHeading__1436_7096311751"/>
+      <w:bookmarkStart w:id="46" w:name="_Toc4145409011"/>
+      <w:bookmarkStart w:id="47" w:name="_Toc449083946"/>
       <w:bookmarkEnd w:id="45"/>
-    </w:p>
-    <w:p>
-      <w:r>
-        <w:t>1. Faculty type dropdown missing last value.</w:t>
-      </w:r>
-    </w:p>
-    <w:p>
-      <w:r>
-        <w:t xml:space="preserve">2. Caption on concept page timeline references Harvard Catalyst Profiles. </w:t>
-      </w:r>
-    </w:p>
-    <w:p>
-      <w:r>
-        <w:t>4. PMCIDs sometimes missing when both a PMCID and a NIHMSID are provided.</w:t>
-      </w:r>
-    </w:p>
-    <w:p>
-      <w:r>
-        <w:t>5. Remove duplicate indexes.</w:t>
-      </w:r>
-    </w:p>
-    <w:p>
-      <w:r>
-        <w:t>6. Unclosed div, and unnecessary table in EditPropertyList.ascx</w:t>
-      </w:r>
-    </w:p>
-    <w:p>
-      <w:r>
-        <w:t xml:space="preserve">7. Remove references to Boston University from </w:t>
-      </w:r>
-      <w:proofErr w:type="gramStart"/>
-      <w:r>
-        <w:t>About</w:t>
-      </w:r>
-      <w:proofErr w:type="gramEnd"/>
-      <w:r>
-        <w:t xml:space="preserve"> page ORCID tab.</w:t>
-      </w:r>
-    </w:p>
-    <w:p>
-      <w:r>
-        <w:t xml:space="preserve">8. Bug in </w:t>
-      </w:r>
-      <w:proofErr w:type="spellStart"/>
-      <w:r>
-        <w:t>User.Session.Create</w:t>
-      </w:r>
-      <w:proofErr w:type="spellEnd"/>
-      <w:r>
-        <w:t xml:space="preserve"> session that returns incorrect </w:t>
-      </w:r>
-      <w:proofErr w:type="spellStart"/>
-      <w:r>
-        <w:t>sessionID</w:t>
-      </w:r>
-      <w:proofErr w:type="spellEnd"/>
-      <w:r>
-        <w:t xml:space="preserve"> values and overwrites data in other nodes.</w:t>
-      </w:r>
-    </w:p>
-    <w:p>
-      <w:r>
-        <w:t>9. Bad counts on direct Incoming preview and incoming details page.</w:t>
-      </w:r>
-    </w:p>
-    <w:p>
-      <w:r>
-        <w:t xml:space="preserve">10. </w:t>
-      </w:r>
-      <w:proofErr w:type="spellStart"/>
-      <w:r>
-        <w:t>Misformed</w:t>
-      </w:r>
-      <w:proofErr w:type="spellEnd"/>
-      <w:r>
-        <w:t xml:space="preserve"> closing tag in direct.xml.</w:t>
-      </w:r>
-    </w:p>
-    <w:p>
-      <w:r>
-        <w:t>11. Name missing in text describing radial graph.</w:t>
-      </w:r>
-    </w:p>
-    <w:p>
-      <w:r>
-        <w:t>12. Use consistent case for table column headings on details pages.</w:t>
+      <w:bookmarkEnd w:id="46"/>
+      <w:r>
+        <w:t>What’s New</w:t>
+      </w:r>
+      <w:bookmarkEnd w:id="47"/>
+    </w:p>
+    <w:p>
+      <w:r>
+        <w:t>1. Update Profiles to use ORCID API Version 1.2</w:t>
+      </w:r>
+    </w:p>
+    <w:p>
+      <w:r>
+        <w:t xml:space="preserve">2. Improved layout of accessible tables for radial and cluster visualizations. </w:t>
+      </w:r>
+    </w:p>
+    <w:p>
+      <w:r>
+        <w:t xml:space="preserve">3. Add </w:t>
+      </w:r>
+      <w:proofErr w:type="spellStart"/>
+      <w:r>
+        <w:t>web.config</w:t>
+      </w:r>
+      <w:proofErr w:type="spellEnd"/>
+      <w:r>
+        <w:t xml:space="preserve"> option to hide Other Options drop down from search page.</w:t>
+      </w:r>
+    </w:p>
+    <w:p>
+      <w:r>
+        <w:t>4. Add Active Directory and Shibboleth authentication support.</w:t>
+      </w:r>
+    </w:p>
+    <w:p>
+      <w:r>
+        <w:t>5. Activity Log</w:t>
+      </w:r>
+      <w:r>
+        <w:t xml:space="preserve"> captured in new database tables.</w:t>
+      </w:r>
+    </w:p>
+    <w:p>
+      <w:r>
+        <w:t>6. SQL Server 2014 Support.</w:t>
+      </w:r>
+    </w:p>
+    <w:p>
+      <w:bookmarkStart w:id="48" w:name="_GoBack1"/>
+      <w:bookmarkEnd w:id="48"/>
+      <w:r>
+        <w:t xml:space="preserve">7. </w:t>
+      </w:r>
+      <w:r>
+        <w:t>2015 MESH</w:t>
+      </w:r>
+    </w:p>
+    <w:p>
+      <w:r>
+        <w:t xml:space="preserve">8. </w:t>
+      </w:r>
+      <w:r>
+        <w:t>PubMed and PubMed Centra</w:t>
+      </w:r>
+      <w:r>
+        <w:t>l links moved to a single line.</w:t>
       </w:r>
     </w:p>
     <w:p>
       <w:pPr>
         <w:pStyle w:val="Heading2"/>
       </w:pPr>
-      <w:bookmarkStart w:id="46" w:name="__RefHeading__1436_7096311751"/>
-      <w:bookmarkStart w:id="47" w:name="_Toc4145409011"/>
-      <w:bookmarkStart w:id="48" w:name="_Toc426365932"/>
-      <w:bookmarkEnd w:id="46"/>
-      <w:bookmarkEnd w:id="47"/>
-      <w:r>
-        <w:t>What’s New</w:t>
-      </w:r>
-      <w:bookmarkEnd w:id="48"/>
-    </w:p>
-    <w:p>
-      <w:r>
-        <w:t>1. Update Profiles to use ORCID API Version 1.2</w:t>
-      </w:r>
-    </w:p>
-    <w:p>
-      <w:r>
-        <w:t xml:space="preserve">2. Improved layout of accessible tables for radial and cluster visualizations. </w:t>
-      </w:r>
-    </w:p>
-    <w:p>
-      <w:r>
-        <w:t xml:space="preserve">3. Add </w:t>
-      </w:r>
-      <w:proofErr w:type="spellStart"/>
-      <w:r>
-        <w:t>web.config</w:t>
-      </w:r>
-      <w:proofErr w:type="spellEnd"/>
-      <w:r>
-        <w:t xml:space="preserve"> option to hide Other Options drop down from search page.</w:t>
-      </w:r>
-    </w:p>
-    <w:p>
-      <w:r>
-        <w:t>4. Add Active Directory and Shibboleth authentication support.</w:t>
-      </w:r>
-    </w:p>
-    <w:p>
-      <w:r>
-        <w:t>5. Activity Log</w:t>
-      </w:r>
-      <w:r>
-        <w:t xml:space="preserve"> captured in new database tables.</w:t>
-      </w:r>
-    </w:p>
-    <w:p>
-      <w:r>
-        <w:t>6. SQL Server 2014 Support.</w:t>
-      </w:r>
-    </w:p>
-    <w:p>
-      <w:bookmarkStart w:id="49" w:name="_GoBack1"/>
+      <w:bookmarkStart w:id="49" w:name="__RefHeading__1438_7096311751"/>
+      <w:bookmarkStart w:id="50" w:name="_Toc4145409021"/>
+      <w:bookmarkStart w:id="51" w:name="_Toc449083947"/>
       <w:bookmarkEnd w:id="49"/>
-      <w:r>
-        <w:t xml:space="preserve">7. </w:t>
-      </w:r>
-      <w:r>
-        <w:t>2015 MESH</w:t>
-      </w:r>
-    </w:p>
-    <w:p>
-      <w:r>
-        <w:t xml:space="preserve">8. </w:t>
-      </w:r>
-      <w:r>
-        <w:t>PubMed and PubMed Centra</w:t>
-      </w:r>
-      <w:r>
-        <w:t>l links moved to a single line.</w:t>
-      </w:r>
-    </w:p>
-    <w:p>
-      <w:pPr>
-        <w:pStyle w:val="Heading2"/>
-      </w:pPr>
-      <w:bookmarkStart w:id="50" w:name="__RefHeading__1438_7096311751"/>
-      <w:bookmarkStart w:id="51" w:name="_Toc4145409021"/>
-      <w:bookmarkStart w:id="52" w:name="_Toc426365933"/>
       <w:bookmarkEnd w:id="50"/>
+      <w:r>
+        <w:t>Database Changes</w:t>
+      </w:r>
       <w:bookmarkEnd w:id="51"/>
-      <w:r>
-        <w:t>Database Changes</w:t>
-      </w:r>
-      <w:bookmarkEnd w:id="52"/>
     </w:p>
     <w:p>
       <w:r>
@@ -10628,11 +10904,11 @@
           <w:szCs w:val="24"/>
         </w:rPr>
       </w:pPr>
-      <w:bookmarkStart w:id="53" w:name="__RefHeading__1440_7096311751"/>
-      <w:bookmarkStart w:id="54" w:name="_Toc4145409031"/>
-      <w:bookmarkStart w:id="55" w:name="_Toc426365934"/>
+      <w:bookmarkStart w:id="52" w:name="__RefHeading__1440_7096311751"/>
+      <w:bookmarkStart w:id="53" w:name="_Toc4145409031"/>
+      <w:bookmarkStart w:id="54" w:name="_Toc449083948"/>
+      <w:bookmarkEnd w:id="52"/>
       <w:bookmarkEnd w:id="53"/>
-      <w:bookmarkEnd w:id="54"/>
       <w:r>
         <w:rPr>
           <w:rFonts w:cs="Times New Roman"/>
@@ -10641,7 +10917,7 @@
         </w:rPr>
         <w:t>Depreciated</w:t>
       </w:r>
-      <w:bookmarkEnd w:id="55"/>
+      <w:bookmarkEnd w:id="54"/>
     </w:p>
     <w:p>
       <w:r>
@@ -10653,6 +10929,7 @@
       <w:pPr>
         <w:pStyle w:val="Heading1"/>
       </w:pPr>
+      <w:bookmarkStart w:id="55" w:name="_Toc449083949"/>
       <w:r>
         <w:lastRenderedPageBreak/>
         <w:t>Profiles RNS 2.8</w:t>
@@ -10660,13 +10937,14 @@
       <w:r>
         <w:t>.0</w:t>
       </w:r>
+      <w:bookmarkEnd w:id="55"/>
     </w:p>
     <w:p>
       <w:r>
         <w:t xml:space="preserve">Release Date: </w:t>
       </w:r>
       <w:r>
-        <w:t>April 30</w:t>
+        <w:t>April 29</w:t>
       </w:r>
       <w:r>
         <w:t>, 2016</w:t>
@@ -10676,9 +10954,11 @@
       <w:pPr>
         <w:pStyle w:val="Heading2"/>
       </w:pPr>
+      <w:bookmarkStart w:id="56" w:name="_Toc449083950"/>
       <w:r>
         <w:t>Bug Fixes</w:t>
       </w:r>
+      <w:bookmarkEnd w:id="56"/>
     </w:p>
     <w:p>
       <w:r>
@@ -10713,7 +10993,12 @@
       </w:r>
       <w:proofErr w:type="spellStart"/>
       <w:r>
-        <w:t>userID</w:t>
+        <w:t>U</w:t>
+      </w:r>
+      <w:bookmarkStart w:id="57" w:name="_GoBack"/>
+      <w:bookmarkEnd w:id="57"/>
+      <w:r>
+        <w:t>serID</w:t>
       </w:r>
       <w:proofErr w:type="spellEnd"/>
       <w:r>
@@ -10772,9 +11057,11 @@
       <w:pPr>
         <w:pStyle w:val="Heading2"/>
       </w:pPr>
+      <w:bookmarkStart w:id="58" w:name="_Toc449083951"/>
       <w:r>
         <w:t>What’s New</w:t>
       </w:r>
+      <w:bookmarkEnd w:id="58"/>
     </w:p>
     <w:p>
       <w:r>
@@ -10798,9 +11085,11 @@
       <w:pPr>
         <w:pStyle w:val="Heading2"/>
       </w:pPr>
+      <w:bookmarkStart w:id="59" w:name="_Toc449083952"/>
       <w:r>
         <w:t>Database Changes</w:t>
       </w:r>
+      <w:bookmarkEnd w:id="59"/>
     </w:p>
     <w:p>
       <w:r>
@@ -14624,7 +14913,7 @@
 </file>
 
 <file path=customXml/itemProps1.xml><?xml version="1.0" encoding="utf-8"?>
-<ds:datastoreItem xmlns:ds="http://schemas.openxmlformats.org/officeDocument/2006/customXml" ds:itemID="{E5B1C215-367D-4AC5-B5D2-F0CB0AB3617D}">
+<ds:datastoreItem xmlns:ds="http://schemas.openxmlformats.org/officeDocument/2006/customXml" ds:itemID="{20E90AC3-99B1-4D45-B709-0B91D7AC49AD}">
   <ds:schemaRefs>
     <ds:schemaRef ds:uri="http://schemas.openxmlformats.org/officeDocument/2006/bibliography"/>
   </ds:schemaRefs>

</xml_diff>

<commit_message>
getDataRDF log added to release notes #92
</commit_message>
<xml_diff>
--- a/Documentation/ProfilesRNS_ReleaseNotes.docx
+++ b/Documentation/ProfilesRNS_ReleaseNotes.docx
@@ -11081,73 +11081,142 @@
     </w:p>
     <w:p>
       <w:r>
-        <w:t>1. Flash visualizations upgraded to H</w:t>
-      </w:r>
-      <w:bookmarkStart w:id="58" w:name="_GoBack"/>
+        <w:t>1. Flash visualizations upgraded to HTML5</w:t>
+      </w:r>
+    </w:p>
+    <w:p>
+      <w:r>
+        <w:t xml:space="preserve">2. </w:t>
+      </w:r>
+      <w:proofErr w:type="spellStart"/>
+      <w:r>
+        <w:t>Altmetric</w:t>
+      </w:r>
+      <w:proofErr w:type="spellEnd"/>
+      <w:r>
+        <w:t xml:space="preserve"> Badges added to publication lists. </w:t>
+      </w:r>
+    </w:p>
+    <w:p>
+      <w:r>
+        <w:t>3. Logging option added to RDF</w:t>
+      </w:r>
+      <w:proofErr w:type="gramStart"/>
+      <w:r>
+        <w:t>..</w:t>
+      </w:r>
+      <w:proofErr w:type="spellStart"/>
+      <w:proofErr w:type="gramEnd"/>
+      <w:r>
+        <w:t>GetDataRDF</w:t>
+      </w:r>
+      <w:proofErr w:type="spellEnd"/>
+      <w:r>
+        <w:t>.</w:t>
+      </w:r>
+    </w:p>
+    <w:p>
+      <w:pPr>
+        <w:pStyle w:val="Heading2"/>
+      </w:pPr>
+      <w:bookmarkStart w:id="58" w:name="_Toc449083952"/>
+      <w:r>
+        <w:t>Database Changes</w:t>
+      </w:r>
       <w:bookmarkEnd w:id="58"/>
-      <w:r>
-        <w:t>TML5</w:t>
-      </w:r>
-    </w:p>
-    <w:p>
-      <w:r>
-        <w:t xml:space="preserve">2. </w:t>
-      </w:r>
-      <w:proofErr w:type="spellStart"/>
-      <w:r>
-        <w:t>Altmetric</w:t>
-      </w:r>
-      <w:proofErr w:type="spellEnd"/>
-      <w:r>
-        <w:t xml:space="preserve"> Badges added to publication lists. </w:t>
-      </w:r>
-    </w:p>
-    <w:p>
-      <w:pPr>
-        <w:pStyle w:val="Heading2"/>
-      </w:pPr>
-      <w:bookmarkStart w:id="59" w:name="_Toc449083952"/>
-      <w:r>
-        <w:t>Database Changes</w:t>
-      </w:r>
+    </w:p>
+    <w:p>
+      <w:r>
+        <w:t xml:space="preserve">1. </w:t>
+      </w:r>
+      <w:r>
+        <w:t>[</w:t>
+      </w:r>
+      <w:proofErr w:type="spellStart"/>
+      <w:r>
+        <w:t>Profile.</w:t>
+      </w:r>
+      <w:r>
+        <w:t>Module</w:t>
+      </w:r>
+      <w:proofErr w:type="spellEnd"/>
+      <w:r>
+        <w:t>]</w:t>
+      </w:r>
+      <w:proofErr w:type="gramStart"/>
+      <w:r>
+        <w:t>.[</w:t>
+      </w:r>
+      <w:proofErr w:type="spellStart"/>
+      <w:proofErr w:type="gramEnd"/>
+      <w:r>
+        <w:t>NetworkRadial.GetCoauthors</w:t>
+      </w:r>
+      <w:proofErr w:type="spellEnd"/>
+      <w:r>
+        <w:t>]</w:t>
+      </w:r>
+      <w:r>
+        <w:t xml:space="preserve"> – </w:t>
+      </w:r>
+      <w:r>
+        <w:t>Added JSON output</w:t>
+      </w:r>
+      <w:r>
+        <w:t>.</w:t>
+      </w:r>
+    </w:p>
+    <w:p>
+      <w:r>
+        <w:t>2. [RDF.].[</w:t>
+      </w:r>
+      <w:proofErr w:type="spellStart"/>
+      <w:r>
+        <w:t>GetDataRDF.DebugLog</w:t>
+      </w:r>
+      <w:proofErr w:type="spellEnd"/>
+      <w:r>
+        <w:t>] – New log table</w:t>
+      </w:r>
+      <w:r>
+        <w:t>.</w:t>
+      </w:r>
+    </w:p>
+    <w:p>
+      <w:r>
+        <w:t>3. [RDF.].[</w:t>
+      </w:r>
+      <w:proofErr w:type="spellStart"/>
+      <w:r>
+        <w:t>GetDataRDF.DebugLog.ExpandRDFListTable</w:t>
+      </w:r>
+      <w:proofErr w:type="spellEnd"/>
+      <w:r>
+        <w:t>] – New log</w:t>
+      </w:r>
+      <w:r>
+        <w:t xml:space="preserve"> </w:t>
+      </w:r>
+      <w:bookmarkStart w:id="59" w:name="_GoBack"/>
       <w:bookmarkEnd w:id="59"/>
-    </w:p>
-    <w:p>
-      <w:r>
-        <w:t xml:space="preserve">1. </w:t>
-      </w:r>
-      <w:r>
-        <w:t>[</w:t>
-      </w:r>
-      <w:proofErr w:type="spellStart"/>
-      <w:r>
-        <w:t>Profile.</w:t>
-      </w:r>
-      <w:r>
-        <w:t>Module</w:t>
-      </w:r>
-      <w:proofErr w:type="spellEnd"/>
-      <w:r>
-        <w:t>]</w:t>
-      </w:r>
-      <w:proofErr w:type="gramStart"/>
-      <w:r>
-        <w:t>.[</w:t>
-      </w:r>
-      <w:proofErr w:type="spellStart"/>
-      <w:proofErr w:type="gramEnd"/>
-      <w:r>
-        <w:t>NetworkRadial.GetCoauthors</w:t>
-      </w:r>
-      <w:proofErr w:type="spellEnd"/>
-      <w:r>
-        <w:t>]</w:t>
-      </w:r>
-      <w:r>
-        <w:t xml:space="preserve"> – </w:t>
-      </w:r>
-      <w:r>
-        <w:t>Added JSON output</w:t>
+      <w:r>
+        <w:t>table</w:t>
+      </w:r>
+      <w:r>
+        <w:t>.</w:t>
+      </w:r>
+    </w:p>
+    <w:p>
+      <w:r>
+        <w:t>4. [RDF.].[</w:t>
+      </w:r>
+      <w:proofErr w:type="spellStart"/>
+      <w:r>
+        <w:t>GetDataRDF</w:t>
+      </w:r>
+      <w:proofErr w:type="spellEnd"/>
+      <w:r>
+        <w:t>] – Added logging option.</w:t>
       </w:r>
     </w:p>
     <w:p/>
@@ -11229,7 +11298,7 @@
           <w:rPr>
             <w:noProof/>
           </w:rPr>
-          <w:t>21</w:t>
+          <w:t>24</w:t>
         </w:r>
         <w:r>
           <w:rPr>
@@ -14934,7 +15003,7 @@
 </file>
 
 <file path=customXml/itemProps1.xml><?xml version="1.0" encoding="utf-8"?>
-<ds:datastoreItem xmlns:ds="http://schemas.openxmlformats.org/officeDocument/2006/customXml" ds:itemID="{F1CDAE2B-4637-4FD5-A470-3892F350E594}">
+<ds:datastoreItem xmlns:ds="http://schemas.openxmlformats.org/officeDocument/2006/customXml" ds:itemID="{0EEB3C67-1034-4D08-9CFD-667E07B90D14}">
   <ds:schemaRefs>
     <ds:schemaRef ds:uri="http://schemas.openxmlformats.org/officeDocument/2006/bibliography"/>
   </ds:schemaRefs>

</xml_diff>